<commit_message>
Continuation intégration structure stcReleve
</commit_message>
<xml_diff>
--- a/Documents/Description du projet.docx
+++ b/Documents/Description du projet.docx
@@ -42,23 +42,7 @@
             <w:sz w:val="28"/>
             <w:szCs w:val="28"/>
           </w:rPr>
-          <w:t>https://github.com/sebastie</w:t>
-        </w:r>
-        <w:r>
-          <w:rPr>
-            <w:rStyle w:val="Lienhypertexte"/>
-            <w:sz w:val="28"/>
-            <w:szCs w:val="28"/>
-          </w:rPr>
-          <w:t>n</w:t>
-        </w:r>
-        <w:r>
-          <w:rPr>
-            <w:rStyle w:val="Lienhypertexte"/>
-            <w:sz w:val="28"/>
-            <w:szCs w:val="28"/>
-          </w:rPr>
-          <w:t>0/RPi.SuivitTRElec</w:t>
+          <w:t>https://github.com/sebastien0/RPi.SuivitTRElec</w:t>
         </w:r>
       </w:hyperlink>
     </w:p>
@@ -5094,7 +5078,6 @@
         <w:ind w:left="1276" w:hanging="1276"/>
         <w:rPr>
           <w:szCs w:val="24"/>
-          <w:lang w:val="en-US"/>
         </w:rPr>
       </w:pPr>
       <w:r>
@@ -5238,7 +5221,6 @@
         </w:rPr>
         <w:tab/>
       </w:r>
-      <w:proofErr w:type="spellStart"/>
       <w:r>
         <w:rPr>
           <w:b/>
@@ -5251,16 +5233,8 @@
         <w:rPr>
           <w:szCs w:val="24"/>
         </w:rPr>
-        <w:t>niversal</w:t>
-      </w:r>
-      <w:proofErr w:type="spellEnd"/>
-      <w:r>
-        <w:rPr>
-          <w:szCs w:val="24"/>
-        </w:rPr>
-        <w:t xml:space="preserve"> </w:t>
-      </w:r>
-      <w:proofErr w:type="spellStart"/>
+        <w:t xml:space="preserve">niversal </w:t>
+      </w:r>
       <w:r>
         <w:rPr>
           <w:b/>
@@ -5273,16 +5247,8 @@
         <w:rPr>
           <w:szCs w:val="24"/>
         </w:rPr>
-        <w:t>synchronous</w:t>
-      </w:r>
-      <w:proofErr w:type="spellEnd"/>
-      <w:r>
-        <w:rPr>
-          <w:szCs w:val="24"/>
-        </w:rPr>
-        <w:t xml:space="preserve"> </w:t>
-      </w:r>
-      <w:proofErr w:type="spellStart"/>
+        <w:t xml:space="preserve">synchronous </w:t>
+      </w:r>
       <w:r>
         <w:rPr>
           <w:b/>
@@ -5295,16 +5261,8 @@
         <w:rPr>
           <w:szCs w:val="24"/>
         </w:rPr>
-        <w:t>eceiver</w:t>
-      </w:r>
-      <w:proofErr w:type="spellEnd"/>
-      <w:r>
-        <w:rPr>
-          <w:szCs w:val="24"/>
-        </w:rPr>
-        <w:t xml:space="preserve"> </w:t>
-      </w:r>
-      <w:proofErr w:type="spellStart"/>
+        <w:t xml:space="preserve">eceiver </w:t>
+      </w:r>
       <w:r>
         <w:rPr>
           <w:b/>
@@ -5317,14 +5275,7 @@
         <w:rPr>
           <w:szCs w:val="24"/>
         </w:rPr>
-        <w:t>ransmitter</w:t>
-      </w:r>
-      <w:proofErr w:type="spellEnd"/>
-      <w:r>
-        <w:rPr>
-          <w:szCs w:val="24"/>
-        </w:rPr>
-        <w:t>, émetteur-récepteur asynchrone universel</w:t>
+        <w:t>ransmitter, émetteur-récepteur asynchrone universel</w:t>
       </w:r>
       <w:r>
         <w:rPr>
@@ -5701,49 +5652,19 @@
           <w:highlight w:val="yellow"/>
         </w:rPr>
       </w:pPr>
-      <w:proofErr w:type="spellStart"/>
       <w:r>
         <w:rPr>
           <w:highlight w:val="yellow"/>
         </w:rPr>
-        <w:t>Dongle</w:t>
-      </w:r>
-      <w:proofErr w:type="spellEnd"/>
+        <w:t>Dongle Wifi</w:t>
+      </w:r>
+    </w:p>
+    <w:p>
       <w:r>
         <w:rPr>
           <w:highlight w:val="yellow"/>
         </w:rPr>
-        <w:t xml:space="preserve"> Wifi</w:t>
-      </w:r>
-    </w:p>
-    <w:p>
-      <w:r>
-        <w:rPr>
-          <w:highlight w:val="yellow"/>
-        </w:rPr>
-        <w:t xml:space="preserve">Lancer le programme en SSH : </w:t>
-      </w:r>
-      <w:proofErr w:type="gramStart"/>
-      <w:r>
-        <w:rPr>
-          <w:highlight w:val="yellow"/>
-        </w:rPr>
-        <w:t>./</w:t>
-      </w:r>
-      <w:proofErr w:type="spellStart"/>
-      <w:proofErr w:type="gramEnd"/>
-      <w:r>
-        <w:rPr>
-          <w:highlight w:val="yellow"/>
-        </w:rPr>
-        <w:t>compteur_linky</w:t>
-      </w:r>
-      <w:proofErr w:type="spellEnd"/>
-      <w:r>
-        <w:rPr>
-          <w:highlight w:val="yellow"/>
-        </w:rPr>
-        <w:t xml:space="preserve"> &gt;&gt; compteur.log &amp;</w:t>
+        <w:t>Lancer le programme en SSH : ./compteur_linky &gt;&gt; compteur.log &amp;</w:t>
       </w:r>
     </w:p>
     <w:p>
@@ -6720,21 +6641,7 @@
         <w:rPr>
           <w:rFonts w:asciiTheme="minorHAnsi" w:hAnsiTheme="minorHAnsi"/>
         </w:rPr>
-        <w:t>vitesse de modulation 1200 bauds +/-1</w:t>
-      </w:r>
-      <w:proofErr w:type="gramStart"/>
-      <w:r>
-        <w:rPr>
-          <w:rFonts w:asciiTheme="minorHAnsi" w:hAnsiTheme="minorHAnsi"/>
-        </w:rPr>
-        <w:t>% ,</w:t>
-      </w:r>
-      <w:proofErr w:type="gramEnd"/>
-      <w:r>
-        <w:rPr>
-          <w:rFonts w:asciiTheme="minorHAnsi" w:hAnsiTheme="minorHAnsi"/>
-        </w:rPr>
-        <w:t xml:space="preserve"> </w:t>
+        <w:t xml:space="preserve">vitesse de modulation 1200 bauds +/-1% , </w:t>
       </w:r>
     </w:p>
     <w:p>
@@ -6753,21 +6660,7 @@
         <w:rPr>
           <w:rFonts w:asciiTheme="minorHAnsi" w:hAnsiTheme="minorHAnsi"/>
         </w:rPr>
-        <w:t xml:space="preserve">durée égale des bits à « 0 » et à « 1 </w:t>
-      </w:r>
-      <w:proofErr w:type="gramStart"/>
-      <w:r>
-        <w:rPr>
-          <w:rFonts w:asciiTheme="minorHAnsi" w:hAnsiTheme="minorHAnsi"/>
-        </w:rPr>
-        <w:t>» ,</w:t>
-      </w:r>
-      <w:proofErr w:type="gramEnd"/>
-      <w:r>
-        <w:rPr>
-          <w:rFonts w:asciiTheme="minorHAnsi" w:hAnsiTheme="minorHAnsi"/>
-        </w:rPr>
-        <w:t xml:space="preserve"> </w:t>
+        <w:t xml:space="preserve">durée égale des bits à « 0 » et à « 1 » , </w:t>
       </w:r>
     </w:p>
     <w:p>
@@ -6794,23 +6687,7 @@
           <w:rFonts w:asciiTheme="minorHAnsi" w:hAnsiTheme="minorHAnsi"/>
           <w:color w:val="auto"/>
         </w:rPr>
-        <w:t>la porteuse 50kHz +/-3</w:t>
-      </w:r>
-      <w:proofErr w:type="gramStart"/>
-      <w:r>
-        <w:rPr>
-          <w:rFonts w:asciiTheme="minorHAnsi" w:hAnsiTheme="minorHAnsi"/>
-          <w:color w:val="auto"/>
-        </w:rPr>
-        <w:t>% ,</w:t>
-      </w:r>
-      <w:proofErr w:type="gramEnd"/>
-      <w:r>
-        <w:rPr>
-          <w:rFonts w:asciiTheme="minorHAnsi" w:hAnsiTheme="minorHAnsi"/>
-          <w:color w:val="auto"/>
-        </w:rPr>
-        <w:t xml:space="preserve"> </w:t>
+        <w:t xml:space="preserve">la porteuse 50kHz +/-3% , </w:t>
       </w:r>
     </w:p>
     <w:p>
@@ -7043,25 +6920,7 @@
           <w:color w:val="000000"/>
           <w:szCs w:val="24"/>
         </w:rPr>
-        <w:t xml:space="preserve"> 1 bit de parité, parité paire (</w:t>
-      </w:r>
-      <w:proofErr w:type="spellStart"/>
-      <w:r>
-        <w:rPr>
-          <w:rFonts w:cs="Tahoma"/>
-          <w:color w:val="000000"/>
-          <w:szCs w:val="24"/>
-        </w:rPr>
-        <w:t>even</w:t>
-      </w:r>
-      <w:proofErr w:type="spellEnd"/>
-      <w:r>
-        <w:rPr>
-          <w:rFonts w:cs="Tahoma"/>
-          <w:color w:val="000000"/>
-          <w:szCs w:val="24"/>
-        </w:rPr>
-        <w:t xml:space="preserve">) </w:t>
+        <w:t xml:space="preserve"> 1 bit de parité, parité paire (even) </w:t>
       </w:r>
     </w:p>
     <w:p>
@@ -7087,25 +6946,7 @@
           <w:color w:val="000000"/>
           <w:szCs w:val="24"/>
         </w:rPr>
-        <w:t xml:space="preserve">un bit de </w:t>
-      </w:r>
-      <w:proofErr w:type="spellStart"/>
-      <w:r>
-        <w:rPr>
-          <w:rFonts w:cs="Tahoma"/>
-          <w:color w:val="000000"/>
-          <w:szCs w:val="24"/>
-        </w:rPr>
-        <w:t>start</w:t>
-      </w:r>
-      <w:proofErr w:type="spellEnd"/>
-      <w:r>
-        <w:rPr>
-          <w:rFonts w:cs="Tahoma"/>
-          <w:color w:val="000000"/>
-          <w:szCs w:val="24"/>
-        </w:rPr>
-        <w:t xml:space="preserve"> avant chaque caractère &lt;=&gt; "0" logique </w:t>
+        <w:t xml:space="preserve">un bit de start avant chaque caractère &lt;=&gt; "0" logique </w:t>
       </w:r>
     </w:p>
     <w:p>
@@ -7371,15 +7212,7 @@
     <w:p/>
     <w:p>
       <w:r>
-        <w:t>La tension porteuse entre Ve+ et Ve- est à la fréquence de 50kHz. L’</w:t>
-      </w:r>
-      <w:proofErr w:type="spellStart"/>
-      <w:r>
-        <w:t>optocoupleur</w:t>
-      </w:r>
-      <w:proofErr w:type="spellEnd"/>
-      <w:r>
-        <w:t xml:space="preserve"> Q1 est naturellement lent à la commutation</w:t>
+        <w:t>La tension porteuse entre Ve+ et Ve- est à la fréquence de 50kHz. L’optocoupleur Q1 est naturellement lent à la commutation</w:t>
       </w:r>
       <w:r>
         <w:t xml:space="preserve"> et </w:t>
@@ -7410,21 +7243,7 @@
         <w:rPr>
           <w:highlight w:val="yellow"/>
         </w:rPr>
-        <w:t xml:space="preserve">Le filtre R5C2 est fixé à </w:t>
-      </w:r>
-      <w:proofErr w:type="spellStart"/>
-      <w:r>
-        <w:rPr>
-          <w:highlight w:val="yellow"/>
-        </w:rPr>
-        <w:t>fc</w:t>
-      </w:r>
-      <w:proofErr w:type="spellEnd"/>
-      <w:r>
-        <w:rPr>
-          <w:highlight w:val="yellow"/>
-        </w:rPr>
-        <w:t xml:space="preserve"> ≈ 12kHz</w:t>
+        <w:t>Le filtre R5C2 est fixé à fc ≈ 12kHz</w:t>
       </w:r>
     </w:p>
     <w:p>
@@ -7484,7 +7303,6 @@
         </w:rPr>
         <w:t xml:space="preserve"> </w:t>
       </w:r>
-      <w:proofErr w:type="spellStart"/>
       <w:r>
         <w:rPr>
           <w:highlight w:val="yellow"/>
@@ -7498,7 +7316,6 @@
         </w:rPr>
         <w:t>d</w:t>
       </w:r>
-      <w:proofErr w:type="spellEnd"/>
       <w:r>
         <w:rPr>
           <w:highlight w:val="yellow"/>
@@ -8003,15 +7820,7 @@
         <w:t>L’obtention du fichier de point s’effectue par le transfert des fichiers en utilisant le protocole FTP.</w:t>
       </w:r>
       <w:r>
-        <w:t xml:space="preserve"> Il est possible d’utiliser le client </w:t>
-      </w:r>
-      <w:proofErr w:type="spellStart"/>
-      <w:r>
-        <w:t>FileZilla</w:t>
-      </w:r>
-      <w:proofErr w:type="spellEnd"/>
-      <w:r>
-        <w:t xml:space="preserve"> (</w:t>
+        <w:t xml:space="preserve"> Il est possible d’utiliser le client FileZilla (</w:t>
       </w:r>
       <w:hyperlink r:id="rId20" w:history="1">
         <w:r>
@@ -8155,17 +7964,8 @@
                 <w:sz w:val="24"/>
                 <w:szCs w:val="24"/>
               </w:rPr>
-              <w:t>192.168.1</w:t>
-            </w:r>
-            <w:proofErr w:type="gramStart"/>
-            <w:r>
-              <w:rPr>
-                <w:sz w:val="24"/>
-                <w:szCs w:val="24"/>
-              </w:rPr>
-              <w:t>.xxx</w:t>
-            </w:r>
-            <w:proofErr w:type="gramEnd"/>
+              <w:t>192.168.1.xxx</w:t>
+            </w:r>
           </w:p>
         </w:tc>
       </w:tr>
@@ -8431,23 +8231,7 @@
     </w:p>
     <w:p>
       <w:r>
-        <w:t xml:space="preserve">Avec </w:t>
-      </w:r>
-      <w:proofErr w:type="spellStart"/>
-      <w:r>
-        <w:t>aaaa</w:t>
-      </w:r>
-      <w:proofErr w:type="spellEnd"/>
-      <w:r>
-        <w:t xml:space="preserve"> l’année sur 4 chiffres, MM le mois sur 2 chiffres et </w:t>
-      </w:r>
-      <w:proofErr w:type="spellStart"/>
-      <w:r>
-        <w:t>jj</w:t>
-      </w:r>
-      <w:proofErr w:type="spellEnd"/>
-      <w:r>
-        <w:t xml:space="preserve"> le jour sur 2 chiffres.</w:t>
+        <w:t>Avec aaaa l’année sur 4 chiffres, MM le mois sur 2 chiffres et jj le jour sur 2 chiffres.</w:t>
       </w:r>
     </w:p>
     <w:p>
@@ -8476,35 +8260,7 @@
         <w:rPr>
           <w:i/>
         </w:rPr>
-        <w:t>\Code\</w:t>
-      </w:r>
-      <w:proofErr w:type="spellStart"/>
-      <w:r>
-        <w:rPr>
-          <w:i/>
-        </w:rPr>
-        <w:t>Compteur_Linky</w:t>
-      </w:r>
-      <w:proofErr w:type="spellEnd"/>
-      <w:r>
-        <w:rPr>
-          <w:i/>
-        </w:rPr>
-        <w:t>\</w:t>
-      </w:r>
-      <w:proofErr w:type="spellStart"/>
-      <w:r>
-        <w:rPr>
-          <w:i/>
-        </w:rPr>
-        <w:t>Releves</w:t>
-      </w:r>
-      <w:proofErr w:type="spellEnd"/>
-      <w:r>
-        <w:rPr>
-          <w:i/>
-        </w:rPr>
-        <w:t xml:space="preserve">\Fichiers </w:t>
+        <w:t xml:space="preserve">\Code\Compteur_Linky\Releves\Fichiers </w:t>
       </w:r>
       <w:r>
         <w:rPr>
@@ -8591,15 +8347,7 @@
     </w:p>
     <w:p>
       <w:r>
-        <w:t>Dans un souci de taille de fichier, les index d’énergie ne sont enregistrés que toutes les heures à xh00m00s avec x</w:t>
-      </w:r>
-      <w:proofErr w:type="gramStart"/>
-      <w:r>
-        <w:t>=[</w:t>
-      </w:r>
-      <w:proofErr w:type="gramEnd"/>
-      <w:r>
-        <w:t>0…23]. Lorsque la PAPP n’est pas disponible (i.e. non envoyée par le compteur) l’inde</w:t>
+        <w:t>Dans un souci de taille de fichier, les index d’énergie ne sont enregistrés que toutes les heures à xh00m00s avec x=[0…23]. Lorsque la PAPP n’est pas disponible (i.e. non envoyée par le compteur) l’inde</w:t>
       </w:r>
       <w:r>
         <w:t>x est enregistré à chaque trame, le champ Papp est alors vide.</w:t>
@@ -8653,21 +8401,12 @@
           <w:sz w:val="22"/>
         </w:rPr>
       </w:pPr>
-      <w:proofErr w:type="spellStart"/>
-      <w:r>
-        <w:rPr>
-          <w:rFonts w:ascii="Consolas" w:hAnsi="Consolas" w:cs="Consolas"/>
-          <w:sz w:val="22"/>
-        </w:rPr>
-        <w:t>Creation</w:t>
-      </w:r>
-      <w:proofErr w:type="spellEnd"/>
-      <w:r>
-        <w:rPr>
-          <w:rFonts w:ascii="Consolas" w:hAnsi="Consolas" w:cs="Consolas"/>
-          <w:sz w:val="22"/>
-        </w:rPr>
-        <w:t xml:space="preserve"> le 2013/12/15 00:00:02</w:t>
+      <w:r>
+        <w:rPr>
+          <w:rFonts w:ascii="Consolas" w:hAnsi="Consolas" w:cs="Consolas"/>
+          <w:sz w:val="22"/>
+        </w:rPr>
+        <w:t>Creation;2013/12/15</w:t>
       </w:r>
     </w:p>
     <w:p>
@@ -8689,7 +8428,7 @@
           <w:rFonts w:ascii="Consolas" w:hAnsi="Consolas" w:cs="Consolas"/>
           <w:sz w:val="22"/>
         </w:rPr>
-        <w:t>Compteur n°271067095836</w:t>
+        <w:t>Compteur;271067095836;Isousc;30</w:t>
       </w:r>
     </w:p>
     <w:p>
@@ -8706,6 +8445,13 @@
           <w:sz w:val="22"/>
         </w:rPr>
       </w:pPr>
+      <w:r>
+        <w:rPr>
+          <w:rFonts w:ascii="Consolas" w:hAnsi="Consolas" w:cs="Consolas"/>
+          <w:sz w:val="22"/>
+        </w:rPr>
+        <w:t>Heure;Papp;Base</w:t>
+      </w:r>
     </w:p>
     <w:p>
       <w:pPr>
@@ -8721,35 +8467,26 @@
           <w:sz w:val="22"/>
         </w:rPr>
       </w:pPr>
-      <w:proofErr w:type="spellStart"/>
-      <w:r>
-        <w:rPr>
-          <w:rFonts w:ascii="Consolas" w:hAnsi="Consolas" w:cs="Consolas"/>
-          <w:sz w:val="22"/>
-        </w:rPr>
-        <w:t>Heure</w:t>
-      </w:r>
-      <w:r>
-        <w:rPr>
-          <w:rFonts w:ascii="Consolas" w:hAnsi="Consolas" w:cs="Consolas"/>
-          <w:sz w:val="22"/>
-        </w:rPr>
-        <w:t>;</w:t>
-      </w:r>
-      <w:r>
-        <w:rPr>
-          <w:rFonts w:ascii="Consolas" w:hAnsi="Consolas" w:cs="Consolas"/>
-          <w:sz w:val="22"/>
-        </w:rPr>
-        <w:t>Papp</w:t>
-      </w:r>
-      <w:proofErr w:type="spellEnd"/>
-      <w:r>
-        <w:rPr>
-          <w:rFonts w:ascii="Consolas" w:hAnsi="Consolas" w:cs="Consolas"/>
-          <w:sz w:val="22"/>
-        </w:rPr>
-        <w:t>;Base</w:t>
+      <w:r>
+        <w:rPr>
+          <w:rFonts w:ascii="Consolas" w:hAnsi="Consolas" w:cs="Consolas"/>
+          <w:sz w:val="22"/>
+        </w:rPr>
+        <w:t>00:00:02</w:t>
+      </w:r>
+      <w:r>
+        <w:rPr>
+          <w:rFonts w:ascii="Consolas" w:hAnsi="Consolas" w:cs="Consolas"/>
+          <w:sz w:val="22"/>
+        </w:rPr>
+        <w:t>;00091;</w:t>
+      </w:r>
+      <w:r>
+        <w:rPr>
+          <w:rFonts w:ascii="Consolas" w:hAnsi="Consolas" w:cs="Consolas"/>
+          <w:sz w:val="22"/>
+        </w:rPr>
+        <w:t>004312814</w:t>
       </w:r>
     </w:p>
     <w:p>
@@ -8771,21 +8508,28 @@
           <w:rFonts w:ascii="Consolas" w:hAnsi="Consolas" w:cs="Consolas"/>
           <w:sz w:val="22"/>
         </w:rPr>
-        <w:t>00:00:02</w:t>
-      </w:r>
-      <w:r>
-        <w:rPr>
-          <w:rFonts w:ascii="Consolas" w:hAnsi="Consolas" w:cs="Consolas"/>
-          <w:sz w:val="22"/>
-        </w:rPr>
-        <w:t>;00091;</w:t>
-      </w:r>
-      <w:r>
-        <w:rPr>
-          <w:rFonts w:ascii="Consolas" w:hAnsi="Consolas" w:cs="Consolas"/>
-          <w:sz w:val="22"/>
-        </w:rPr>
-        <w:t>004312814</w:t>
+        <w:t>00:00:05</w:t>
+      </w:r>
+      <w:r>
+        <w:rPr>
+          <w:rFonts w:ascii="Consolas" w:hAnsi="Consolas" w:cs="Consolas"/>
+          <w:sz w:val="22"/>
+        </w:rPr>
+        <w:t>;</w:t>
+      </w:r>
+      <w:r>
+        <w:rPr>
+          <w:rFonts w:ascii="Consolas" w:hAnsi="Consolas" w:cs="Consolas"/>
+          <w:sz w:val="22"/>
+        </w:rPr>
+        <w:t>00092</w:t>
+      </w:r>
+      <w:r>
+        <w:rPr>
+          <w:rFonts w:ascii="Consolas" w:hAnsi="Consolas" w:cs="Consolas"/>
+          <w:sz w:val="22"/>
+        </w:rPr>
+        <w:t>;</w:t>
       </w:r>
     </w:p>
     <w:p>
@@ -8807,7 +8551,7 @@
           <w:rFonts w:ascii="Consolas" w:hAnsi="Consolas" w:cs="Consolas"/>
           <w:sz w:val="22"/>
         </w:rPr>
-        <w:t>00:00:05</w:t>
+        <w:t>00:00:08</w:t>
       </w:r>
       <w:r>
         <w:rPr>
@@ -8850,7 +8594,7 @@
           <w:rFonts w:ascii="Consolas" w:hAnsi="Consolas" w:cs="Consolas"/>
           <w:sz w:val="22"/>
         </w:rPr>
-        <w:t>00:00:08</w:t>
+        <w:t>00:00:10</w:t>
       </w:r>
       <w:r>
         <w:rPr>
@@ -8893,7 +8637,7 @@
           <w:rFonts w:ascii="Consolas" w:hAnsi="Consolas" w:cs="Consolas"/>
           <w:sz w:val="22"/>
         </w:rPr>
-        <w:t>00:00:10</w:t>
+        <w:t>00:00:13</w:t>
       </w:r>
       <w:r>
         <w:rPr>
@@ -8936,28 +8680,7 @@
           <w:rFonts w:ascii="Consolas" w:hAnsi="Consolas" w:cs="Consolas"/>
           <w:sz w:val="22"/>
         </w:rPr>
-        <w:t>00:00:13</w:t>
-      </w:r>
-      <w:r>
-        <w:rPr>
-          <w:rFonts w:ascii="Consolas" w:hAnsi="Consolas" w:cs="Consolas"/>
-          <w:sz w:val="22"/>
-        </w:rPr>
-        <w:t>;</w:t>
-      </w:r>
-      <w:r>
-        <w:rPr>
-          <w:rFonts w:ascii="Consolas" w:hAnsi="Consolas" w:cs="Consolas"/>
-          <w:sz w:val="22"/>
-        </w:rPr>
-        <w:t>00092</w:t>
-      </w:r>
-      <w:r>
-        <w:rPr>
-          <w:rFonts w:ascii="Consolas" w:hAnsi="Consolas" w:cs="Consolas"/>
-          <w:sz w:val="22"/>
-        </w:rPr>
-        <w:t>;</w:t>
+        <w:t>[…]</w:t>
       </w:r>
     </w:p>
     <w:p>
@@ -8979,7 +8702,28 @@
           <w:rFonts w:ascii="Consolas" w:hAnsi="Consolas" w:cs="Consolas"/>
           <w:sz w:val="22"/>
         </w:rPr>
-        <w:t>[…]</w:t>
+        <w:t>00:59:57</w:t>
+      </w:r>
+      <w:r>
+        <w:rPr>
+          <w:rFonts w:ascii="Consolas" w:hAnsi="Consolas" w:cs="Consolas"/>
+          <w:sz w:val="22"/>
+        </w:rPr>
+        <w:t>;</w:t>
+      </w:r>
+      <w:r>
+        <w:rPr>
+          <w:rFonts w:ascii="Consolas" w:hAnsi="Consolas" w:cs="Consolas"/>
+          <w:sz w:val="22"/>
+        </w:rPr>
+        <w:t>00151</w:t>
+      </w:r>
+      <w:r>
+        <w:rPr>
+          <w:rFonts w:ascii="Consolas" w:hAnsi="Consolas" w:cs="Consolas"/>
+          <w:sz w:val="22"/>
+        </w:rPr>
+        <w:t>;</w:t>
       </w:r>
     </w:p>
     <w:p>
@@ -9001,9 +8745,8 @@
           <w:rFonts w:ascii="Consolas" w:hAnsi="Consolas" w:cs="Consolas"/>
           <w:sz w:val="22"/>
         </w:rPr>
-        <w:t>00:59:57</w:t>
-      </w:r>
-      <w:proofErr w:type="gramStart"/>
+        <w:t>00:59:58</w:t>
+      </w:r>
       <w:r>
         <w:rPr>
           <w:rFonts w:ascii="Consolas" w:hAnsi="Consolas" w:cs="Consolas"/>
@@ -9017,14 +8760,6 @@
           <w:sz w:val="22"/>
         </w:rPr>
         <w:t>00151</w:t>
-      </w:r>
-      <w:proofErr w:type="gramEnd"/>
-      <w:r>
-        <w:rPr>
-          <w:rFonts w:ascii="Consolas" w:hAnsi="Consolas" w:cs="Consolas"/>
-          <w:sz w:val="22"/>
-        </w:rPr>
-        <w:t>;</w:t>
       </w:r>
     </w:p>
     <w:p>
@@ -9046,9 +8781,8 @@
           <w:rFonts w:ascii="Consolas" w:hAnsi="Consolas" w:cs="Consolas"/>
           <w:sz w:val="22"/>
         </w:rPr>
-        <w:t>00:59:58</w:t>
-      </w:r>
-      <w:proofErr w:type="gramStart"/>
+        <w:t>01:00:00</w:t>
+      </w:r>
       <w:r>
         <w:rPr>
           <w:rFonts w:ascii="Consolas" w:hAnsi="Consolas" w:cs="Consolas"/>
@@ -9061,9 +8795,22 @@
           <w:rFonts w:ascii="Consolas" w:hAnsi="Consolas" w:cs="Consolas"/>
           <w:sz w:val="22"/>
         </w:rPr>
-        <w:t>00151</w:t>
-      </w:r>
-      <w:proofErr w:type="gramEnd"/>
+        <w:t>00152</w:t>
+      </w:r>
+      <w:r>
+        <w:rPr>
+          <w:rFonts w:ascii="Consolas" w:hAnsi="Consolas" w:cs="Consolas"/>
+          <w:sz w:val="22"/>
+        </w:rPr>
+        <w:t>;</w:t>
+      </w:r>
+      <w:r>
+        <w:rPr>
+          <w:rFonts w:ascii="Consolas" w:hAnsi="Consolas" w:cs="Consolas"/>
+          <w:sz w:val="22"/>
+        </w:rPr>
+        <w:t>004312900</w:t>
+      </w:r>
     </w:p>
     <w:p>
       <w:pPr>
@@ -9084,9 +8831,8 @@
           <w:rFonts w:ascii="Consolas" w:hAnsi="Consolas" w:cs="Consolas"/>
           <w:sz w:val="22"/>
         </w:rPr>
-        <w:t>01:00:00</w:t>
-      </w:r>
-      <w:proofErr w:type="gramStart"/>
+        <w:t>01:00:01</w:t>
+      </w:r>
       <w:r>
         <w:rPr>
           <w:rFonts w:ascii="Consolas" w:hAnsi="Consolas" w:cs="Consolas"/>
@@ -9099,22 +8845,14 @@
           <w:rFonts w:ascii="Consolas" w:hAnsi="Consolas" w:cs="Consolas"/>
           <w:sz w:val="22"/>
         </w:rPr>
-        <w:t>00152</w:t>
-      </w:r>
-      <w:proofErr w:type="gramEnd"/>
+        <w:t>00153</w:t>
+      </w:r>
       <w:r>
         <w:rPr>
           <w:rFonts w:ascii="Consolas" w:hAnsi="Consolas" w:cs="Consolas"/>
           <w:sz w:val="22"/>
         </w:rPr>
         <w:t>;</w:t>
-      </w:r>
-      <w:r>
-        <w:rPr>
-          <w:rFonts w:ascii="Consolas" w:hAnsi="Consolas" w:cs="Consolas"/>
-          <w:sz w:val="22"/>
-        </w:rPr>
-        <w:t>004312900</w:t>
       </w:r>
     </w:p>
     <w:p>
@@ -9136,9 +8874,8 @@
           <w:rFonts w:ascii="Consolas" w:hAnsi="Consolas" w:cs="Consolas"/>
           <w:sz w:val="22"/>
         </w:rPr>
-        <w:t>01:00:01</w:t>
-      </w:r>
-      <w:proofErr w:type="gramStart"/>
+        <w:t>01:00:03</w:t>
+      </w:r>
       <w:r>
         <w:rPr>
           <w:rFonts w:ascii="Consolas" w:hAnsi="Consolas" w:cs="Consolas"/>
@@ -9151,9 +8888,8 @@
           <w:rFonts w:ascii="Consolas" w:hAnsi="Consolas" w:cs="Consolas"/>
           <w:sz w:val="22"/>
         </w:rPr>
-        <w:t>00153</w:t>
-      </w:r>
-      <w:proofErr w:type="gramEnd"/>
+        <w:t>00151</w:t>
+      </w:r>
       <w:r>
         <w:rPr>
           <w:rFonts w:ascii="Consolas" w:hAnsi="Consolas" w:cs="Consolas"/>
@@ -9181,30 +8917,7 @@
           <w:rFonts w:ascii="Consolas" w:hAnsi="Consolas" w:cs="Consolas"/>
           <w:sz w:val="22"/>
         </w:rPr>
-        <w:t>01:00:03</w:t>
-      </w:r>
-      <w:proofErr w:type="gramStart"/>
-      <w:r>
-        <w:rPr>
-          <w:rFonts w:ascii="Consolas" w:hAnsi="Consolas" w:cs="Consolas"/>
-          <w:sz w:val="22"/>
-        </w:rPr>
-        <w:t>;</w:t>
-      </w:r>
-      <w:r>
-        <w:rPr>
-          <w:rFonts w:ascii="Consolas" w:hAnsi="Consolas" w:cs="Consolas"/>
-          <w:sz w:val="22"/>
-        </w:rPr>
-        <w:t>00151</w:t>
-      </w:r>
-      <w:proofErr w:type="gramEnd"/>
-      <w:r>
-        <w:rPr>
-          <w:rFonts w:ascii="Consolas" w:hAnsi="Consolas" w:cs="Consolas"/>
-          <w:sz w:val="22"/>
-        </w:rPr>
-        <w:t>;</w:t>
+        <w:t>[…]</w:t>
       </w:r>
     </w:p>
     <w:p>
@@ -9227,7 +8940,28 @@
           <w:sz w:val="22"/>
         </w:rPr>
         <w:lastRenderedPageBreak/>
-        <w:t>[…]</w:t>
+        <w:t>23:59:56</w:t>
+      </w:r>
+      <w:r>
+        <w:rPr>
+          <w:rFonts w:ascii="Consolas" w:hAnsi="Consolas" w:cs="Consolas"/>
+          <w:sz w:val="22"/>
+        </w:rPr>
+        <w:t>;</w:t>
+      </w:r>
+      <w:r>
+        <w:rPr>
+          <w:rFonts w:ascii="Consolas" w:hAnsi="Consolas" w:cs="Consolas"/>
+          <w:sz w:val="22"/>
+        </w:rPr>
+        <w:t>00093</w:t>
+      </w:r>
+      <w:r>
+        <w:rPr>
+          <w:rFonts w:ascii="Consolas" w:hAnsi="Consolas" w:cs="Consolas"/>
+          <w:sz w:val="22"/>
+        </w:rPr>
+        <w:t>;</w:t>
       </w:r>
     </w:p>
     <w:p>
@@ -9249,9 +8983,8 @@
           <w:rFonts w:ascii="Consolas" w:hAnsi="Consolas" w:cs="Consolas"/>
           <w:sz w:val="22"/>
         </w:rPr>
-        <w:t>23:59:56</w:t>
-      </w:r>
-      <w:proofErr w:type="gramStart"/>
+        <w:t>23:59:57</w:t>
+      </w:r>
       <w:r>
         <w:rPr>
           <w:rFonts w:ascii="Consolas" w:hAnsi="Consolas" w:cs="Consolas"/>
@@ -9266,7 +8999,6 @@
         </w:rPr>
         <w:t>00093</w:t>
       </w:r>
-      <w:proofErr w:type="gramEnd"/>
       <w:r>
         <w:rPr>
           <w:rFonts w:ascii="Consolas" w:hAnsi="Consolas" w:cs="Consolas"/>
@@ -9294,9 +9026,8 @@
           <w:rFonts w:ascii="Consolas" w:hAnsi="Consolas" w:cs="Consolas"/>
           <w:sz w:val="22"/>
         </w:rPr>
-        <w:t>23:59:57</w:t>
-      </w:r>
-      <w:proofErr w:type="gramStart"/>
+        <w:t>23:59:58</w:t>
+      </w:r>
       <w:r>
         <w:rPr>
           <w:rFonts w:ascii="Consolas" w:hAnsi="Consolas" w:cs="Consolas"/>
@@ -9311,7 +9042,6 @@
         </w:rPr>
         <w:t>00093</w:t>
       </w:r>
-      <w:proofErr w:type="gramEnd"/>
       <w:r>
         <w:rPr>
           <w:rFonts w:ascii="Consolas" w:hAnsi="Consolas" w:cs="Consolas"/>
@@ -9339,9 +9069,43 @@
           <w:rFonts w:ascii="Consolas" w:hAnsi="Consolas" w:cs="Consolas"/>
           <w:sz w:val="22"/>
         </w:rPr>
-        <w:t>23:59:58</w:t>
-      </w:r>
-      <w:proofErr w:type="gramStart"/>
+        <w:t>23</w:t>
+      </w:r>
+      <w:r>
+        <w:rPr>
+          <w:rFonts w:ascii="Consolas" w:hAnsi="Consolas" w:cs="Consolas"/>
+          <w:sz w:val="22"/>
+        </w:rPr>
+        <w:t>:</w:t>
+      </w:r>
+      <w:r>
+        <w:rPr>
+          <w:rFonts w:ascii="Consolas" w:hAnsi="Consolas" w:cs="Consolas"/>
+          <w:sz w:val="22"/>
+        </w:rPr>
+        <w:t>59</w:t>
+      </w:r>
+      <w:r>
+        <w:rPr>
+          <w:rFonts w:ascii="Consolas" w:hAnsi="Consolas" w:cs="Consolas"/>
+          <w:sz w:val="22"/>
+        </w:rPr>
+        <w:t>:</w:t>
+      </w:r>
+      <w:r>
+        <w:rPr>
+          <w:rFonts w:ascii="Consolas" w:hAnsi="Consolas" w:cs="Consolas"/>
+          <w:sz w:val="22"/>
+        </w:rPr>
+        <w:t>59;</w:t>
+      </w:r>
+      <w:r>
+        <w:rPr>
+          <w:rFonts w:ascii="Consolas" w:hAnsi="Consolas" w:cs="Consolas"/>
+          <w:sz w:val="22"/>
+        </w:rPr>
+        <w:t>00093</w:t>
+      </w:r>
       <w:r>
         <w:rPr>
           <w:rFonts w:ascii="Consolas" w:hAnsi="Consolas" w:cs="Consolas"/>
@@ -9354,15 +9118,7 @@
           <w:rFonts w:ascii="Consolas" w:hAnsi="Consolas" w:cs="Consolas"/>
           <w:sz w:val="22"/>
         </w:rPr>
-        <w:t>00093</w:t>
-      </w:r>
-      <w:proofErr w:type="gramEnd"/>
-      <w:r>
-        <w:rPr>
-          <w:rFonts w:ascii="Consolas" w:hAnsi="Consolas" w:cs="Consolas"/>
-          <w:sz w:val="22"/>
-        </w:rPr>
-        <w:t>;</w:t>
+        <w:t>004316605</w:t>
       </w:r>
     </w:p>
     <w:p>
@@ -9384,37 +9140,8 @@
           <w:rFonts w:ascii="Consolas" w:hAnsi="Consolas" w:cs="Consolas"/>
           <w:sz w:val="22"/>
         </w:rPr>
-        <w:t>23</w:t>
-      </w:r>
-      <w:r>
-        <w:rPr>
-          <w:rFonts w:ascii="Consolas" w:hAnsi="Consolas" w:cs="Consolas"/>
-          <w:sz w:val="22"/>
-        </w:rPr>
-        <w:t>:</w:t>
-      </w:r>
-      <w:r>
-        <w:rPr>
-          <w:rFonts w:ascii="Consolas" w:hAnsi="Consolas" w:cs="Consolas"/>
-          <w:sz w:val="22"/>
-        </w:rPr>
-        <w:t>59</w:t>
-      </w:r>
-      <w:r>
-        <w:rPr>
-          <w:rFonts w:ascii="Consolas" w:hAnsi="Consolas" w:cs="Consolas"/>
-          <w:sz w:val="22"/>
-        </w:rPr>
-        <w:t>:</w:t>
-      </w:r>
-      <w:r>
-        <w:rPr>
-          <w:rFonts w:ascii="Consolas" w:hAnsi="Consolas" w:cs="Consolas"/>
-          <w:sz w:val="22"/>
-        </w:rPr>
-        <w:t>59</w:t>
-      </w:r>
-      <w:proofErr w:type="gramStart"/>
+        <w:t>Motdetat</w:t>
+      </w:r>
       <w:r>
         <w:rPr>
           <w:rFonts w:ascii="Consolas" w:hAnsi="Consolas" w:cs="Consolas"/>
@@ -9427,9 +9154,8 @@
           <w:rFonts w:ascii="Consolas" w:hAnsi="Consolas" w:cs="Consolas"/>
           <w:sz w:val="22"/>
         </w:rPr>
-        <w:t>00093</w:t>
-      </w:r>
-      <w:proofErr w:type="gramEnd"/>
+        <w:t>000000</w:t>
+      </w:r>
       <w:r>
         <w:rPr>
           <w:rFonts w:ascii="Consolas" w:hAnsi="Consolas" w:cs="Consolas"/>
@@ -9442,7 +9168,142 @@
           <w:rFonts w:ascii="Consolas" w:hAnsi="Consolas" w:cs="Consolas"/>
           <w:sz w:val="22"/>
         </w:rPr>
-        <w:t>004316605</w:t>
+        <w:t>Imax</w:t>
+      </w:r>
+      <w:r>
+        <w:rPr>
+          <w:rFonts w:ascii="Consolas" w:hAnsi="Consolas" w:cs="Consolas"/>
+          <w:sz w:val="22"/>
+        </w:rPr>
+        <w:t>;</w:t>
+      </w:r>
+      <w:r>
+        <w:rPr>
+          <w:rFonts w:ascii="Consolas" w:hAnsi="Consolas" w:cs="Consolas"/>
+          <w:sz w:val="22"/>
+        </w:rPr>
+        <w:t>010</w:t>
+      </w:r>
+    </w:p>
+    <w:p>
+      <w:pPr>
+        <w:pStyle w:val="Lgende"/>
+      </w:pPr>
+      <w:bookmarkStart w:id="40" w:name="_Toc398837531"/>
+      <w:r>
+        <w:t xml:space="preserve">Figure </w:t>
+      </w:r>
+      <w:fldSimple w:instr=" SEQ Figure \* ARABIC ">
+        <w:r>
+          <w:rPr>
+            <w:noProof/>
+          </w:rPr>
+          <w:t>9</w:t>
+        </w:r>
+      </w:fldSimple>
+      <w:r>
+        <w:t xml:space="preserve"> – Extrait du fichier </w:t>
+      </w:r>
+      <w:r>
+        <w:t>csv</w:t>
+      </w:r>
+      <w:r>
+        <w:t xml:space="preserve"> pour une configuration Base</w:t>
+      </w:r>
+      <w:bookmarkEnd w:id="40"/>
+    </w:p>
+    <w:p/>
+    <w:p>
+      <w:pPr>
+        <w:pBdr>
+          <w:top w:val="single" w:sz="12" w:space="1" w:color="F79646" w:themeColor="accent6"/>
+          <w:left w:val="single" w:sz="12" w:space="4" w:color="F79646" w:themeColor="accent6"/>
+          <w:bottom w:val="single" w:sz="12" w:space="1" w:color="F79646" w:themeColor="accent6"/>
+          <w:right w:val="single" w:sz="12" w:space="4" w:color="F79646" w:themeColor="accent6"/>
+        </w:pBdr>
+      </w:pPr>
+      <w:r>
+        <w:rPr>
+          <w:b/>
+          <w:color w:val="F79646" w:themeColor="accent6"/>
+        </w:rPr>
+        <w:t>ATTENTION</w:t>
+      </w:r>
+      <w:r>
+        <w:t xml:space="preserve"> : En attendant d’être mis à jour, ce sont des </w:t>
+      </w:r>
+      <w:r>
+        <w:rPr>
+          <w:i/>
+        </w:rPr>
+        <w:t>espace-tabulation-espace</w:t>
+      </w:r>
+      <w:r>
+        <w:t xml:space="preserve"> et non un </w:t>
+      </w:r>
+      <w:r>
+        <w:rPr>
+          <w:i/>
+        </w:rPr>
+        <w:t>point-virgule</w:t>
+      </w:r>
+      <w:r>
+        <w:t xml:space="preserve"> qui sépare les valeurs ; aussi l’extension du fichier est .txt.</w:t>
+      </w:r>
+    </w:p>
+    <w:p>
+      <w:r>
+        <w:t>L</w:t>
+      </w:r>
+      <w:r>
+        <w:t xml:space="preserve">a </w:t>
+      </w:r>
+      <w:fldSimple w:instr=" REF _Ref398581001 \h  \* MERGEFORMAT ">
+        <w:r>
+          <w:rPr>
+            <w:i/>
+          </w:rPr>
+          <w:t xml:space="preserve">Figure </w:t>
+        </w:r>
+        <w:r>
+          <w:rPr>
+            <w:i/>
+            <w:noProof/>
+          </w:rPr>
+          <w:t>10</w:t>
+        </w:r>
+      </w:fldSimple>
+      <w:r>
+        <w:t xml:space="preserve"> est un extrait d’un fichier texte pour un compteur configuré en base et la </w:t>
+      </w:r>
+      <w:fldSimple w:instr=" REF _Ref398581007 \h  \* MERGEFORMAT ">
+        <w:r>
+          <w:rPr>
+            <w:i/>
+          </w:rPr>
+          <w:t xml:space="preserve">Figure </w:t>
+        </w:r>
+        <w:r>
+          <w:rPr>
+            <w:i/>
+            <w:noProof/>
+          </w:rPr>
+          <w:t>11</w:t>
+        </w:r>
+      </w:fldSimple>
+      <w:r>
+        <w:t xml:space="preserve"> pour une configuration HCHP.</w:t>
+      </w:r>
+    </w:p>
+    <w:p>
+      <w:r>
+        <w:t xml:space="preserve">[Invalide] est une synthèse sur la validité des trames. Ce calcul se base sur les cheksums reçus et calculés ; cette valeur est uniquement présente et égale à </w:t>
+      </w:r>
+      <w:r>
+        <w:t xml:space="preserve">« 1 » ou </w:t>
+      </w:r>
+      <w:r>
+        <w:t>« -1 » lorsqu’il y a un écart.</w:t>
       </w:r>
     </w:p>
     <w:p>
@@ -9459,182 +9320,12 @@
           <w:sz w:val="22"/>
         </w:rPr>
       </w:pPr>
-      <w:proofErr w:type="spellStart"/>
-      <w:r>
-        <w:rPr>
-          <w:rFonts w:ascii="Consolas" w:hAnsi="Consolas" w:cs="Consolas"/>
-          <w:sz w:val="22"/>
-        </w:rPr>
-        <w:t>Motdetat</w:t>
-      </w:r>
-      <w:proofErr w:type="spellEnd"/>
-      <w:r>
-        <w:rPr>
-          <w:rFonts w:ascii="Consolas" w:hAnsi="Consolas" w:cs="Consolas"/>
-          <w:sz w:val="22"/>
-        </w:rPr>
-        <w:t xml:space="preserve"> </w:t>
-      </w:r>
-      <w:r>
-        <w:rPr>
-          <w:rFonts w:ascii="Consolas" w:hAnsi="Consolas" w:cs="Consolas"/>
-          <w:sz w:val="22"/>
-        </w:rPr>
-        <w:tab/>
-        <w:t xml:space="preserve"> 000000 </w:t>
-      </w:r>
-      <w:r>
-        <w:rPr>
-          <w:rFonts w:ascii="Consolas" w:hAnsi="Consolas" w:cs="Consolas"/>
-          <w:sz w:val="22"/>
-        </w:rPr>
-        <w:tab/>
-        <w:t xml:space="preserve"> Imax </w:t>
-      </w:r>
-      <w:r>
-        <w:rPr>
-          <w:rFonts w:ascii="Consolas" w:hAnsi="Consolas" w:cs="Consolas"/>
-          <w:sz w:val="22"/>
-        </w:rPr>
-        <w:tab/>
-        <w:t xml:space="preserve"> 010</w:t>
-      </w:r>
-    </w:p>
-    <w:p>
-      <w:pPr>
-        <w:pStyle w:val="Lgende"/>
-      </w:pPr>
-      <w:bookmarkStart w:id="40" w:name="_Toc398837531"/>
-      <w:r>
-        <w:t xml:space="preserve">Figure </w:t>
-      </w:r>
-      <w:fldSimple w:instr=" SEQ Figure \* ARABIC ">
-        <w:r>
-          <w:rPr>
-            <w:noProof/>
-          </w:rPr>
-          <w:t>9</w:t>
-        </w:r>
-      </w:fldSimple>
-      <w:r>
-        <w:t xml:space="preserve"> – Extrait du fichier </w:t>
-      </w:r>
-      <w:r>
-        <w:t>csv</w:t>
-      </w:r>
-      <w:r>
-        <w:t xml:space="preserve"> pour une configuration Base</w:t>
-      </w:r>
-      <w:bookmarkEnd w:id="40"/>
-    </w:p>
-    <w:p/>
-    <w:p>
-      <w:pPr>
-        <w:pBdr>
-          <w:top w:val="single" w:sz="12" w:space="1" w:color="F79646" w:themeColor="accent6"/>
-          <w:left w:val="single" w:sz="12" w:space="4" w:color="F79646" w:themeColor="accent6"/>
-          <w:bottom w:val="single" w:sz="12" w:space="1" w:color="F79646" w:themeColor="accent6"/>
-          <w:right w:val="single" w:sz="12" w:space="4" w:color="F79646" w:themeColor="accent6"/>
-        </w:pBdr>
-      </w:pPr>
-      <w:r>
-        <w:rPr>
-          <w:b/>
-          <w:color w:val="F79646" w:themeColor="accent6"/>
-        </w:rPr>
-        <w:t>ATTENTION</w:t>
-      </w:r>
-      <w:r>
-        <w:t xml:space="preserve"> : En attendant d’être mis à jour, ce sont des </w:t>
-      </w:r>
-      <w:r>
-        <w:rPr>
-          <w:i/>
-        </w:rPr>
-        <w:t>espace-tabulation-espace</w:t>
-      </w:r>
-      <w:r>
-        <w:t xml:space="preserve"> et non un </w:t>
-      </w:r>
-      <w:r>
-        <w:rPr>
-          <w:i/>
-        </w:rPr>
-        <w:t>point-virgule</w:t>
-      </w:r>
-      <w:r>
-        <w:t xml:space="preserve"> qui sépare les valeurs ; aussi l’extension du fichier est .</w:t>
-      </w:r>
-      <w:proofErr w:type="spellStart"/>
-      <w:r>
-        <w:t>txt</w:t>
-      </w:r>
-      <w:proofErr w:type="spellEnd"/>
-      <w:r>
-        <w:t>.</w:t>
-      </w:r>
-    </w:p>
-    <w:p>
-      <w:r>
-        <w:t>L</w:t>
-      </w:r>
-      <w:r>
-        <w:t xml:space="preserve">a </w:t>
-      </w:r>
-      <w:fldSimple w:instr=" REF _Ref398581001 \h  \* MERGEFORMAT ">
-        <w:r>
-          <w:rPr>
-            <w:i/>
-          </w:rPr>
-          <w:t xml:space="preserve">Figure </w:t>
-        </w:r>
-        <w:r>
-          <w:rPr>
-            <w:i/>
-            <w:noProof/>
-          </w:rPr>
-          <w:t>10</w:t>
-        </w:r>
-      </w:fldSimple>
-      <w:r>
-        <w:t xml:space="preserve"> est un extrait d’un fichier texte pour un compteur configuré en base et la </w:t>
-      </w:r>
-      <w:fldSimple w:instr=" REF _Ref398581007 \h  \* MERGEFORMAT ">
-        <w:r>
-          <w:rPr>
-            <w:i/>
-          </w:rPr>
-          <w:t xml:space="preserve">Figure </w:t>
-        </w:r>
-        <w:r>
-          <w:rPr>
-            <w:i/>
-            <w:noProof/>
-          </w:rPr>
-          <w:t>11</w:t>
-        </w:r>
-      </w:fldSimple>
-      <w:r>
-        <w:t xml:space="preserve"> pour une configuration HCHP.</w:t>
-      </w:r>
-    </w:p>
-    <w:p>
-      <w:r>
-        <w:t xml:space="preserve">[Invalide] est une synthèse sur la validité des trames. Ce calcul se base sur les </w:t>
-      </w:r>
-      <w:proofErr w:type="spellStart"/>
-      <w:r>
-        <w:t>cheksums</w:t>
-      </w:r>
-      <w:proofErr w:type="spellEnd"/>
-      <w:r>
-        <w:t xml:space="preserve"> reçus et calculés ; cette valeur est uniquement présente et égale à </w:t>
-      </w:r>
-      <w:r>
-        <w:t xml:space="preserve">« 1 » ou </w:t>
-      </w:r>
-      <w:r>
-        <w:t>« -1 » lorsqu’il y a un écart.</w:t>
+      <w:r>
+        <w:rPr>
+          <w:rFonts w:ascii="Consolas" w:hAnsi="Consolas" w:cs="Consolas"/>
+          <w:sz w:val="22"/>
+        </w:rPr>
+        <w:t>Creation le 2013/12/15 00:00:02</w:t>
       </w:r>
     </w:p>
     <w:p>
@@ -9651,21 +9342,12 @@
           <w:sz w:val="22"/>
         </w:rPr>
       </w:pPr>
-      <w:proofErr w:type="spellStart"/>
-      <w:r>
-        <w:rPr>
-          <w:rFonts w:ascii="Consolas" w:hAnsi="Consolas" w:cs="Consolas"/>
-          <w:sz w:val="22"/>
-        </w:rPr>
-        <w:t>Creation</w:t>
-      </w:r>
-      <w:proofErr w:type="spellEnd"/>
-      <w:r>
-        <w:rPr>
-          <w:rFonts w:ascii="Consolas" w:hAnsi="Consolas" w:cs="Consolas"/>
-          <w:sz w:val="22"/>
-        </w:rPr>
-        <w:t xml:space="preserve"> le 2013/12/15 00:00:02</w:t>
+      <w:r>
+        <w:rPr>
+          <w:rFonts w:ascii="Consolas" w:hAnsi="Consolas" w:cs="Consolas"/>
+          <w:sz w:val="22"/>
+        </w:rPr>
+        <w:t xml:space="preserve"> </w:t>
       </w:r>
     </w:p>
     <w:p>
@@ -9687,7 +9369,7 @@
           <w:rFonts w:ascii="Consolas" w:hAnsi="Consolas" w:cs="Consolas"/>
           <w:sz w:val="22"/>
         </w:rPr>
-        <w:t xml:space="preserve"> </w:t>
+        <w:t>Compteur n°271067095836</w:t>
       </w:r>
     </w:p>
     <w:p>
@@ -9704,13 +9386,6 @@
           <w:sz w:val="22"/>
         </w:rPr>
       </w:pPr>
-      <w:r>
-        <w:rPr>
-          <w:rFonts w:ascii="Consolas" w:hAnsi="Consolas" w:cs="Consolas"/>
-          <w:sz w:val="22"/>
-        </w:rPr>
-        <w:t>Compteur n°271067095836</w:t>
-      </w:r>
     </w:p>
     <w:p>
       <w:pPr>
@@ -9726,6 +9401,51 @@
           <w:sz w:val="22"/>
         </w:rPr>
       </w:pPr>
+      <w:r>
+        <w:rPr>
+          <w:rFonts w:ascii="Consolas" w:hAnsi="Consolas" w:cs="Consolas"/>
+          <w:sz w:val="22"/>
+        </w:rPr>
+        <w:t xml:space="preserve">Heure </w:t>
+      </w:r>
+      <w:r>
+        <w:rPr>
+          <w:rFonts w:ascii="Consolas" w:hAnsi="Consolas" w:cs="Consolas"/>
+          <w:sz w:val="22"/>
+        </w:rPr>
+        <w:tab/>
+      </w:r>
+      <w:r>
+        <w:rPr>
+          <w:rFonts w:ascii="Consolas" w:hAnsi="Consolas" w:cs="Consolas"/>
+          <w:sz w:val="22"/>
+        </w:rPr>
+        <w:tab/>
+        <w:t xml:space="preserve"> Papp </w:t>
+      </w:r>
+      <w:r>
+        <w:rPr>
+          <w:rFonts w:ascii="Consolas" w:hAnsi="Consolas" w:cs="Consolas"/>
+          <w:sz w:val="22"/>
+        </w:rPr>
+        <w:tab/>
+        <w:t xml:space="preserve"> Base </w:t>
+      </w:r>
+      <w:r>
+        <w:rPr>
+          <w:rFonts w:ascii="Consolas" w:hAnsi="Consolas" w:cs="Consolas"/>
+          <w:sz w:val="22"/>
+        </w:rPr>
+        <w:tab/>
+      </w:r>
+      <w:r>
+        <w:rPr>
+          <w:rFonts w:ascii="Consolas" w:hAnsi="Consolas" w:cs="Consolas"/>
+          <w:sz w:val="22"/>
+        </w:rPr>
+        <w:tab/>
+        <w:t xml:space="preserve"> Invalide</w:t>
+      </w:r>
     </w:p>
     <w:p>
       <w:pPr>
@@ -9746,7 +9466,7 @@
           <w:rFonts w:ascii="Consolas" w:hAnsi="Consolas" w:cs="Consolas"/>
           <w:sz w:val="22"/>
         </w:rPr>
-        <w:t xml:space="preserve">Heure </w:t>
+        <w:t xml:space="preserve">00:00:02 </w:t>
       </w:r>
       <w:r>
         <w:rPr>
@@ -9754,6 +9474,7 @@
           <w:sz w:val="22"/>
         </w:rPr>
         <w:tab/>
+        <w:t xml:space="preserve"> 00091 </w:t>
       </w:r>
       <w:r>
         <w:rPr>
@@ -9761,30 +9482,7 @@
           <w:sz w:val="22"/>
         </w:rPr>
         <w:tab/>
-        <w:t xml:space="preserve"> Papp </w:t>
-      </w:r>
-      <w:r>
-        <w:rPr>
-          <w:rFonts w:ascii="Consolas" w:hAnsi="Consolas" w:cs="Consolas"/>
-          <w:sz w:val="22"/>
-        </w:rPr>
-        <w:tab/>
-        <w:t xml:space="preserve"> Base </w:t>
-      </w:r>
-      <w:r>
-        <w:rPr>
-          <w:rFonts w:ascii="Consolas" w:hAnsi="Consolas" w:cs="Consolas"/>
-          <w:sz w:val="22"/>
-        </w:rPr>
-        <w:tab/>
-      </w:r>
-      <w:r>
-        <w:rPr>
-          <w:rFonts w:ascii="Consolas" w:hAnsi="Consolas" w:cs="Consolas"/>
-          <w:sz w:val="22"/>
-        </w:rPr>
-        <w:tab/>
-        <w:t xml:space="preserve"> Invalide</w:t>
+        <w:t xml:space="preserve"> 004312814</w:t>
       </w:r>
     </w:p>
     <w:p>
@@ -9806,7 +9504,7 @@
           <w:rFonts w:ascii="Consolas" w:hAnsi="Consolas" w:cs="Consolas"/>
           <w:sz w:val="22"/>
         </w:rPr>
-        <w:t xml:space="preserve">00:00:02 </w:t>
+        <w:t xml:space="preserve">00:00:05 </w:t>
       </w:r>
       <w:r>
         <w:rPr>
@@ -9814,15 +9512,7 @@
           <w:sz w:val="22"/>
         </w:rPr>
         <w:tab/>
-        <w:t xml:space="preserve"> 00091 </w:t>
-      </w:r>
-      <w:r>
-        <w:rPr>
-          <w:rFonts w:ascii="Consolas" w:hAnsi="Consolas" w:cs="Consolas"/>
-          <w:sz w:val="22"/>
-        </w:rPr>
-        <w:tab/>
-        <w:t xml:space="preserve"> 004312814</w:t>
+        <w:t xml:space="preserve"> 00092</w:t>
       </w:r>
     </w:p>
     <w:p>
@@ -9844,7 +9534,7 @@
           <w:rFonts w:ascii="Consolas" w:hAnsi="Consolas" w:cs="Consolas"/>
           <w:sz w:val="22"/>
         </w:rPr>
-        <w:t xml:space="preserve">00:00:05 </w:t>
+        <w:t xml:space="preserve">00:00:08 </w:t>
       </w:r>
       <w:r>
         <w:rPr>
@@ -9874,7 +9564,7 @@
           <w:rFonts w:ascii="Consolas" w:hAnsi="Consolas" w:cs="Consolas"/>
           <w:sz w:val="22"/>
         </w:rPr>
-        <w:t xml:space="preserve">00:00:08 </w:t>
+        <w:t xml:space="preserve">00:00:10 </w:t>
       </w:r>
       <w:r>
         <w:rPr>
@@ -9904,7 +9594,7 @@
           <w:rFonts w:ascii="Consolas" w:hAnsi="Consolas" w:cs="Consolas"/>
           <w:sz w:val="22"/>
         </w:rPr>
-        <w:t xml:space="preserve">00:00:10 </w:t>
+        <w:t xml:space="preserve">00:00:13 </w:t>
       </w:r>
       <w:r>
         <w:rPr>
@@ -9934,15 +9624,7 @@
           <w:rFonts w:ascii="Consolas" w:hAnsi="Consolas" w:cs="Consolas"/>
           <w:sz w:val="22"/>
         </w:rPr>
-        <w:t xml:space="preserve">00:00:13 </w:t>
-      </w:r>
-      <w:r>
-        <w:rPr>
-          <w:rFonts w:ascii="Consolas" w:hAnsi="Consolas" w:cs="Consolas"/>
-          <w:sz w:val="22"/>
-        </w:rPr>
-        <w:tab/>
-        <w:t xml:space="preserve"> 00092</w:t>
+        <w:t>[…]</w:t>
       </w:r>
     </w:p>
     <w:p>
@@ -9964,7 +9646,15 @@
           <w:rFonts w:ascii="Consolas" w:hAnsi="Consolas" w:cs="Consolas"/>
           <w:sz w:val="22"/>
         </w:rPr>
-        <w:t>[…]</w:t>
+        <w:t xml:space="preserve">00:59:57 </w:t>
+      </w:r>
+      <w:r>
+        <w:rPr>
+          <w:rFonts w:ascii="Consolas" w:hAnsi="Consolas" w:cs="Consolas"/>
+          <w:sz w:val="22"/>
+        </w:rPr>
+        <w:tab/>
+        <w:t xml:space="preserve"> 00151</w:t>
       </w:r>
     </w:p>
     <w:p>
@@ -9986,7 +9676,7 @@
           <w:rFonts w:ascii="Consolas" w:hAnsi="Consolas" w:cs="Consolas"/>
           <w:sz w:val="22"/>
         </w:rPr>
-        <w:t xml:space="preserve">00:59:57 </w:t>
+        <w:t xml:space="preserve">00:59:58 </w:t>
       </w:r>
       <w:r>
         <w:rPr>
@@ -10016,7 +9706,7 @@
           <w:rFonts w:ascii="Consolas" w:hAnsi="Consolas" w:cs="Consolas"/>
           <w:sz w:val="22"/>
         </w:rPr>
-        <w:t xml:space="preserve">00:59:58 </w:t>
+        <w:t xml:space="preserve">01:00:00 </w:t>
       </w:r>
       <w:r>
         <w:rPr>
@@ -10024,7 +9714,15 @@
           <w:sz w:val="22"/>
         </w:rPr>
         <w:tab/>
-        <w:t xml:space="preserve"> 00151</w:t>
+        <w:t xml:space="preserve"> 00152 </w:t>
+      </w:r>
+      <w:r>
+        <w:rPr>
+          <w:rFonts w:ascii="Consolas" w:hAnsi="Consolas" w:cs="Consolas"/>
+          <w:sz w:val="22"/>
+        </w:rPr>
+        <w:tab/>
+        <w:t xml:space="preserve"> 004312900</w:t>
       </w:r>
     </w:p>
     <w:p>
@@ -10046,7 +9744,7 @@
           <w:rFonts w:ascii="Consolas" w:hAnsi="Consolas" w:cs="Consolas"/>
           <w:sz w:val="22"/>
         </w:rPr>
-        <w:t xml:space="preserve">01:00:00 </w:t>
+        <w:t xml:space="preserve">01:00:01 </w:t>
       </w:r>
       <w:r>
         <w:rPr>
@@ -10054,15 +9752,7 @@
           <w:sz w:val="22"/>
         </w:rPr>
         <w:tab/>
-        <w:t xml:space="preserve"> 00152 </w:t>
-      </w:r>
-      <w:r>
-        <w:rPr>
-          <w:rFonts w:ascii="Consolas" w:hAnsi="Consolas" w:cs="Consolas"/>
-          <w:sz w:val="22"/>
-        </w:rPr>
-        <w:tab/>
-        <w:t xml:space="preserve"> 004312900</w:t>
+        <w:t xml:space="preserve"> 00153</w:t>
       </w:r>
     </w:p>
     <w:p>
@@ -10084,7 +9774,7 @@
           <w:rFonts w:ascii="Consolas" w:hAnsi="Consolas" w:cs="Consolas"/>
           <w:sz w:val="22"/>
         </w:rPr>
-        <w:t xml:space="preserve">01:00:01 </w:t>
+        <w:t xml:space="preserve">01:00:03 </w:t>
       </w:r>
       <w:r>
         <w:rPr>
@@ -10092,7 +9782,7 @@
           <w:sz w:val="22"/>
         </w:rPr>
         <w:tab/>
-        <w:t xml:space="preserve"> 00153</w:t>
+        <w:t xml:space="preserve"> 00151</w:t>
       </w:r>
     </w:p>
     <w:p>
@@ -10114,15 +9804,7 @@
           <w:rFonts w:ascii="Consolas" w:hAnsi="Consolas" w:cs="Consolas"/>
           <w:sz w:val="22"/>
         </w:rPr>
-        <w:t xml:space="preserve">01:00:03 </w:t>
-      </w:r>
-      <w:r>
-        <w:rPr>
-          <w:rFonts w:ascii="Consolas" w:hAnsi="Consolas" w:cs="Consolas"/>
-          <w:sz w:val="22"/>
-        </w:rPr>
-        <w:tab/>
-        <w:t xml:space="preserve"> 00151</w:t>
+        <w:t>[…]</w:t>
       </w:r>
     </w:p>
     <w:p>
@@ -10144,7 +9826,37 @@
           <w:rFonts w:ascii="Consolas" w:hAnsi="Consolas" w:cs="Consolas"/>
           <w:sz w:val="22"/>
         </w:rPr>
-        <w:t>[…]</w:t>
+        <w:t xml:space="preserve">23:59:56 </w:t>
+      </w:r>
+      <w:r>
+        <w:rPr>
+          <w:rFonts w:ascii="Consolas" w:hAnsi="Consolas" w:cs="Consolas"/>
+          <w:sz w:val="22"/>
+        </w:rPr>
+        <w:tab/>
+        <w:t xml:space="preserve"> 00093 </w:t>
+      </w:r>
+      <w:r>
+        <w:rPr>
+          <w:rFonts w:ascii="Consolas" w:hAnsi="Consolas" w:cs="Consolas"/>
+          <w:sz w:val="22"/>
+        </w:rPr>
+        <w:tab/>
+      </w:r>
+      <w:r>
+        <w:rPr>
+          <w:rFonts w:ascii="Consolas" w:hAnsi="Consolas" w:cs="Consolas"/>
+          <w:sz w:val="22"/>
+        </w:rPr>
+        <w:tab/>
+      </w:r>
+      <w:r>
+        <w:rPr>
+          <w:rFonts w:ascii="Consolas" w:hAnsi="Consolas" w:cs="Consolas"/>
+          <w:sz w:val="22"/>
+        </w:rPr>
+        <w:tab/>
+        <w:t xml:space="preserve"> 1</w:t>
       </w:r>
     </w:p>
     <w:p>
@@ -10166,7 +9878,7 @@
           <w:rFonts w:ascii="Consolas" w:hAnsi="Consolas" w:cs="Consolas"/>
           <w:sz w:val="22"/>
         </w:rPr>
-        <w:t xml:space="preserve">23:59:56 </w:t>
+        <w:t xml:space="preserve">23:59:57 </w:t>
       </w:r>
       <w:r>
         <w:rPr>
@@ -10218,7 +9930,7 @@
           <w:rFonts w:ascii="Consolas" w:hAnsi="Consolas" w:cs="Consolas"/>
           <w:sz w:val="22"/>
         </w:rPr>
-        <w:t xml:space="preserve">23:59:57 </w:t>
+        <w:t xml:space="preserve">23:59:58 </w:t>
       </w:r>
       <w:r>
         <w:rPr>
@@ -10270,7 +9982,7 @@
           <w:rFonts w:ascii="Consolas" w:hAnsi="Consolas" w:cs="Consolas"/>
           <w:sz w:val="22"/>
         </w:rPr>
-        <w:t xml:space="preserve">23:59:58 </w:t>
+        <w:t xml:space="preserve">00:00:00 </w:t>
       </w:r>
       <w:r>
         <w:rPr>
@@ -10286,13 +9998,7 @@
           <w:sz w:val="22"/>
         </w:rPr>
         <w:tab/>
-      </w:r>
-      <w:r>
-        <w:rPr>
-          <w:rFonts w:ascii="Consolas" w:hAnsi="Consolas" w:cs="Consolas"/>
-          <w:sz w:val="22"/>
-        </w:rPr>
-        <w:tab/>
+        <w:t xml:space="preserve"> 004316605 </w:t>
       </w:r>
       <w:r>
         <w:rPr>
@@ -10317,37 +10023,6 @@
           <w:sz w:val="22"/>
         </w:rPr>
       </w:pPr>
-      <w:r>
-        <w:rPr>
-          <w:rFonts w:ascii="Consolas" w:hAnsi="Consolas" w:cs="Consolas"/>
-          <w:sz w:val="22"/>
-        </w:rPr>
-        <w:t xml:space="preserve">00:00:00 </w:t>
-      </w:r>
-      <w:r>
-        <w:rPr>
-          <w:rFonts w:ascii="Consolas" w:hAnsi="Consolas" w:cs="Consolas"/>
-          <w:sz w:val="22"/>
-        </w:rPr>
-        <w:tab/>
-        <w:t xml:space="preserve"> 00093 </w:t>
-      </w:r>
-      <w:r>
-        <w:rPr>
-          <w:rFonts w:ascii="Consolas" w:hAnsi="Consolas" w:cs="Consolas"/>
-          <w:sz w:val="22"/>
-        </w:rPr>
-        <w:tab/>
-        <w:t xml:space="preserve"> 004316605 </w:t>
-      </w:r>
-      <w:r>
-        <w:rPr>
-          <w:rFonts w:ascii="Consolas" w:hAnsi="Consolas" w:cs="Consolas"/>
-          <w:sz w:val="22"/>
-        </w:rPr>
-        <w:tab/>
-        <w:t xml:space="preserve"> 1</w:t>
-      </w:r>
     </w:p>
     <w:p>
       <w:pPr>
@@ -10363,6 +10038,37 @@
           <w:sz w:val="22"/>
         </w:rPr>
       </w:pPr>
+      <w:r>
+        <w:rPr>
+          <w:rFonts w:ascii="Consolas" w:hAnsi="Consolas" w:cs="Consolas"/>
+          <w:sz w:val="22"/>
+        </w:rPr>
+        <w:t xml:space="preserve">Motdetat </w:t>
+      </w:r>
+      <w:r>
+        <w:rPr>
+          <w:rFonts w:ascii="Consolas" w:hAnsi="Consolas" w:cs="Consolas"/>
+          <w:sz w:val="22"/>
+        </w:rPr>
+        <w:tab/>
+        <w:t xml:space="preserve"> 000000 </w:t>
+      </w:r>
+      <w:r>
+        <w:rPr>
+          <w:rFonts w:ascii="Consolas" w:hAnsi="Consolas" w:cs="Consolas"/>
+          <w:sz w:val="22"/>
+        </w:rPr>
+        <w:tab/>
+        <w:t xml:space="preserve"> Imax </w:t>
+      </w:r>
+      <w:r>
+        <w:rPr>
+          <w:rFonts w:ascii="Consolas" w:hAnsi="Consolas" w:cs="Consolas"/>
+          <w:sz w:val="22"/>
+        </w:rPr>
+        <w:tab/>
+        <w:t xml:space="preserve"> 010</w:t>
+      </w:r>
     </w:p>
     <w:p>
       <w:pPr>
@@ -10378,47 +10084,31 @@
           <w:sz w:val="22"/>
         </w:rPr>
       </w:pPr>
-      <w:proofErr w:type="spellStart"/>
-      <w:r>
-        <w:rPr>
-          <w:rFonts w:ascii="Consolas" w:hAnsi="Consolas" w:cs="Consolas"/>
-          <w:sz w:val="22"/>
-        </w:rPr>
-        <w:t>Motdetat</w:t>
-      </w:r>
-      <w:proofErr w:type="spellEnd"/>
-      <w:r>
-        <w:rPr>
-          <w:rFonts w:ascii="Consolas" w:hAnsi="Consolas" w:cs="Consolas"/>
-          <w:sz w:val="22"/>
-        </w:rPr>
-        <w:t xml:space="preserve"> </w:t>
-      </w:r>
-      <w:r>
-        <w:rPr>
-          <w:rFonts w:ascii="Consolas" w:hAnsi="Consolas" w:cs="Consolas"/>
-          <w:sz w:val="22"/>
-        </w:rPr>
-        <w:tab/>
-        <w:t xml:space="preserve"> 000000 </w:t>
-      </w:r>
-      <w:r>
-        <w:rPr>
-          <w:rFonts w:ascii="Consolas" w:hAnsi="Consolas" w:cs="Consolas"/>
-          <w:sz w:val="22"/>
-        </w:rPr>
-        <w:tab/>
-        <w:t xml:space="preserve"> Imax </w:t>
-      </w:r>
-      <w:r>
-        <w:rPr>
-          <w:rFonts w:ascii="Consolas" w:hAnsi="Consolas" w:cs="Consolas"/>
-          <w:sz w:val="22"/>
-        </w:rPr>
-        <w:tab/>
-        <w:t xml:space="preserve"> 010</w:t>
-      </w:r>
-    </w:p>
+    </w:p>
+    <w:p>
+      <w:pPr>
+        <w:pStyle w:val="Lgende"/>
+      </w:pPr>
+      <w:bookmarkStart w:id="41" w:name="_Ref398581001"/>
+      <w:bookmarkStart w:id="42" w:name="_Toc398837532"/>
+      <w:r>
+        <w:t xml:space="preserve">Figure </w:t>
+      </w:r>
+      <w:fldSimple w:instr=" SEQ Figure \* ARABIC ">
+        <w:r>
+          <w:rPr>
+            <w:noProof/>
+          </w:rPr>
+          <w:t>10</w:t>
+        </w:r>
+      </w:fldSimple>
+      <w:bookmarkEnd w:id="41"/>
+      <w:r>
+        <w:t xml:space="preserve"> – Extrait du fichier texte pour une configuration Base</w:t>
+      </w:r>
+      <w:bookmarkEnd w:id="42"/>
+    </w:p>
+    <w:p/>
     <w:p>
       <w:pPr>
         <w:pBdr>
@@ -10433,31 +10123,14 @@
           <w:sz w:val="22"/>
         </w:rPr>
       </w:pPr>
-    </w:p>
-    <w:p>
-      <w:pPr>
-        <w:pStyle w:val="Lgende"/>
-      </w:pPr>
-      <w:bookmarkStart w:id="41" w:name="_Ref398581001"/>
-      <w:bookmarkStart w:id="42" w:name="_Toc398837532"/>
-      <w:r>
-        <w:t xml:space="preserve">Figure </w:t>
-      </w:r>
-      <w:fldSimple w:instr=" SEQ Figure \* ARABIC ">
-        <w:r>
-          <w:rPr>
-            <w:noProof/>
-          </w:rPr>
-          <w:t>10</w:t>
-        </w:r>
-      </w:fldSimple>
-      <w:bookmarkEnd w:id="41"/>
-      <w:r>
-        <w:t xml:space="preserve"> – Extrait du fichier texte pour une configuration Base</w:t>
-      </w:r>
-      <w:bookmarkEnd w:id="42"/>
-    </w:p>
-    <w:p/>
+      <w:r>
+        <w:rPr>
+          <w:rFonts w:ascii="Consolas" w:hAnsi="Consolas" w:cs="Consolas"/>
+          <w:sz w:val="22"/>
+        </w:rPr>
+        <w:t>Creation le 2013/12/28 17:10:49</w:t>
+      </w:r>
+    </w:p>
     <w:p>
       <w:pPr>
         <w:pBdr>
@@ -10472,21 +10145,12 @@
           <w:sz w:val="22"/>
         </w:rPr>
       </w:pPr>
-      <w:proofErr w:type="spellStart"/>
-      <w:r>
-        <w:rPr>
-          <w:rFonts w:ascii="Consolas" w:hAnsi="Consolas" w:cs="Consolas"/>
-          <w:sz w:val="22"/>
-        </w:rPr>
-        <w:t>Creation</w:t>
-      </w:r>
-      <w:proofErr w:type="spellEnd"/>
-      <w:r>
-        <w:rPr>
-          <w:rFonts w:ascii="Consolas" w:hAnsi="Consolas" w:cs="Consolas"/>
-          <w:sz w:val="22"/>
-        </w:rPr>
-        <w:t xml:space="preserve"> le 2013/12/28 17:10:49</w:t>
+      <w:r>
+        <w:rPr>
+          <w:rFonts w:ascii="Consolas" w:hAnsi="Consolas" w:cs="Consolas"/>
+          <w:sz w:val="22"/>
+        </w:rPr>
+        <w:t xml:space="preserve"> </w:t>
       </w:r>
     </w:p>
     <w:p>
@@ -10508,7 +10172,7 @@
           <w:rFonts w:ascii="Consolas" w:hAnsi="Consolas" w:cs="Consolas"/>
           <w:sz w:val="22"/>
         </w:rPr>
-        <w:t xml:space="preserve"> </w:t>
+        <w:t>Compteur n°049701078744</w:t>
       </w:r>
     </w:p>
     <w:p>
@@ -10525,13 +10189,6 @@
           <w:sz w:val="22"/>
         </w:rPr>
       </w:pPr>
-      <w:r>
-        <w:rPr>
-          <w:rFonts w:ascii="Consolas" w:hAnsi="Consolas" w:cs="Consolas"/>
-          <w:sz w:val="22"/>
-        </w:rPr>
-        <w:t>Compteur n°049701078744</w:t>
-      </w:r>
     </w:p>
     <w:p>
       <w:pPr>
@@ -10547,6 +10204,67 @@
           <w:sz w:val="22"/>
         </w:rPr>
       </w:pPr>
+      <w:r>
+        <w:rPr>
+          <w:rFonts w:ascii="Consolas" w:hAnsi="Consolas" w:cs="Consolas"/>
+          <w:sz w:val="22"/>
+        </w:rPr>
+        <w:lastRenderedPageBreak/>
+        <w:t xml:space="preserve">Heure </w:t>
+      </w:r>
+      <w:r>
+        <w:rPr>
+          <w:rFonts w:ascii="Consolas" w:hAnsi="Consolas" w:cs="Consolas"/>
+          <w:sz w:val="22"/>
+        </w:rPr>
+        <w:tab/>
+      </w:r>
+      <w:r>
+        <w:rPr>
+          <w:rFonts w:ascii="Consolas" w:hAnsi="Consolas" w:cs="Consolas"/>
+          <w:sz w:val="22"/>
+        </w:rPr>
+        <w:tab/>
+        <w:t xml:space="preserve"> Papp </w:t>
+      </w:r>
+      <w:r>
+        <w:rPr>
+          <w:rFonts w:ascii="Consolas" w:hAnsi="Consolas" w:cs="Consolas"/>
+          <w:sz w:val="22"/>
+        </w:rPr>
+        <w:tab/>
+        <w:t xml:space="preserve"> H creuses </w:t>
+      </w:r>
+      <w:r>
+        <w:rPr>
+          <w:rFonts w:ascii="Consolas" w:hAnsi="Consolas" w:cs="Consolas"/>
+          <w:sz w:val="22"/>
+        </w:rPr>
+        <w:tab/>
+      </w:r>
+      <w:r>
+        <w:rPr>
+          <w:rFonts w:ascii="Consolas" w:hAnsi="Consolas" w:cs="Consolas"/>
+          <w:sz w:val="22"/>
+        </w:rPr>
+        <w:tab/>
+        <w:t xml:space="preserve"> H pleines </w:t>
+      </w:r>
+      <w:r>
+        <w:rPr>
+          <w:rFonts w:ascii="Consolas" w:hAnsi="Consolas" w:cs="Consolas"/>
+          <w:sz w:val="22"/>
+        </w:rPr>
+        <w:tab/>
+      </w:r>
+      <w:r>
+        <w:rPr>
+          <w:rFonts w:ascii="Consolas" w:hAnsi="Consolas" w:cs="Consolas"/>
+          <w:sz w:val="22"/>
+        </w:rPr>
+        <w:tab/>
+        <w:t xml:space="preserve"> Invalide </w:t>
+      </w:r>
     </w:p>
     <w:p>
       <w:pPr>
@@ -10567,8 +10285,7 @@
           <w:rFonts w:ascii="Consolas" w:hAnsi="Consolas" w:cs="Consolas"/>
           <w:sz w:val="22"/>
         </w:rPr>
-        <w:lastRenderedPageBreak/>
-        <w:t xml:space="preserve">Heure </w:t>
+        <w:t xml:space="preserve">17:10:49 </w:t>
       </w:r>
       <w:r>
         <w:rPr>
@@ -10576,6 +10293,7 @@
           <w:sz w:val="22"/>
         </w:rPr>
         <w:tab/>
+        <w:t xml:space="preserve">  </w:t>
       </w:r>
       <w:r>
         <w:rPr>
@@ -10583,7 +10301,7 @@
           <w:sz w:val="22"/>
         </w:rPr>
         <w:tab/>
-        <w:t xml:space="preserve"> Papp </w:t>
+        <w:t xml:space="preserve"> 098437215 </w:t>
       </w:r>
       <w:r>
         <w:rPr>
@@ -10591,7 +10309,7 @@
           <w:sz w:val="22"/>
         </w:rPr>
         <w:tab/>
-        <w:t xml:space="preserve"> H creuses </w:t>
+        <w:t xml:space="preserve"> 131783106 </w:t>
       </w:r>
       <w:r>
         <w:rPr>
@@ -10599,29 +10317,7 @@
           <w:sz w:val="22"/>
         </w:rPr>
         <w:tab/>
-      </w:r>
-      <w:r>
-        <w:rPr>
-          <w:rFonts w:ascii="Consolas" w:hAnsi="Consolas" w:cs="Consolas"/>
-          <w:sz w:val="22"/>
-        </w:rPr>
-        <w:tab/>
-        <w:t xml:space="preserve"> H pleines </w:t>
-      </w:r>
-      <w:r>
-        <w:rPr>
-          <w:rFonts w:ascii="Consolas" w:hAnsi="Consolas" w:cs="Consolas"/>
-          <w:sz w:val="22"/>
-        </w:rPr>
-        <w:tab/>
-      </w:r>
-      <w:r>
-        <w:rPr>
-          <w:rFonts w:ascii="Consolas" w:hAnsi="Consolas" w:cs="Consolas"/>
-          <w:sz w:val="22"/>
-        </w:rPr>
-        <w:tab/>
-        <w:t xml:space="preserve"> Invalide </w:t>
+        <w:t xml:space="preserve"> -1</w:t>
       </w:r>
     </w:p>
     <w:p>
@@ -10643,7 +10339,7 @@
           <w:rFonts w:ascii="Consolas" w:hAnsi="Consolas" w:cs="Consolas"/>
           <w:sz w:val="22"/>
         </w:rPr>
-        <w:t xml:space="preserve">17:10:49 </w:t>
+        <w:t xml:space="preserve">17:10:51 </w:t>
       </w:r>
       <w:r>
         <w:rPr>
@@ -10651,7 +10347,6 @@
           <w:sz w:val="22"/>
         </w:rPr>
         <w:tab/>
-        <w:t xml:space="preserve">  </w:t>
       </w:r>
       <w:r>
         <w:rPr>
@@ -10667,15 +10362,7 @@
           <w:sz w:val="22"/>
         </w:rPr>
         <w:tab/>
-        <w:t xml:space="preserve"> 131783106 </w:t>
-      </w:r>
-      <w:r>
-        <w:rPr>
-          <w:rFonts w:ascii="Consolas" w:hAnsi="Consolas" w:cs="Consolas"/>
-          <w:sz w:val="22"/>
-        </w:rPr>
-        <w:tab/>
-        <w:t xml:space="preserve"> -1</w:t>
+        <w:t xml:space="preserve"> 131783109</w:t>
       </w:r>
     </w:p>
     <w:p>
@@ -10697,7 +10384,7 @@
           <w:rFonts w:ascii="Consolas" w:hAnsi="Consolas" w:cs="Consolas"/>
           <w:sz w:val="22"/>
         </w:rPr>
-        <w:t xml:space="preserve">17:10:51 </w:t>
+        <w:t xml:space="preserve">17:10:53 </w:t>
       </w:r>
       <w:r>
         <w:rPr>
@@ -10720,7 +10407,7 @@
           <w:sz w:val="22"/>
         </w:rPr>
         <w:tab/>
-        <w:t xml:space="preserve"> 131783109</w:t>
+        <w:t xml:space="preserve"> 131783111</w:t>
       </w:r>
     </w:p>
     <w:p>
@@ -10742,7 +10429,7 @@
           <w:rFonts w:ascii="Consolas" w:hAnsi="Consolas" w:cs="Consolas"/>
           <w:sz w:val="22"/>
         </w:rPr>
-        <w:t xml:space="preserve">17:10:53 </w:t>
+        <w:t xml:space="preserve">17:10:54 </w:t>
       </w:r>
       <w:r>
         <w:rPr>
@@ -10765,7 +10452,7 @@
           <w:sz w:val="22"/>
         </w:rPr>
         <w:tab/>
-        <w:t xml:space="preserve"> 131783111</w:t>
+        <w:t xml:space="preserve"> 131783112</w:t>
       </w:r>
     </w:p>
     <w:p>
@@ -10787,7 +10474,7 @@
           <w:rFonts w:ascii="Consolas" w:hAnsi="Consolas" w:cs="Consolas"/>
           <w:sz w:val="22"/>
         </w:rPr>
-        <w:t xml:space="preserve">17:10:54 </w:t>
+        <w:t xml:space="preserve">17:10:55 </w:t>
       </w:r>
       <w:r>
         <w:rPr>
@@ -10810,7 +10497,7 @@
           <w:sz w:val="22"/>
         </w:rPr>
         <w:tab/>
-        <w:t xml:space="preserve"> 131783112</w:t>
+        <w:t xml:space="preserve"> 131783114</w:t>
       </w:r>
     </w:p>
     <w:p>
@@ -10832,30 +10519,7 @@
           <w:rFonts w:ascii="Consolas" w:hAnsi="Consolas" w:cs="Consolas"/>
           <w:sz w:val="22"/>
         </w:rPr>
-        <w:t xml:space="preserve">17:10:55 </w:t>
-      </w:r>
-      <w:r>
-        <w:rPr>
-          <w:rFonts w:ascii="Consolas" w:hAnsi="Consolas" w:cs="Consolas"/>
-          <w:sz w:val="22"/>
-        </w:rPr>
-        <w:tab/>
-      </w:r>
-      <w:r>
-        <w:rPr>
-          <w:rFonts w:ascii="Consolas" w:hAnsi="Consolas" w:cs="Consolas"/>
-          <w:sz w:val="22"/>
-        </w:rPr>
-        <w:tab/>
-        <w:t xml:space="preserve"> 098437215 </w:t>
-      </w:r>
-      <w:r>
-        <w:rPr>
-          <w:rFonts w:ascii="Consolas" w:hAnsi="Consolas" w:cs="Consolas"/>
-          <w:sz w:val="22"/>
-        </w:rPr>
-        <w:tab/>
-        <w:t xml:space="preserve"> 131783114</w:t>
+        <w:t>[…]</w:t>
       </w:r>
     </w:p>
     <w:p>
@@ -10877,7 +10541,30 @@
           <w:rFonts w:ascii="Consolas" w:hAnsi="Consolas" w:cs="Consolas"/>
           <w:sz w:val="22"/>
         </w:rPr>
-        <w:t>[…]</w:t>
+        <w:t xml:space="preserve">23:59:55 </w:t>
+      </w:r>
+      <w:r>
+        <w:rPr>
+          <w:rFonts w:ascii="Consolas" w:hAnsi="Consolas" w:cs="Consolas"/>
+          <w:sz w:val="22"/>
+        </w:rPr>
+        <w:tab/>
+      </w:r>
+      <w:r>
+        <w:rPr>
+          <w:rFonts w:ascii="Consolas" w:hAnsi="Consolas" w:cs="Consolas"/>
+          <w:sz w:val="22"/>
+        </w:rPr>
+        <w:tab/>
+        <w:t xml:space="preserve"> 098441046 </w:t>
+      </w:r>
+      <w:r>
+        <w:rPr>
+          <w:rFonts w:ascii="Consolas" w:hAnsi="Consolas" w:cs="Consolas"/>
+          <w:sz w:val="22"/>
+        </w:rPr>
+        <w:tab/>
+        <w:t xml:space="preserve"> 131797583</w:t>
       </w:r>
     </w:p>
     <w:p>
@@ -10899,7 +10586,7 @@
           <w:rFonts w:ascii="Consolas" w:hAnsi="Consolas" w:cs="Consolas"/>
           <w:sz w:val="22"/>
         </w:rPr>
-        <w:t xml:space="preserve">23:59:55 </w:t>
+        <w:t xml:space="preserve">23:59:56 </w:t>
       </w:r>
       <w:r>
         <w:rPr>
@@ -10944,7 +10631,7 @@
           <w:rFonts w:ascii="Consolas" w:hAnsi="Consolas" w:cs="Consolas"/>
           <w:sz w:val="22"/>
         </w:rPr>
-        <w:t xml:space="preserve">23:59:56 </w:t>
+        <w:t xml:space="preserve">23:59:58 </w:t>
       </w:r>
       <w:r>
         <w:rPr>
@@ -10989,7 +10676,7 @@
           <w:rFonts w:ascii="Consolas" w:hAnsi="Consolas" w:cs="Consolas"/>
           <w:sz w:val="22"/>
         </w:rPr>
-        <w:t xml:space="preserve">23:59:58 </w:t>
+        <w:t xml:space="preserve">23:59:59 </w:t>
       </w:r>
       <w:r>
         <w:rPr>
@@ -10997,6 +10684,7 @@
           <w:sz w:val="22"/>
         </w:rPr>
         <w:tab/>
+        <w:t xml:space="preserve">  </w:t>
       </w:r>
       <w:r>
         <w:rPr>
@@ -11012,7 +10700,15 @@
           <w:sz w:val="22"/>
         </w:rPr>
         <w:tab/>
-        <w:t xml:space="preserve"> 131797583</w:t>
+        <w:t xml:space="preserve"> 131797583 </w:t>
+      </w:r>
+      <w:r>
+        <w:rPr>
+          <w:rFonts w:ascii="Consolas" w:hAnsi="Consolas" w:cs="Consolas"/>
+          <w:sz w:val="22"/>
+        </w:rPr>
+        <w:tab/>
+        <w:t xml:space="preserve"> -1</w:t>
       </w:r>
     </w:p>
     <w:p>
@@ -11034,70 +10730,7 @@
           <w:rFonts w:ascii="Consolas" w:hAnsi="Consolas" w:cs="Consolas"/>
           <w:sz w:val="22"/>
         </w:rPr>
-        <w:t xml:space="preserve">23:59:59 </w:t>
-      </w:r>
-      <w:r>
-        <w:rPr>
-          <w:rFonts w:ascii="Consolas" w:hAnsi="Consolas" w:cs="Consolas"/>
-          <w:sz w:val="22"/>
-        </w:rPr>
-        <w:tab/>
-        <w:t xml:space="preserve">  </w:t>
-      </w:r>
-      <w:r>
-        <w:rPr>
-          <w:rFonts w:ascii="Consolas" w:hAnsi="Consolas" w:cs="Consolas"/>
-          <w:sz w:val="22"/>
-        </w:rPr>
-        <w:tab/>
-        <w:t xml:space="preserve"> 098441046 </w:t>
-      </w:r>
-      <w:r>
-        <w:rPr>
-          <w:rFonts w:ascii="Consolas" w:hAnsi="Consolas" w:cs="Consolas"/>
-          <w:sz w:val="22"/>
-        </w:rPr>
-        <w:tab/>
-        <w:t xml:space="preserve"> 131797583 </w:t>
-      </w:r>
-      <w:r>
-        <w:rPr>
-          <w:rFonts w:ascii="Consolas" w:hAnsi="Consolas" w:cs="Consolas"/>
-          <w:sz w:val="22"/>
-        </w:rPr>
-        <w:tab/>
-        <w:t xml:space="preserve"> -1</w:t>
-      </w:r>
-    </w:p>
-    <w:p>
-      <w:pPr>
-        <w:pBdr>
-          <w:top w:val="single" w:sz="4" w:space="1" w:color="auto"/>
-          <w:left w:val="single" w:sz="4" w:space="4" w:color="auto"/>
-          <w:bottom w:val="single" w:sz="4" w:space="1" w:color="auto"/>
-          <w:right w:val="single" w:sz="4" w:space="4" w:color="auto"/>
-        </w:pBdr>
-        <w:spacing w:after="0" w:line="240" w:lineRule="auto"/>
-        <w:rPr>
-          <w:rFonts w:ascii="Consolas" w:hAnsi="Consolas" w:cs="Consolas"/>
-          <w:sz w:val="22"/>
-        </w:rPr>
-      </w:pPr>
-      <w:proofErr w:type="spellStart"/>
-      <w:r>
-        <w:rPr>
-          <w:rFonts w:ascii="Consolas" w:hAnsi="Consolas" w:cs="Consolas"/>
-          <w:sz w:val="22"/>
-        </w:rPr>
-        <w:t>Motdetat</w:t>
-      </w:r>
-      <w:proofErr w:type="spellEnd"/>
-      <w:r>
-        <w:rPr>
-          <w:rFonts w:ascii="Consolas" w:hAnsi="Consolas" w:cs="Consolas"/>
-          <w:sz w:val="22"/>
-        </w:rPr>
-        <w:t xml:space="preserve"> </w:t>
+        <w:t xml:space="preserve">Motdetat </w:t>
       </w:r>
       <w:r>
         <w:rPr>
@@ -11287,15 +10920,7 @@
         <w:t>extension</w:t>
       </w:r>
       <w:r>
-        <w:t xml:space="preserve"> .</w:t>
-      </w:r>
-      <w:proofErr w:type="spellStart"/>
-      <w:r>
-        <w:t>sod</w:t>
-      </w:r>
-      <w:proofErr w:type="spellEnd"/>
-      <w:r>
-        <w:t>)</w:t>
+        <w:t xml:space="preserve"> .sod)</w:t>
       </w:r>
       <w:r>
         <w:t xml:space="preserve"> qui </w:t>
@@ -12162,11 +11787,9 @@
             <w:pPr>
               <w:jc w:val="left"/>
             </w:pPr>
-            <w:proofErr w:type="spellStart"/>
             <w:r>
               <w:t>charger_variables</w:t>
             </w:r>
-            <w:proofErr w:type="spellEnd"/>
           </w:p>
         </w:tc>
         <w:tc>
@@ -12199,21 +11822,8 @@
               <w:keepNext/>
               <w:jc w:val="left"/>
             </w:pPr>
-            <w:proofErr w:type="spellStart"/>
-            <w:r>
-              <w:t>charger_</w:t>
-            </w:r>
-            <w:proofErr w:type="gramStart"/>
-            <w:r>
-              <w:t>variables</w:t>
-            </w:r>
-            <w:proofErr w:type="spellEnd"/>
-            <w:r>
-              <w:t>(</w:t>
-            </w:r>
-            <w:proofErr w:type="gramEnd"/>
-            <w:r>
-              <w:t>dataPath2Save)</w:t>
+            <w:r>
+              <w:t>charger_variables(dataPath2Save)</w:t>
             </w:r>
           </w:p>
         </w:tc>
@@ -12288,11 +11898,9 @@
             <w:pPr>
               <w:jc w:val="left"/>
             </w:pPr>
-            <w:proofErr w:type="spellStart"/>
             <w:r>
               <w:t>couleur_plot</w:t>
             </w:r>
-            <w:proofErr w:type="spellEnd"/>
           </w:p>
         </w:tc>
         <w:tc>
@@ -12319,23 +11927,7 @@
               <w:jc w:val="left"/>
             </w:pPr>
             <w:r>
-              <w:t xml:space="preserve">couleur = </w:t>
-            </w:r>
-            <w:proofErr w:type="spellStart"/>
-            <w:r>
-              <w:t>couleur_</w:t>
-            </w:r>
-            <w:proofErr w:type="gramStart"/>
-            <w:r>
-              <w:t>plot</w:t>
-            </w:r>
-            <w:proofErr w:type="spellEnd"/>
-            <w:r>
-              <w:t>(</w:t>
-            </w:r>
-            <w:proofErr w:type="gramEnd"/>
-            <w:r>
-              <w:t>)</w:t>
+              <w:t>couleur = couleur_plot()</w:t>
             </w:r>
           </w:p>
         </w:tc>
@@ -12354,11 +11946,9 @@
             <w:pPr>
               <w:jc w:val="left"/>
             </w:pPr>
-            <w:proofErr w:type="spellStart"/>
             <w:r>
               <w:t>heures_Abscisses</w:t>
             </w:r>
-            <w:proofErr w:type="spellEnd"/>
           </w:p>
         </w:tc>
         <w:tc>
@@ -12384,34 +11974,8 @@
             <w:pPr>
               <w:jc w:val="left"/>
             </w:pPr>
-            <w:proofErr w:type="spellStart"/>
-            <w:r>
-              <w:t>heures_</w:t>
-            </w:r>
-            <w:proofErr w:type="gramStart"/>
-            <w:r>
-              <w:t>Abscisses</w:t>
-            </w:r>
-            <w:proofErr w:type="spellEnd"/>
-            <w:r>
-              <w:t>(</w:t>
-            </w:r>
-            <w:proofErr w:type="spellStart"/>
-            <w:proofErr w:type="gramEnd"/>
-            <w:r>
-              <w:t>nbrLignes</w:t>
-            </w:r>
-            <w:proofErr w:type="spellEnd"/>
-            <w:r>
-              <w:t xml:space="preserve">, </w:t>
-            </w:r>
-            <w:proofErr w:type="spellStart"/>
-            <w:r>
-              <w:t>fenetre</w:t>
-            </w:r>
-            <w:proofErr w:type="spellEnd"/>
-            <w:r>
-              <w:t>, graphique, temps)</w:t>
+            <w:r>
+              <w:t>heures_Abscisses(nbrLignes, fenetre, graphique, temps)</w:t>
             </w:r>
           </w:p>
         </w:tc>
@@ -12430,11 +11994,9 @@
             <w:pPr>
               <w:jc w:val="left"/>
             </w:pPr>
-            <w:proofErr w:type="spellStart"/>
             <w:r>
               <w:t>mise_en_forme</w:t>
             </w:r>
-            <w:proofErr w:type="spellEnd"/>
           </w:p>
         </w:tc>
         <w:tc>
@@ -12460,37 +12022,8 @@
             <w:pPr>
               <w:jc w:val="left"/>
             </w:pPr>
-            <w:proofErr w:type="spellStart"/>
-            <w:r>
-              <w:t>mise_en_</w:t>
-            </w:r>
-            <w:proofErr w:type="gramStart"/>
-            <w:r>
-              <w:t>forme</w:t>
-            </w:r>
-            <w:proofErr w:type="spellEnd"/>
-            <w:r>
-              <w:t>(</w:t>
-            </w:r>
-            <w:proofErr w:type="gramEnd"/>
-            <w:r>
-              <w:t xml:space="preserve">graphique, </w:t>
-            </w:r>
-            <w:proofErr w:type="spellStart"/>
-            <w:r>
-              <w:t>fenetre</w:t>
-            </w:r>
-            <w:proofErr w:type="spellEnd"/>
-            <w:r>
-              <w:t xml:space="preserve">, </w:t>
-            </w:r>
-            <w:proofErr w:type="spellStart"/>
-            <w:r>
-              <w:t>opt_BackgndCouleur</w:t>
-            </w:r>
-            <w:proofErr w:type="spellEnd"/>
-            <w:r>
-              <w:t>)</w:t>
+            <w:r>
+              <w:t>mise_en_forme(graphique, fenetre, opt_BackgndCouleur)</w:t>
             </w:r>
           </w:p>
         </w:tc>
@@ -12550,20 +12083,7 @@
               <w:jc w:val="left"/>
             </w:pPr>
             <w:r>
-              <w:t>tracer_2_</w:t>
-            </w:r>
-            <w:proofErr w:type="gramStart"/>
-            <w:r>
-              <w:t>Graph(</w:t>
-            </w:r>
-            <w:proofErr w:type="spellStart"/>
-            <w:proofErr w:type="gramEnd"/>
-            <w:r>
-              <w:t>stcReleve</w:t>
-            </w:r>
-            <w:proofErr w:type="spellEnd"/>
-            <w:r>
-              <w:t>)</w:t>
+              <w:t>tracer_2_Graph(stcReleve)</w:t>
             </w:r>
           </w:p>
         </w:tc>
@@ -12582,11 +12102,9 @@
             <w:pPr>
               <w:jc w:val="left"/>
             </w:pPr>
-            <w:proofErr w:type="spellStart"/>
             <w:r>
               <w:t>tracer_D_Graph</w:t>
             </w:r>
-            <w:proofErr w:type="spellEnd"/>
           </w:p>
         </w:tc>
         <w:tc>
@@ -12612,21 +12130,8 @@
             <w:pPr>
               <w:jc w:val="left"/>
             </w:pPr>
-            <w:proofErr w:type="spellStart"/>
-            <w:r>
-              <w:t>tracer_D_</w:t>
-            </w:r>
-            <w:proofErr w:type="gramStart"/>
-            <w:r>
-              <w:t>Graph</w:t>
-            </w:r>
-            <w:proofErr w:type="spellEnd"/>
-            <w:r>
-              <w:t>(</w:t>
-            </w:r>
-            <w:proofErr w:type="gramEnd"/>
-            <w:r>
-              <w:t>data2plot, jour, heure)</w:t>
+            <w:r>
+              <w:t>tracer_D_Graph(data2plot, jour, heure)</w:t>
             </w:r>
           </w:p>
         </w:tc>
@@ -12645,11 +12150,9 @@
             <w:pPr>
               <w:jc w:val="left"/>
             </w:pPr>
-            <w:proofErr w:type="spellStart"/>
             <w:r>
               <w:t>tracer_Graph</w:t>
             </w:r>
-            <w:proofErr w:type="spellEnd"/>
           </w:p>
         </w:tc>
         <w:tc>
@@ -12675,29 +12178,8 @@
             <w:pPr>
               <w:jc w:val="left"/>
             </w:pPr>
-            <w:proofErr w:type="spellStart"/>
-            <w:r>
-              <w:t>tracer_</w:t>
-            </w:r>
-            <w:proofErr w:type="gramStart"/>
-            <w:r>
-              <w:t>Graph</w:t>
-            </w:r>
-            <w:proofErr w:type="spellEnd"/>
-            <w:r>
-              <w:t>(</w:t>
-            </w:r>
-            <w:proofErr w:type="gramEnd"/>
-            <w:r>
-              <w:t xml:space="preserve">data2plot, </w:t>
-            </w:r>
-            <w:proofErr w:type="spellStart"/>
-            <w:r>
-              <w:t>NumCompteur</w:t>
-            </w:r>
-            <w:proofErr w:type="spellEnd"/>
-            <w:r>
-              <w:t>)</w:t>
+            <w:r>
+              <w:t>tracer_Graph(data2plot, NumCompteur)</w:t>
             </w:r>
           </w:p>
         </w:tc>
@@ -12815,21 +12297,7 @@
               <w:rPr>
                 <w:lang w:val="en-US"/>
               </w:rPr>
-              <w:t>configuration(</w:t>
-            </w:r>
-            <w:proofErr w:type="spellStart"/>
-            <w:r>
-              <w:rPr>
-                <w:lang w:val="en-US"/>
-              </w:rPr>
-              <w:t>donnee</w:t>
-            </w:r>
-            <w:proofErr w:type="spellEnd"/>
-            <w:r>
-              <w:rPr>
-                <w:lang w:val="en-US"/>
-              </w:rPr>
-              <w:t>)</w:t>
+              <w:t>configuration(donnee)</w:t>
             </w:r>
           </w:p>
         </w:tc>
@@ -12848,11 +12316,9 @@
             <w:pPr>
               <w:jc w:val="left"/>
             </w:pPr>
-            <w:proofErr w:type="spellStart"/>
             <w:r>
               <w:t>conversion_temps</w:t>
             </w:r>
-            <w:proofErr w:type="spellEnd"/>
           </w:p>
         </w:tc>
         <w:tc>
@@ -12881,42 +12347,8 @@
             <w:pPr>
               <w:jc w:val="left"/>
             </w:pPr>
-            <w:proofErr w:type="spellStart"/>
-            <w:r>
-              <w:t>duree</w:t>
-            </w:r>
-            <w:proofErr w:type="spellEnd"/>
-            <w:r>
-              <w:t xml:space="preserve"> = </w:t>
-            </w:r>
-            <w:proofErr w:type="spellStart"/>
-            <w:r>
-              <w:t>conversion_</w:t>
-            </w:r>
-            <w:proofErr w:type="gramStart"/>
-            <w:r>
-              <w:t>temps</w:t>
-            </w:r>
-            <w:proofErr w:type="spellEnd"/>
-            <w:r>
-              <w:t>(</w:t>
-            </w:r>
-            <w:proofErr w:type="spellStart"/>
-            <w:proofErr w:type="gramEnd"/>
-            <w:r>
-              <w:t>tempsSecondes</w:t>
-            </w:r>
-            <w:proofErr w:type="spellEnd"/>
-            <w:r>
-              <w:t xml:space="preserve">, </w:t>
-            </w:r>
-            <w:proofErr w:type="spellStart"/>
-            <w:r>
-              <w:t>opt_affichage</w:t>
-            </w:r>
-            <w:proofErr w:type="spellEnd"/>
-            <w:r>
-              <w:t>)</w:t>
+            <w:r>
+              <w:t>duree = conversion_temps(tempsSecondes, opt_affichage)</w:t>
             </w:r>
           </w:p>
         </w:tc>
@@ -12935,12 +12367,10 @@
             <w:pPr>
               <w:jc w:val="left"/>
             </w:pPr>
-            <w:proofErr w:type="spellStart"/>
             <w:r>
               <w:lastRenderedPageBreak/>
               <w:t>difTemps</w:t>
             </w:r>
-            <w:proofErr w:type="spellEnd"/>
           </w:p>
         </w:tc>
         <w:tc>
@@ -12969,26 +12399,8 @@
             <w:pPr>
               <w:jc w:val="left"/>
             </w:pPr>
-            <w:proofErr w:type="spellStart"/>
-            <w:r>
-              <w:t>Dtemps</w:t>
-            </w:r>
-            <w:proofErr w:type="spellEnd"/>
-            <w:r>
-              <w:t xml:space="preserve"> = </w:t>
-            </w:r>
-            <w:proofErr w:type="spellStart"/>
-            <w:proofErr w:type="gramStart"/>
-            <w:r>
-              <w:t>difTemps</w:t>
-            </w:r>
-            <w:proofErr w:type="spellEnd"/>
-            <w:r>
-              <w:t>(</w:t>
-            </w:r>
-            <w:proofErr w:type="gramEnd"/>
-            <w:r>
-              <w:t>heure1, heure2)</w:t>
+            <w:r>
+              <w:t>Dtemps = difTemps(heure1, heure2)</w:t>
             </w:r>
           </w:p>
         </w:tc>
@@ -13036,20 +12448,7 @@
               <w:jc w:val="left"/>
             </w:pPr>
             <w:r>
-              <w:t xml:space="preserve">nombre = </w:t>
-            </w:r>
-            <w:proofErr w:type="gramStart"/>
-            <w:r>
-              <w:t>dimensions(</w:t>
-            </w:r>
-            <w:proofErr w:type="spellStart"/>
-            <w:proofErr w:type="gramEnd"/>
-            <w:r>
-              <w:t>data,choix</w:t>
-            </w:r>
-            <w:proofErr w:type="spellEnd"/>
-            <w:r>
-              <w:t>)</w:t>
+              <w:t>nombre = dimensions(data,choix)</w:t>
             </w:r>
           </w:p>
         </w:tc>
@@ -13068,11 +12467,9 @@
             <w:pPr>
               <w:jc w:val="left"/>
             </w:pPr>
-            <w:proofErr w:type="spellStart"/>
             <w:r>
               <w:t>energie</w:t>
             </w:r>
-            <w:proofErr w:type="spellEnd"/>
           </w:p>
         </w:tc>
         <w:tc>
@@ -13116,39 +12513,8 @@
             <w:pPr>
               <w:jc w:val="left"/>
             </w:pPr>
-            <w:proofErr w:type="spellStart"/>
-            <w:r>
-              <w:t>energieStr</w:t>
-            </w:r>
-            <w:proofErr w:type="spellEnd"/>
-            <w:r>
-              <w:t xml:space="preserve"> = </w:t>
-            </w:r>
-            <w:proofErr w:type="spellStart"/>
-            <w:proofErr w:type="gramStart"/>
-            <w:r>
-              <w:t>energie</w:t>
-            </w:r>
-            <w:proofErr w:type="spellEnd"/>
-            <w:r>
-              <w:t>(</w:t>
-            </w:r>
-            <w:proofErr w:type="spellStart"/>
-            <w:proofErr w:type="gramEnd"/>
-            <w:r>
-              <w:t>obs_nbrLignes</w:t>
-            </w:r>
-            <w:proofErr w:type="spellEnd"/>
-            <w:r>
-              <w:t xml:space="preserve">, </w:t>
-            </w:r>
-            <w:proofErr w:type="spellStart"/>
-            <w:r>
-              <w:t>obs_config</w:t>
-            </w:r>
-            <w:proofErr w:type="spellEnd"/>
-            <w:r>
-              <w:t>)</w:t>
+            <w:r>
+              <w:t>energieStr = energie(obs_nbrLignes, obs_config)</w:t>
             </w:r>
           </w:p>
         </w:tc>
@@ -13170,14 +12536,12 @@
                 <w:lang w:val="en-US"/>
               </w:rPr>
             </w:pPr>
-            <w:proofErr w:type="spellStart"/>
             <w:r>
               <w:rPr>
                 <w:lang w:val="en-US"/>
               </w:rPr>
               <w:t>GlrBrandtMoy</w:t>
             </w:r>
-            <w:proofErr w:type="spellEnd"/>
           </w:p>
         </w:tc>
         <w:tc>
@@ -13234,49 +12598,7 @@
               <w:rPr>
                 <w:lang w:val="en-US"/>
               </w:rPr>
-              <w:t>[</w:t>
-            </w:r>
-            <w:proofErr w:type="spellStart"/>
-            <w:r>
-              <w:rPr>
-                <w:lang w:val="en-US"/>
-              </w:rPr>
-              <w:t>g,mc,kd,krmv</w:t>
-            </w:r>
-            <w:proofErr w:type="spellEnd"/>
-            <w:r>
-              <w:rPr>
-                <w:lang w:val="en-US"/>
-              </w:rPr>
-              <w:t>]=</w:t>
-            </w:r>
-            <w:proofErr w:type="spellStart"/>
-            <w:r>
-              <w:rPr>
-                <w:lang w:val="en-US"/>
-              </w:rPr>
-              <w:t>GlrBrandtMoy</w:t>
-            </w:r>
-            <w:proofErr w:type="spellEnd"/>
-            <w:r>
-              <w:rPr>
-                <w:lang w:val="en-US"/>
-              </w:rPr>
-              <w:t>(</w:t>
-            </w:r>
-            <w:proofErr w:type="spellStart"/>
-            <w:r>
-              <w:rPr>
-                <w:lang w:val="en-US"/>
-              </w:rPr>
-              <w:t>x,h,Nest,Ndmax</w:t>
-            </w:r>
-            <w:proofErr w:type="spellEnd"/>
-            <w:r>
-              <w:rPr>
-                <w:lang w:val="en-US"/>
-              </w:rPr>
-              <w:t>)</w:t>
+              <w:t>[g,mc,kd,krmv]=GlrBrandtMoy(x,h,Nest,Ndmax)</w:t>
             </w:r>
           </w:p>
         </w:tc>
@@ -13298,11 +12620,9 @@
                 <w:lang w:val="en-US"/>
               </w:rPr>
             </w:pPr>
-            <w:proofErr w:type="spellStart"/>
             <w:r>
               <w:t>HeuresFonctionnement</w:t>
             </w:r>
-            <w:proofErr w:type="spellEnd"/>
           </w:p>
         </w:tc>
         <w:tc>
@@ -13329,33 +12649,7 @@
               <w:jc w:val="left"/>
             </w:pPr>
             <w:r>
-              <w:t>[</w:t>
-            </w:r>
-            <w:proofErr w:type="spellStart"/>
-            <w:r>
-              <w:t>duree</w:t>
-            </w:r>
-            <w:proofErr w:type="spellEnd"/>
-            <w:r>
-              <w:t xml:space="preserve">, moyenne] = </w:t>
-            </w:r>
-            <w:proofErr w:type="spellStart"/>
-            <w:proofErr w:type="gramStart"/>
-            <w:r>
-              <w:t>HeuresFonctionnement</w:t>
-            </w:r>
-            <w:proofErr w:type="spellEnd"/>
-            <w:r>
-              <w:t>(</w:t>
-            </w:r>
-            <w:proofErr w:type="spellStart"/>
-            <w:proofErr w:type="gramEnd"/>
-            <w:r>
-              <w:t>opt_moyInact</w:t>
-            </w:r>
-            <w:proofErr w:type="spellEnd"/>
-            <w:r>
-              <w:t>)</w:t>
+              <w:t>[duree, moyenne] = HeuresFonctionnement(opt_moyInact)</w:t>
             </w:r>
           </w:p>
         </w:tc>
@@ -13374,11 +12668,9 @@
             <w:pPr>
               <w:jc w:val="left"/>
             </w:pPr>
-            <w:proofErr w:type="spellStart"/>
             <w:r>
               <w:t>info_compteur</w:t>
             </w:r>
-            <w:proofErr w:type="spellEnd"/>
           </w:p>
         </w:tc>
         <w:tc>
@@ -13404,26 +12696,8 @@
             <w:pPr>
               <w:jc w:val="left"/>
             </w:pPr>
-            <w:proofErr w:type="spellStart"/>
-            <w:r>
-              <w:t>info_</w:t>
-            </w:r>
-            <w:proofErr w:type="gramStart"/>
-            <w:r>
-              <w:t>compteur</w:t>
-            </w:r>
-            <w:proofErr w:type="spellEnd"/>
-            <w:r>
-              <w:t>(</w:t>
-            </w:r>
-            <w:proofErr w:type="spellStart"/>
-            <w:proofErr w:type="gramEnd"/>
-            <w:r>
-              <w:t>stcReleve</w:t>
-            </w:r>
-            <w:proofErr w:type="spellEnd"/>
-            <w:r>
-              <w:t>)</w:t>
+            <w:r>
+              <w:t>info_compteur(stcReleve)</w:t>
             </w:r>
           </w:p>
         </w:tc>
@@ -13477,20 +12751,7 @@
               <w:jc w:val="left"/>
             </w:pPr>
             <w:r>
-              <w:t xml:space="preserve">tab = </w:t>
-            </w:r>
-            <w:proofErr w:type="gramStart"/>
-            <w:r>
-              <w:t>matrice(</w:t>
-            </w:r>
-            <w:proofErr w:type="spellStart"/>
-            <w:proofErr w:type="gramEnd"/>
-            <w:r>
-              <w:t>nbrLignes</w:t>
-            </w:r>
-            <w:proofErr w:type="spellEnd"/>
-            <w:r>
-              <w:t>, nombre)</w:t>
+              <w:t>tab = matrice(nbrLignes, nombre)</w:t>
             </w:r>
           </w:p>
         </w:tc>
@@ -13509,11 +12770,9 @@
             <w:pPr>
               <w:jc w:val="left"/>
             </w:pPr>
-            <w:proofErr w:type="spellStart"/>
             <w:r>
               <w:t>Modifier_Horodatage</w:t>
             </w:r>
-            <w:proofErr w:type="spellEnd"/>
           </w:p>
         </w:tc>
         <w:tc>
@@ -13539,21 +12798,8 @@
             <w:pPr>
               <w:jc w:val="left"/>
             </w:pPr>
-            <w:proofErr w:type="spellStart"/>
-            <w:r>
-              <w:t>Modifier_</w:t>
-            </w:r>
-            <w:proofErr w:type="gramStart"/>
-            <w:r>
-              <w:t>Horodatage</w:t>
-            </w:r>
-            <w:proofErr w:type="spellEnd"/>
-            <w:r>
-              <w:t>(</w:t>
-            </w:r>
-            <w:proofErr w:type="gramEnd"/>
-            <w:r>
-              <w:t>Heure, offset)</w:t>
+            <w:r>
+              <w:t>Modifier_Horodatage(Heure, offset)</w:t>
             </w:r>
           </w:p>
         </w:tc>
@@ -13572,11 +12818,9 @@
             <w:pPr>
               <w:jc w:val="left"/>
             </w:pPr>
-            <w:proofErr w:type="spellStart"/>
             <w:r>
               <w:t>moyenneGlissante</w:t>
             </w:r>
-            <w:proofErr w:type="spellEnd"/>
           </w:p>
         </w:tc>
         <w:tc>
@@ -13602,34 +12846,8 @@
             <w:pPr>
               <w:jc w:val="left"/>
             </w:pPr>
-            <w:proofErr w:type="spellStart"/>
-            <w:r>
-              <w:t>signal_f</w:t>
-            </w:r>
-            <w:proofErr w:type="spellEnd"/>
-            <w:r>
-              <w:t xml:space="preserve"> = </w:t>
-            </w:r>
-            <w:proofErr w:type="spellStart"/>
-            <w:proofErr w:type="gramStart"/>
-            <w:r>
-              <w:t>moyenneGlissante</w:t>
-            </w:r>
-            <w:proofErr w:type="spellEnd"/>
-            <w:r>
-              <w:t>(</w:t>
-            </w:r>
-            <w:proofErr w:type="gramEnd"/>
-            <w:r>
-              <w:t xml:space="preserve">signal, </w:t>
-            </w:r>
-            <w:proofErr w:type="spellStart"/>
-            <w:r>
-              <w:t>fenetre</w:t>
-            </w:r>
-            <w:proofErr w:type="spellEnd"/>
-            <w:r>
-              <w:t>)</w:t>
+            <w:r>
+              <w:t>signal_f = moyenneGlissante(signal, fenetre)</w:t>
             </w:r>
           </w:p>
         </w:tc>
@@ -13648,11 +12866,9 @@
             <w:pPr>
               <w:jc w:val="left"/>
             </w:pPr>
-            <w:proofErr w:type="spellStart"/>
             <w:r>
               <w:t>nom_compteur</w:t>
             </w:r>
-            <w:proofErr w:type="spellEnd"/>
           </w:p>
         </w:tc>
         <w:tc>
@@ -13679,28 +12895,7 @@
               <w:jc w:val="left"/>
             </w:pPr>
             <w:r>
-              <w:t xml:space="preserve">nom = </w:t>
-            </w:r>
-            <w:proofErr w:type="spellStart"/>
-            <w:r>
-              <w:t>nom_</w:t>
-            </w:r>
-            <w:proofErr w:type="gramStart"/>
-            <w:r>
-              <w:t>compteur</w:t>
-            </w:r>
-            <w:proofErr w:type="spellEnd"/>
-            <w:r>
-              <w:t>(</w:t>
-            </w:r>
-            <w:proofErr w:type="spellStart"/>
-            <w:proofErr w:type="gramEnd"/>
-            <w:r>
-              <w:t>numCompteur</w:t>
-            </w:r>
-            <w:proofErr w:type="spellEnd"/>
-            <w:r>
-              <w:t>)</w:t>
+              <w:t>nom = nom_compteur(numCompteur)</w:t>
             </w:r>
           </w:p>
         </w:tc>
@@ -13719,11 +12914,9 @@
             <w:pPr>
               <w:jc w:val="left"/>
             </w:pPr>
-            <w:proofErr w:type="spellStart"/>
             <w:r>
               <w:t>nom_jour</w:t>
             </w:r>
-            <w:proofErr w:type="spellEnd"/>
           </w:p>
         </w:tc>
         <w:tc>
@@ -13750,28 +12943,7 @@
               <w:jc w:val="left"/>
             </w:pPr>
             <w:r>
-              <w:t xml:space="preserve">nom = </w:t>
-            </w:r>
-            <w:proofErr w:type="spellStart"/>
-            <w:r>
-              <w:t>nom_</w:t>
-            </w:r>
-            <w:proofErr w:type="gramStart"/>
-            <w:r>
-              <w:t>jour</w:t>
-            </w:r>
-            <w:proofErr w:type="spellEnd"/>
-            <w:r>
-              <w:t>(</w:t>
-            </w:r>
-            <w:proofErr w:type="spellStart"/>
-            <w:proofErr w:type="gramEnd"/>
-            <w:r>
-              <w:t>dateReleve</w:t>
-            </w:r>
-            <w:proofErr w:type="spellEnd"/>
-            <w:r>
-              <w:t>)</w:t>
+              <w:t>nom = nom_jour(dateReleve)</w:t>
             </w:r>
           </w:p>
         </w:tc>
@@ -13818,13 +12990,8 @@
             <w:pPr>
               <w:jc w:val="left"/>
             </w:pPr>
-            <w:proofErr w:type="spellStart"/>
-            <w:r>
-              <w:t>strNombre</w:t>
-            </w:r>
-            <w:proofErr w:type="spellEnd"/>
-            <w:r>
-              <w:t xml:space="preserve"> = nombre_2_Chiffres (nombre)</w:t>
+            <w:r>
+              <w:t>strNombre = nombre_2_Chiffres (nombre)</w:t>
             </w:r>
           </w:p>
         </w:tc>
@@ -13843,11 +13010,9 @@
             <w:pPr>
               <w:jc w:val="left"/>
             </w:pPr>
-            <w:proofErr w:type="spellStart"/>
             <w:r>
               <w:t>puissMoyStr</w:t>
             </w:r>
-            <w:proofErr w:type="spellEnd"/>
           </w:p>
         </w:tc>
         <w:tc>
@@ -13885,29 +13050,8 @@
             <w:pPr>
               <w:jc w:val="left"/>
             </w:pPr>
-            <w:proofErr w:type="spellStart"/>
-            <w:r>
-              <w:t>puissMoyStr</w:t>
-            </w:r>
-            <w:proofErr w:type="spellEnd"/>
-            <w:r>
-              <w:t xml:space="preserve"> = </w:t>
-            </w:r>
-            <w:proofErr w:type="spellStart"/>
-            <w:r>
-              <w:t>puiss_</w:t>
-            </w:r>
-            <w:proofErr w:type="gramStart"/>
-            <w:r>
-              <w:t>Moyenne</w:t>
-            </w:r>
-            <w:proofErr w:type="spellEnd"/>
-            <w:r>
-              <w:t>(</w:t>
-            </w:r>
-            <w:proofErr w:type="gramEnd"/>
-            <w:r>
-              <w:t>)</w:t>
+            <w:r>
+              <w:t>puissMoyStr = puiss_Moyenne()</w:t>
             </w:r>
           </w:p>
         </w:tc>
@@ -13929,14 +13073,12 @@
                 <w:lang w:val="en-US"/>
               </w:rPr>
             </w:pPr>
-            <w:proofErr w:type="spellStart"/>
             <w:r>
               <w:rPr>
                 <w:lang w:val="en-US"/>
               </w:rPr>
               <w:t>reglerFctDeci</w:t>
             </w:r>
-            <w:proofErr w:type="spellEnd"/>
           </w:p>
         </w:tc>
         <w:tc>
@@ -13954,11 +13096,9 @@
             <w:r>
               <w:t>, pour régler les coefficients du filtre [</w:t>
             </w:r>
-            <w:proofErr w:type="spellStart"/>
             <w:r>
               <w:t>GlrBrandtMoy</w:t>
             </w:r>
-            <w:proofErr w:type="spellEnd"/>
             <w:r>
               <w:t>]</w:t>
             </w:r>
@@ -13976,19 +13116,11 @@
                 <w:lang w:val="en-US"/>
               </w:rPr>
             </w:pPr>
-            <w:proofErr w:type="spellStart"/>
             <w:r>
               <w:rPr>
                 <w:lang w:val="en-US"/>
               </w:rPr>
-              <w:t>reglerFctDeci</w:t>
-            </w:r>
-            <w:proofErr w:type="spellEnd"/>
-            <w:r>
-              <w:rPr>
-                <w:lang w:val="en-US"/>
-              </w:rPr>
-              <w:t>(x, h, g, mc)</w:t>
+              <w:t>reglerFctDeci(x, h, g, mc)</w:t>
             </w:r>
           </w:p>
         </w:tc>
@@ -14065,11 +13197,9 @@
             <w:pPr>
               <w:jc w:val="left"/>
             </w:pPr>
-            <w:proofErr w:type="spellStart"/>
             <w:r>
               <w:t>Sauve_Variables</w:t>
             </w:r>
-            <w:proofErr w:type="spellEnd"/>
           </w:p>
         </w:tc>
         <w:tc>
@@ -14098,37 +13228,8 @@
             <w:pPr>
               <w:jc w:val="left"/>
             </w:pPr>
-            <w:proofErr w:type="spellStart"/>
-            <w:r>
-              <w:t>Sauve_Variables</w:t>
-            </w:r>
-            <w:proofErr w:type="spellEnd"/>
-            <w:r>
-              <w:t xml:space="preserve"> (</w:t>
-            </w:r>
-            <w:proofErr w:type="spellStart"/>
-            <w:r>
-              <w:t>filePath</w:t>
-            </w:r>
-            <w:proofErr w:type="spellEnd"/>
-            <w:r>
-              <w:t xml:space="preserve">, </w:t>
-            </w:r>
-            <w:proofErr w:type="spellStart"/>
-            <w:r>
-              <w:t>stcReleve</w:t>
-            </w:r>
-            <w:proofErr w:type="spellEnd"/>
-            <w:r>
-              <w:t xml:space="preserve">, </w:t>
-            </w:r>
-            <w:proofErr w:type="spellStart"/>
-            <w:r>
-              <w:t>stcStatistiques</w:t>
-            </w:r>
-            <w:proofErr w:type="spellEnd"/>
-            <w:r>
-              <w:t>)</w:t>
+            <w:r>
+              <w:t>Sauve_Variables (filePath, stcReleve, stcStatistiques)</w:t>
             </w:r>
           </w:p>
         </w:tc>
@@ -14156,14 +13257,9 @@
         <w:t xml:space="preserve"> – Liste des fonctions</w:t>
       </w:r>
       <w:r>
-        <w:t xml:space="preserve"> </w:t>
-      </w:r>
-      <w:proofErr w:type="spellStart"/>
-      <w:r>
-        <w:t>disponubles</w:t>
+        <w:t xml:space="preserve"> disponubles</w:t>
       </w:r>
       <w:bookmarkEnd w:id="98"/>
-      <w:proofErr w:type="spellEnd"/>
     </w:p>
     <w:p/>
     <w:p>
@@ -14289,12 +13385,12 @@
       <w:pPr>
         <w:pStyle w:val="Titre2"/>
       </w:pPr>
-      <w:bookmarkStart w:id="104" w:name="_Ref396575531"/>
-      <w:bookmarkStart w:id="105" w:name="_Toc398837519"/>
+      <w:bookmarkStart w:id="104" w:name="_Toc398837519"/>
+      <w:bookmarkStart w:id="105" w:name="_Ref396575531"/>
       <w:r>
         <w:t>Bibliographie</w:t>
       </w:r>
-      <w:bookmarkEnd w:id="105"/>
+      <w:bookmarkEnd w:id="104"/>
     </w:p>
     <w:p>
       <w:pPr>
@@ -14389,33 +13485,19 @@
         <w:rPr>
           <w:highlight w:val="yellow"/>
         </w:rPr>
-        <w:t xml:space="preserve">Liste exhaustive des fonctions </w:t>
-      </w:r>
-      <w:proofErr w:type="spellStart"/>
+        <w:t>Liste exhaustive des fonctions disponibl</w:t>
+      </w:r>
       <w:r>
         <w:rPr>
           <w:highlight w:val="yellow"/>
         </w:rPr>
-        <w:t>disponibl</w:t>
+        <w:t>s</w:t>
       </w:r>
       <w:r>
         <w:rPr>
           <w:highlight w:val="yellow"/>
         </w:rPr>
-        <w:t>s</w:t>
-      </w:r>
-      <w:r>
-        <w:rPr>
-          <w:highlight w:val="yellow"/>
-        </w:rPr>
-        <w:t>e</w:t>
-      </w:r>
-      <w:proofErr w:type="spellEnd"/>
-      <w:r>
-        <w:rPr>
-          <w:highlight w:val="yellow"/>
-        </w:rPr>
-        <w:t xml:space="preserve"> sous Scilab</w:t>
+        <w:t>e sous Scilab</w:t>
       </w:r>
     </w:p>
     <w:p>
@@ -14445,7 +13527,7 @@
       <w:r>
         <w:t>Compteurs Testés</w:t>
       </w:r>
-      <w:bookmarkEnd w:id="104"/>
+      <w:bookmarkEnd w:id="105"/>
       <w:bookmarkEnd w:id="109"/>
       <w:bookmarkEnd w:id="110"/>
     </w:p>
@@ -14571,33 +13653,11 @@
                 <w:sz w:val="24"/>
               </w:rPr>
             </w:pPr>
-            <w:proofErr w:type="spellStart"/>
             <w:r>
               <w:rPr>
                 <w:sz w:val="24"/>
               </w:rPr>
-              <w:t>Landis</w:t>
-            </w:r>
-            <w:proofErr w:type="spellEnd"/>
-            <w:r>
-              <w:rPr>
-                <w:sz w:val="24"/>
-              </w:rPr>
-              <w:t xml:space="preserve"> &amp; </w:t>
-            </w:r>
-            <w:proofErr w:type="spellStart"/>
-            <w:r>
-              <w:rPr>
-                <w:sz w:val="24"/>
-              </w:rPr>
-              <w:t>Gyr</w:t>
-            </w:r>
-            <w:proofErr w:type="spellEnd"/>
-            <w:r>
-              <w:rPr>
-                <w:sz w:val="24"/>
-              </w:rPr>
-              <w:t xml:space="preserve"> ZCD126.02</w:t>
+              <w:t>Landis &amp; Gyr ZCD126.02</w:t>
             </w:r>
           </w:p>
         </w:tc>
@@ -14649,19 +13709,11 @@
                 <w:sz w:val="24"/>
               </w:rPr>
             </w:pPr>
-            <w:proofErr w:type="spellStart"/>
             <w:r>
               <w:rPr>
                 <w:sz w:val="24"/>
               </w:rPr>
-              <w:t>Linky</w:t>
-            </w:r>
-            <w:proofErr w:type="spellEnd"/>
-            <w:r>
-              <w:rPr>
-                <w:sz w:val="24"/>
-              </w:rPr>
-              <w:t xml:space="preserve"> </w:t>
+              <w:t xml:space="preserve">Linky </w:t>
             </w:r>
           </w:p>
         </w:tc>
@@ -15012,7 +14064,7 @@
         <w:noProof/>
         <w:szCs w:val="24"/>
       </w:rPr>
-      <w:t>21</w:t>
+      <w:t>16</w:t>
     </w:r>
     <w:r>
       <w:rPr>
@@ -17235,7 +16287,7 @@
 </file>
 
 <file path=customXml/itemProps1.xml><?xml version="1.0" encoding="utf-8"?>
-<ds:datastoreItem xmlns:ds="http://schemas.openxmlformats.org/officeDocument/2006/customXml" ds:itemID="{9F87B0BD-A78A-4107-8293-F86851BAA7C4}">
+<ds:datastoreItem xmlns:ds="http://schemas.openxmlformats.org/officeDocument/2006/customXml" ds:itemID="{8D3DFD03-CC84-4512-85E6-4804A7472B1A}">
   <ds:schemaRefs>
     <ds:schemaRef ds:uri="http://schemas.openxmlformats.org/officeDocument/2006/bibliography"/>
   </ds:schemaRefs>

</xml_diff>

<commit_message>
Doxygen - Utilisation de GraphViz
</commit_message>
<xml_diff>
--- a/Documents/Description du projet.docx
+++ b/Documents/Description du projet.docx
@@ -1,6 +1,6 @@
 
 <file path=word/document.xml><?xml version="1.0" encoding="utf-8"?>
-<w:document xmlns:wpc="http://schemas.microsoft.com/office/word/2010/wordprocessingCanvas" xmlns:mc="http://schemas.openxmlformats.org/markup-compatibility/2006" xmlns:o="urn:schemas-microsoft-com:office:office" xmlns:r="http://schemas.openxmlformats.org/officeDocument/2006/relationships" xmlns:m="http://schemas.openxmlformats.org/officeDocument/2006/math" xmlns:v="urn:schemas-microsoft-com:vml" xmlns:wp14="http://schemas.microsoft.com/office/word/2010/wordprocessingDrawing" xmlns:wp="http://schemas.openxmlformats.org/drawingml/2006/wordprocessingDrawing" xmlns:w10="urn:schemas-microsoft-com:office:word" xmlns:w="http://schemas.openxmlformats.org/wordprocessingml/2006/main" xmlns:w14="http://schemas.microsoft.com/office/word/2010/wordml" xmlns:wpg="http://schemas.microsoft.com/office/word/2010/wordprocessingGroup" xmlns:wpi="http://schemas.microsoft.com/office/word/2010/wordprocessingInk" xmlns:wne="http://schemas.microsoft.com/office/word/2006/wordml" xmlns:wps="http://schemas.microsoft.com/office/word/2010/wordprocessingShape" mc:Ignorable="w14 wp14">
+<w:document xmlns:ve="http://schemas.openxmlformats.org/markup-compatibility/2006" xmlns:o="urn:schemas-microsoft-com:office:office" xmlns:r="http://schemas.openxmlformats.org/officeDocument/2006/relationships" xmlns:m="http://schemas.openxmlformats.org/officeDocument/2006/math" xmlns:v="urn:schemas-microsoft-com:vml" xmlns:wp="http://schemas.openxmlformats.org/drawingml/2006/wordprocessingDrawing" xmlns:w10="urn:schemas-microsoft-com:office:word" xmlns:w="http://schemas.openxmlformats.org/wordprocessingml/2006/main" xmlns:wne="http://schemas.microsoft.com/office/word/2006/wordml">
   <w:body>
     <w:p>
       <w:pPr>
@@ -35,7 +35,7 @@
         </w:rPr>
         <w:tab/>
       </w:r>
-      <w:hyperlink r:id="rId9" w:history="1">
+      <w:hyperlink r:id="rId8" w:history="1">
         <w:r>
           <w:rPr>
             <w:rStyle w:val="Lienhypertexte"/>
@@ -113,10 +113,10 @@
                     </pic:cNvPicPr>
                   </pic:nvPicPr>
                   <pic:blipFill>
-                    <a:blip r:embed="rId10" cstate="print">
+                    <a:blip r:embed="rId9" cstate="print">
                       <a:extLst>
                         <a:ext uri="{28A0092B-C50C-407E-A947-70E740481C1C}">
-                          <a14:useLocalDpi xmlns:a14="http://schemas.microsoft.com/office/drawing/2010/main" val="0"/>
+                          <a14:useLocalDpi xmlns:a14="http://schemas.microsoft.com/office/drawing/2010/main" xmlns:wps="http://schemas.microsoft.com/office/word/2010/wordprocessingShape" xmlns:wpi="http://schemas.microsoft.com/office/word/2010/wordprocessingInk" xmlns:wpg="http://schemas.microsoft.com/office/word/2010/wordprocessingGroup" xmlns:w14="http://schemas.microsoft.com/office/word/2010/wordml" xmlns:w="http://schemas.openxmlformats.org/wordprocessingml/2006/main" xmlns:w10="urn:schemas-microsoft-com:office:word" xmlns:wp14="http://schemas.microsoft.com/office/word/2010/wordprocessingDrawing" xmlns:v="urn:schemas-microsoft-com:vml" xmlns:o="urn:schemas-microsoft-com:office:office" xmlns:mc="http://schemas.openxmlformats.org/markup-compatibility/2006" xmlns:wpc="http://schemas.microsoft.com/office/word/2010/wordprocessingCanvas" xmlns="" val="0"/>
                         </a:ext>
                       </a:extLst>
                     </a:blip>
@@ -260,7 +260,7 @@
       <w:tblPr>
         <w:tblStyle w:val="Grilledutableau"/>
         <w:tblW w:w="0" w:type="auto"/>
-        <w:tblLook w:val="04A0" w:firstRow="1" w:lastRow="0" w:firstColumn="1" w:lastColumn="0" w:noHBand="0" w:noVBand="1"/>
+        <w:tblLook w:val="04A0"/>
       </w:tblPr>
       <w:tblGrid>
         <w:gridCol w:w="1005"/>
@@ -416,6 +416,11 @@
             </w:r>
           </w:p>
           <w:p>
+            <w:pPr>
+              <w:rPr>
+                <w:i/>
+              </w:rPr>
+            </w:pPr>
             <w:r>
               <w:t xml:space="preserve">Ajout </w:t>
             </w:r>
@@ -5369,21 +5374,7 @@
             <w:rStyle w:val="Lienhypertexte"/>
             <w:noProof/>
           </w:rPr>
-          <w:t>Tableau 2 – Liste des f</w:t>
-        </w:r>
-        <w:r>
-          <w:rPr>
-            <w:rStyle w:val="Lienhypertexte"/>
-            <w:noProof/>
-          </w:rPr>
-          <w:t>o</w:t>
-        </w:r>
-        <w:r>
-          <w:rPr>
-            <w:rStyle w:val="Lienhypertexte"/>
-            <w:noProof/>
-          </w:rPr>
-          <w:t>nctions disponibles</w:t>
+          <w:t>Tableau 2 – Liste des fonctions disponibles</w:t>
         </w:r>
         <w:r>
           <w:rPr>
@@ -5535,7 +5526,7 @@
         <w:tblW w:w="5000" w:type="pct"/>
         <w:jc w:val="center"/>
         <w:tblLayout w:type="fixed"/>
-        <w:tblLook w:val="04A0" w:firstRow="1" w:lastRow="0" w:firstColumn="1" w:lastColumn="0" w:noHBand="0" w:noVBand="1"/>
+        <w:tblLook w:val="04A0"/>
       </w:tblPr>
       <w:tblGrid>
         <w:gridCol w:w="1345"/>
@@ -6381,7 +6372,6 @@
               </w:rPr>
               <w:t xml:space="preserve">niversal </w:t>
             </w:r>
-            <w:proofErr w:type="spellStart"/>
             <w:r>
               <w:rPr>
                 <w:b/>
@@ -6394,16 +6384,8 @@
               <w:rPr>
                 <w:szCs w:val="24"/>
               </w:rPr>
-              <w:t>synchronous</w:t>
-            </w:r>
-            <w:proofErr w:type="spellEnd"/>
-            <w:r>
-              <w:rPr>
-                <w:szCs w:val="24"/>
-              </w:rPr>
-              <w:t xml:space="preserve"> </w:t>
-            </w:r>
-            <w:proofErr w:type="spellStart"/>
+              <w:t xml:space="preserve">synchronous </w:t>
+            </w:r>
             <w:r>
               <w:rPr>
                 <w:b/>
@@ -6416,16 +6398,8 @@
               <w:rPr>
                 <w:szCs w:val="24"/>
               </w:rPr>
-              <w:t>eceiver</w:t>
-            </w:r>
-            <w:proofErr w:type="spellEnd"/>
-            <w:r>
-              <w:rPr>
-                <w:szCs w:val="24"/>
-              </w:rPr>
-              <w:t xml:space="preserve"> </w:t>
-            </w:r>
-            <w:proofErr w:type="spellStart"/>
+              <w:t xml:space="preserve">eceiver </w:t>
+            </w:r>
             <w:r>
               <w:rPr>
                 <w:b/>
@@ -6440,7 +6414,6 @@
               </w:rPr>
               <w:t>ransmitter</w:t>
             </w:r>
-            <w:proofErr w:type="spellEnd"/>
             <w:r>
               <w:rPr>
                 <w:szCs w:val="24"/>
@@ -6591,17 +6564,9 @@
         <w:t xml:space="preserve"> approfondies</w:t>
       </w:r>
       <w:r>
-        <w:t xml:space="preserve"> avec </w:t>
-      </w:r>
-      <w:proofErr w:type="spellStart"/>
-      <w:r>
-        <w:t>Scilab</w:t>
-      </w:r>
-      <w:proofErr w:type="spellEnd"/>
-      <w:r>
-        <w:t xml:space="preserve"> (</w:t>
-      </w:r>
-      <w:hyperlink r:id="rId11" w:history="1">
+        <w:t xml:space="preserve"> avec Scilab (</w:t>
+      </w:r>
+      <w:hyperlink r:id="rId10" w:history="1">
         <w:r>
           <w:rPr>
             <w:rStyle w:val="Lienhypertexte"/>
@@ -6640,20 +6605,12 @@
         <w:t>d’</w:t>
       </w:r>
       <w:r>
-        <w:t xml:space="preserve">une </w:t>
-      </w:r>
-      <w:proofErr w:type="spellStart"/>
-      <w:r>
-        <w:t>Raspberry</w:t>
-      </w:r>
-      <w:proofErr w:type="spellEnd"/>
-      <w:r>
-        <w:t xml:space="preserve">-Pi </w:t>
+        <w:t xml:space="preserve">une Raspberry-Pi </w:t>
       </w:r>
       <w:r>
         <w:t>(</w:t>
       </w:r>
-      <w:hyperlink r:id="rId12" w:history="1">
+      <w:hyperlink r:id="rId11" w:history="1">
         <w:r>
           <w:rPr>
             <w:rStyle w:val="Lienhypertexte"/>
@@ -6703,7 +6660,7 @@
           <w:lang w:eastAsia="fr-FR"/>
         </w:rPr>
         <w:drawing>
-          <wp:inline distT="0" distB="0" distL="0" distR="0" wp14:anchorId="6BA99918" wp14:editId="64631771">
+          <wp:inline distT="0" distB="0" distL="0" distR="0">
             <wp:extent cx="3153314" cy="1836522"/>
             <wp:effectExtent l="133350" t="114300" r="370936" b="278028"/>
             <wp:docPr id="3" name="Image 3"/>
@@ -6720,10 +6677,10 @@
                     </pic:cNvPicPr>
                   </pic:nvPicPr>
                   <pic:blipFill>
-                    <a:blip r:embed="rId13" cstate="print">
+                    <a:blip r:embed="rId12" cstate="print">
                       <a:extLst>
                         <a:ext uri="{28A0092B-C50C-407E-A947-70E740481C1C}">
-                          <a14:useLocalDpi xmlns:a14="http://schemas.microsoft.com/office/drawing/2010/main" val="0"/>
+                          <a14:useLocalDpi xmlns:a14="http://schemas.microsoft.com/office/drawing/2010/main" xmlns:wps="http://schemas.microsoft.com/office/word/2010/wordprocessingShape" xmlns:wpi="http://schemas.microsoft.com/office/word/2010/wordprocessingInk" xmlns:wpg="http://schemas.microsoft.com/office/word/2010/wordprocessingGroup" xmlns:w14="http://schemas.microsoft.com/office/word/2010/wordml" xmlns:w="http://schemas.openxmlformats.org/wordprocessingml/2006/main" xmlns:w10="urn:schemas-microsoft-com:office:word" xmlns:wp14="http://schemas.microsoft.com/office/word/2010/wordprocessingDrawing" xmlns:v="urn:schemas-microsoft-com:vml" xmlns:o="urn:schemas-microsoft-com:office:office" xmlns:mc="http://schemas.openxmlformats.org/markup-compatibility/2006" xmlns:wpc="http://schemas.microsoft.com/office/word/2010/wordprocessingCanvas" xmlns="" val="0"/>
                         </a:ext>
                       </a:extLst>
                     </a:blip>
@@ -6867,49 +6824,19 @@
           <w:highlight w:val="yellow"/>
         </w:rPr>
       </w:pPr>
-      <w:proofErr w:type="spellStart"/>
       <w:r>
         <w:rPr>
           <w:highlight w:val="yellow"/>
         </w:rPr>
-        <w:t>Dongle</w:t>
-      </w:r>
-      <w:proofErr w:type="spellEnd"/>
+        <w:t>Dongle Wifi</w:t>
+      </w:r>
+    </w:p>
+    <w:p>
       <w:r>
         <w:rPr>
           <w:highlight w:val="yellow"/>
         </w:rPr>
-        <w:t xml:space="preserve"> Wifi</w:t>
-      </w:r>
-    </w:p>
-    <w:p>
-      <w:r>
-        <w:rPr>
-          <w:highlight w:val="yellow"/>
-        </w:rPr>
-        <w:t xml:space="preserve">Lancer le programme en SSH : </w:t>
-      </w:r>
-      <w:proofErr w:type="gramStart"/>
-      <w:r>
-        <w:rPr>
-          <w:highlight w:val="yellow"/>
-        </w:rPr>
-        <w:t>./</w:t>
-      </w:r>
-      <w:proofErr w:type="spellStart"/>
-      <w:proofErr w:type="gramEnd"/>
-      <w:r>
-        <w:rPr>
-          <w:highlight w:val="yellow"/>
-        </w:rPr>
-        <w:t>compteur_linky</w:t>
-      </w:r>
-      <w:proofErr w:type="spellEnd"/>
-      <w:r>
-        <w:rPr>
-          <w:highlight w:val="yellow"/>
-        </w:rPr>
-        <w:t xml:space="preserve"> &gt;&gt; compteur.log &amp;</w:t>
+        <w:t>Lancer le programme en SSH : ./compteur_linky &gt;&gt; compteur.log &amp;</w:t>
       </w:r>
     </w:p>
     <w:p>
@@ -6955,7 +6882,7 @@
       </w:pPr>
       <w:r>
         <w:drawing>
-          <wp:inline distT="0" distB="0" distL="0" distR="0" wp14:anchorId="5AAB60D8" wp14:editId="7BAF20BC">
+          <wp:inline distT="0" distB="0" distL="0" distR="0">
             <wp:extent cx="5580000" cy="3001655"/>
             <wp:effectExtent l="95250" t="114300" r="344550" b="274945"/>
             <wp:docPr id="4" name="Image 4"/>
@@ -6972,10 +6899,10 @@
                     </pic:cNvPicPr>
                   </pic:nvPicPr>
                   <pic:blipFill>
-                    <a:blip r:embed="rId14" cstate="print">
+                    <a:blip r:embed="rId13" cstate="print">
                       <a:extLst>
                         <a:ext uri="{28A0092B-C50C-407E-A947-70E740481C1C}">
-                          <a14:useLocalDpi xmlns:a14="http://schemas.microsoft.com/office/drawing/2010/main" val="0"/>
+                          <a14:useLocalDpi xmlns:a14="http://schemas.microsoft.com/office/drawing/2010/main" xmlns:wps="http://schemas.microsoft.com/office/word/2010/wordprocessingShape" xmlns:wpi="http://schemas.microsoft.com/office/word/2010/wordprocessingInk" xmlns:wpg="http://schemas.microsoft.com/office/word/2010/wordprocessingGroup" xmlns:w14="http://schemas.microsoft.com/office/word/2010/wordml" xmlns:w="http://schemas.openxmlformats.org/wordprocessingml/2006/main" xmlns:w10="urn:schemas-microsoft-com:office:word" xmlns:wp14="http://schemas.microsoft.com/office/word/2010/wordprocessingDrawing" xmlns:v="urn:schemas-microsoft-com:vml" xmlns:o="urn:schemas-microsoft-com:office:office" xmlns:mc="http://schemas.openxmlformats.org/markup-compatibility/2006" xmlns:wpc="http://schemas.microsoft.com/office/word/2010/wordprocessingCanvas" xmlns="" val="0"/>
                         </a:ext>
                       </a:extLst>
                     </a:blip>
@@ -7042,7 +6969,7 @@
       <w:tblPr>
         <w:tblStyle w:val="Grilledutableau"/>
         <w:tblW w:w="0" w:type="auto"/>
-        <w:tblLook w:val="04A0" w:firstRow="1" w:lastRow="0" w:firstColumn="1" w:lastColumn="0" w:noHBand="0" w:noVBand="1"/>
+        <w:tblLook w:val="04A0"/>
       </w:tblPr>
       <w:tblGrid>
         <w:gridCol w:w="1394"/>
@@ -7632,17 +7559,8 @@
                 <w:sz w:val="24"/>
                 <w:szCs w:val="24"/>
               </w:rPr>
-              <w:t xml:space="preserve"> avec </w:t>
-            </w:r>
-            <w:proofErr w:type="spellStart"/>
-            <w:r>
-              <w:rPr>
-                <w:sz w:val="24"/>
-                <w:szCs w:val="24"/>
-              </w:rPr>
-              <w:t>Scilab</w:t>
-            </w:r>
-            <w:proofErr w:type="spellEnd"/>
+              <w:t xml:space="preserve"> avec Scilab</w:t>
+            </w:r>
           </w:p>
         </w:tc>
       </w:tr>
@@ -7917,21 +7835,7 @@
         <w:rPr>
           <w:rFonts w:asciiTheme="minorHAnsi" w:hAnsiTheme="minorHAnsi"/>
         </w:rPr>
-        <w:t>vitesse de modulation 1200 bauds +/-1</w:t>
-      </w:r>
-      <w:proofErr w:type="gramStart"/>
-      <w:r>
-        <w:rPr>
-          <w:rFonts w:asciiTheme="minorHAnsi" w:hAnsiTheme="minorHAnsi"/>
-        </w:rPr>
-        <w:t>% ,</w:t>
-      </w:r>
-      <w:proofErr w:type="gramEnd"/>
-      <w:r>
-        <w:rPr>
-          <w:rFonts w:asciiTheme="minorHAnsi" w:hAnsiTheme="minorHAnsi"/>
-        </w:rPr>
-        <w:t xml:space="preserve"> </w:t>
+        <w:t xml:space="preserve">vitesse de modulation 1200 bauds +/-1% , </w:t>
       </w:r>
     </w:p>
     <w:p>
@@ -7950,21 +7854,7 @@
         <w:rPr>
           <w:rFonts w:asciiTheme="minorHAnsi" w:hAnsiTheme="minorHAnsi"/>
         </w:rPr>
-        <w:t xml:space="preserve">durée égale des bits à « 0 » et à « 1 </w:t>
-      </w:r>
-      <w:proofErr w:type="gramStart"/>
-      <w:r>
-        <w:rPr>
-          <w:rFonts w:asciiTheme="minorHAnsi" w:hAnsiTheme="minorHAnsi"/>
-        </w:rPr>
-        <w:t>» ,</w:t>
-      </w:r>
-      <w:proofErr w:type="gramEnd"/>
-      <w:r>
-        <w:rPr>
-          <w:rFonts w:asciiTheme="minorHAnsi" w:hAnsiTheme="minorHAnsi"/>
-        </w:rPr>
-        <w:t xml:space="preserve"> </w:t>
+        <w:t xml:space="preserve">durée égale des bits à « 0 » et à « 1 » , </w:t>
       </w:r>
     </w:p>
     <w:p>
@@ -7991,23 +7881,7 @@
           <w:rFonts w:asciiTheme="minorHAnsi" w:hAnsiTheme="minorHAnsi"/>
           <w:color w:val="auto"/>
         </w:rPr>
-        <w:t>la porteuse 50kHz +/-3</w:t>
-      </w:r>
-      <w:proofErr w:type="gramStart"/>
-      <w:r>
-        <w:rPr>
-          <w:rFonts w:asciiTheme="minorHAnsi" w:hAnsiTheme="minorHAnsi"/>
-          <w:color w:val="auto"/>
-        </w:rPr>
-        <w:t>% ,</w:t>
-      </w:r>
-      <w:proofErr w:type="gramEnd"/>
-      <w:r>
-        <w:rPr>
-          <w:rFonts w:asciiTheme="minorHAnsi" w:hAnsiTheme="minorHAnsi"/>
-          <w:color w:val="auto"/>
-        </w:rPr>
-        <w:t xml:space="preserve"> </w:t>
+        <w:t xml:space="preserve">la porteuse 50kHz +/-3% , </w:t>
       </w:r>
     </w:p>
     <w:p>
@@ -8240,25 +8114,7 @@
           <w:color w:val="000000"/>
           <w:szCs w:val="24"/>
         </w:rPr>
-        <w:t xml:space="preserve"> 1 bit de parité, parité paire (</w:t>
-      </w:r>
-      <w:proofErr w:type="spellStart"/>
-      <w:r>
-        <w:rPr>
-          <w:rFonts w:cs="Tahoma"/>
-          <w:color w:val="000000"/>
-          <w:szCs w:val="24"/>
-        </w:rPr>
-        <w:t>even</w:t>
-      </w:r>
-      <w:proofErr w:type="spellEnd"/>
-      <w:r>
-        <w:rPr>
-          <w:rFonts w:cs="Tahoma"/>
-          <w:color w:val="000000"/>
-          <w:szCs w:val="24"/>
-        </w:rPr>
-        <w:t xml:space="preserve">) </w:t>
+        <w:t xml:space="preserve"> 1 bit de parité, parité paire (even) </w:t>
       </w:r>
     </w:p>
     <w:p>
@@ -8284,25 +8140,7 @@
           <w:color w:val="000000"/>
           <w:szCs w:val="24"/>
         </w:rPr>
-        <w:t xml:space="preserve">un bit de </w:t>
-      </w:r>
-      <w:proofErr w:type="spellStart"/>
-      <w:r>
-        <w:rPr>
-          <w:rFonts w:cs="Tahoma"/>
-          <w:color w:val="000000"/>
-          <w:szCs w:val="24"/>
-        </w:rPr>
-        <w:t>start</w:t>
-      </w:r>
-      <w:proofErr w:type="spellEnd"/>
-      <w:r>
-        <w:rPr>
-          <w:rFonts w:cs="Tahoma"/>
-          <w:color w:val="000000"/>
-          <w:szCs w:val="24"/>
-        </w:rPr>
-        <w:t xml:space="preserve"> avant chaque caractère &lt;=&gt; "0" logique </w:t>
+        <w:t xml:space="preserve">un bit de start avant chaque caractère &lt;=&gt; "0" logique </w:t>
       </w:r>
     </w:p>
     <w:p>
@@ -8390,7 +8228,7 @@
       </w:pPr>
       <w:r>
         <w:drawing>
-          <wp:inline distT="0" distB="0" distL="0" distR="0" wp14:anchorId="0887C1CA" wp14:editId="5B220EAA">
+          <wp:inline distT="0" distB="0" distL="0" distR="0">
             <wp:extent cx="2828925" cy="1964609"/>
             <wp:effectExtent l="95250" t="114300" r="314325" b="264241"/>
             <wp:docPr id="5" name="Image 5"/>
@@ -8407,10 +8245,10 @@
                     </pic:cNvPicPr>
                   </pic:nvPicPr>
                   <pic:blipFill>
-                    <a:blip r:embed="rId15" cstate="print">
+                    <a:blip r:embed="rId14" cstate="print">
                       <a:extLst>
                         <a:ext uri="{28A0092B-C50C-407E-A947-70E740481C1C}">
-                          <a14:useLocalDpi xmlns:a14="http://schemas.microsoft.com/office/drawing/2010/main" val="0"/>
+                          <a14:useLocalDpi xmlns:a14="http://schemas.microsoft.com/office/drawing/2010/main" xmlns:wps="http://schemas.microsoft.com/office/word/2010/wordprocessingShape" xmlns:wpi="http://schemas.microsoft.com/office/word/2010/wordprocessingInk" xmlns:wpg="http://schemas.microsoft.com/office/word/2010/wordprocessingGroup" xmlns:w14="http://schemas.microsoft.com/office/word/2010/wordml" xmlns:w="http://schemas.openxmlformats.org/wordprocessingml/2006/main" xmlns:w10="urn:schemas-microsoft-com:office:word" xmlns:wp14="http://schemas.microsoft.com/office/word/2010/wordprocessingDrawing" xmlns:v="urn:schemas-microsoft-com:vml" xmlns:o="urn:schemas-microsoft-com:office:office" xmlns:mc="http://schemas.openxmlformats.org/markup-compatibility/2006" xmlns:wpc="http://schemas.microsoft.com/office/word/2010/wordprocessingCanvas" xmlns="" val="0"/>
                         </a:ext>
                       </a:extLst>
                     </a:blip>
@@ -8499,7 +8337,7 @@
       </w:pPr>
       <w:r>
         <w:drawing>
-          <wp:inline distT="0" distB="0" distL="0" distR="0" wp14:anchorId="44997702" wp14:editId="4E776D1B">
+          <wp:inline distT="0" distB="0" distL="0" distR="0">
             <wp:extent cx="5240808" cy="2880000"/>
             <wp:effectExtent l="0" t="0" r="0" b="0"/>
             <wp:docPr id="6" name="Image 6"/>
@@ -8516,10 +8354,10 @@
                     </pic:cNvPicPr>
                   </pic:nvPicPr>
                   <pic:blipFill>
-                    <a:blip r:embed="rId16" cstate="print">
+                    <a:blip r:embed="rId15" cstate="print">
                       <a:extLst>
                         <a:ext uri="{28A0092B-C50C-407E-A947-70E740481C1C}">
-                          <a14:useLocalDpi xmlns:a14="http://schemas.microsoft.com/office/drawing/2010/main" val="0"/>
+                          <a14:useLocalDpi xmlns:a14="http://schemas.microsoft.com/office/drawing/2010/main" xmlns:wps="http://schemas.microsoft.com/office/word/2010/wordprocessingShape" xmlns:wpi="http://schemas.microsoft.com/office/word/2010/wordprocessingInk" xmlns:wpg="http://schemas.microsoft.com/office/word/2010/wordprocessingGroup" xmlns:w14="http://schemas.microsoft.com/office/word/2010/wordml" xmlns:w="http://schemas.openxmlformats.org/wordprocessingml/2006/main" xmlns:w10="urn:schemas-microsoft-com:office:word" xmlns:wp14="http://schemas.microsoft.com/office/word/2010/wordprocessingDrawing" xmlns:v="urn:schemas-microsoft-com:vml" xmlns:o="urn:schemas-microsoft-com:office:office" xmlns:mc="http://schemas.openxmlformats.org/markup-compatibility/2006" xmlns:wpc="http://schemas.microsoft.com/office/word/2010/wordprocessingCanvas" xmlns="" val="0"/>
                         </a:ext>
                       </a:extLst>
                     </a:blip>
@@ -8591,7 +8429,6 @@
       <w:r>
         <w:t xml:space="preserve">r </w:t>
       </w:r>
-      <w:proofErr w:type="spellStart"/>
       <w:r>
         <w:t>I</w:t>
       </w:r>
@@ -8601,20 +8438,11 @@
         </w:rPr>
         <w:t>ac</w:t>
       </w:r>
-      <w:proofErr w:type="spellEnd"/>
       <w:r>
         <w:t xml:space="preserve"> est à </w:t>
       </w:r>
       <w:r>
-        <w:t>50kHz. L’</w:t>
-      </w:r>
-      <w:proofErr w:type="spellStart"/>
-      <w:r>
-        <w:t>optocoupleur</w:t>
-      </w:r>
-      <w:proofErr w:type="spellEnd"/>
-      <w:r>
-        <w:t xml:space="preserve"> U</w:t>
+        <w:t>50kHz. L’optocoupleur U</w:t>
       </w:r>
       <w:r>
         <w:t>1 est naturellement lent à la commutation</w:t>
@@ -8677,19 +8505,11 @@
       <w:r>
         <w:t xml:space="preserve">C2 est fixé à </w:t>
       </w:r>
-      <w:proofErr w:type="spellStart"/>
       <w:r>
         <w:rPr>
           <w:highlight w:val="yellow"/>
         </w:rPr>
-        <w:t>fc</w:t>
-      </w:r>
-      <w:proofErr w:type="spellEnd"/>
-      <w:r>
-        <w:rPr>
-          <w:highlight w:val="yellow"/>
-        </w:rPr>
-        <w:t xml:space="preserve"> ≈ </w:t>
+        <w:t xml:space="preserve">fc ≈ </w:t>
       </w:r>
       <w:r>
         <w:rPr>
@@ -8754,7 +8574,7 @@
       </w:pPr>
       <w:r>
         <w:drawing>
-          <wp:inline distT="0" distB="0" distL="0" distR="0" wp14:anchorId="56A1756E" wp14:editId="0B22E7E3">
+          <wp:inline distT="0" distB="0" distL="0" distR="0">
             <wp:extent cx="5711675" cy="3600000"/>
             <wp:effectExtent l="19050" t="0" r="3325" b="0"/>
             <wp:docPr id="11" name="Image 3"/>
@@ -8771,10 +8591,10 @@
                     </pic:cNvPicPr>
                   </pic:nvPicPr>
                   <pic:blipFill>
-                    <a:blip r:embed="rId17" cstate="print">
+                    <a:blip r:embed="rId16" cstate="print">
                       <a:extLst>
                         <a:ext uri="{28A0092B-C50C-407E-A947-70E740481C1C}">
-                          <a14:useLocalDpi xmlns:a14="http://schemas.microsoft.com/office/drawing/2010/main" val="0"/>
+                          <a14:useLocalDpi xmlns:a14="http://schemas.microsoft.com/office/drawing/2010/main" xmlns:wps="http://schemas.microsoft.com/office/word/2010/wordprocessingShape" xmlns:wpi="http://schemas.microsoft.com/office/word/2010/wordprocessingInk" xmlns:wpg="http://schemas.microsoft.com/office/word/2010/wordprocessingGroup" xmlns:w14="http://schemas.microsoft.com/office/word/2010/wordml" xmlns:w="http://schemas.openxmlformats.org/wordprocessingml/2006/main" xmlns:w10="urn:schemas-microsoft-com:office:word" xmlns:wp14="http://schemas.microsoft.com/office/word/2010/wordprocessingDrawing" xmlns:v="urn:schemas-microsoft-com:vml" xmlns:o="urn:schemas-microsoft-com:office:office" xmlns:mc="http://schemas.openxmlformats.org/markup-compatibility/2006" xmlns:wpc="http://schemas.microsoft.com/office/word/2010/wordprocessingCanvas" xmlns="" val="0"/>
                         </a:ext>
                       </a:extLst>
                     </a:blip>
@@ -8873,68 +8693,48 @@
       <w:r>
         <w:t xml:space="preserve"> comme décrit dans la </w:t>
       </w:r>
-      <w:r>
-        <w:fldChar w:fldCharType="begin"/>
-      </w:r>
-      <w:r>
-        <w:instrText xml:space="preserve"> REF _Ref396592173 \h  \* MERGEFORMAT </w:instrText>
-      </w:r>
-      <w:r>
-        <w:fldChar w:fldCharType="separate"/>
+      <w:fldSimple w:instr=" REF _Ref396592173 \h  \* MERGEFORMAT ">
+        <w:r>
+          <w:rPr>
+            <w:i/>
+          </w:rPr>
+          <w:t>Figure 5</w:t>
+        </w:r>
+      </w:fldSimple>
+      <w:r>
+        <w:t>.</w:t>
+      </w:r>
+      <w:r>
+        <w:t xml:space="preserve"> </w:t>
+      </w:r>
+      <w:r>
+        <w:t>Envoyées en boucle, leur contenu peu</w:t>
+      </w:r>
+      <w:r>
+        <w:t>t varier selon le compteur ou la configuration utilisée</w:t>
+      </w:r>
+      <w:r>
+        <w:t xml:space="preserve"> (Base, HCHP, …).</w:t>
+      </w:r>
+    </w:p>
+    <w:p>
+      <w:r>
+        <w:t xml:space="preserve">L’algorithme du programme est donnée dans le </w:t>
       </w:r>
       <w:r>
         <w:rPr>
           <w:i/>
         </w:rPr>
-        <w:t>Figure 5</w:t>
-      </w:r>
-      <w:r>
-        <w:fldChar w:fldCharType="end"/>
-      </w:r>
-      <w:r>
-        <w:t>.</w:t>
-      </w:r>
-      <w:r>
-        <w:t xml:space="preserve"> </w:t>
-      </w:r>
-      <w:r>
-        <w:t>Envoyées en boucle, leur contenu peu</w:t>
-      </w:r>
-      <w:r>
-        <w:t>t varier selon le compteur ou la configuration utilisée</w:t>
-      </w:r>
-      <w:r>
-        <w:t xml:space="preserve"> (Base, HCHP, …).</w:t>
-      </w:r>
-    </w:p>
-    <w:p>
-      <w:r>
-        <w:t xml:space="preserve">L’algorithme du programme est donnée dans le </w:t>
-      </w:r>
-      <w:r>
-        <w:rPr>
-          <w:i/>
-        </w:rPr>
         <w:t>§</w:t>
       </w:r>
-      <w:r>
-        <w:fldChar w:fldCharType="begin"/>
-      </w:r>
-      <w:r>
-        <w:instrText xml:space="preserve"> REF _Ref396595995 \n \h  \* MERGEFORMAT </w:instrText>
-      </w:r>
-      <w:r>
-        <w:fldChar w:fldCharType="separate"/>
-      </w:r>
-      <w:r>
-        <w:rPr>
-          <w:i/>
-        </w:rPr>
-        <w:t>VII.4.2.2</w:t>
-      </w:r>
-      <w:r>
-        <w:fldChar w:fldCharType="end"/>
-      </w:r>
+      <w:fldSimple w:instr=" REF _Ref396595995 \n \h  \* MERGEFORMAT ">
+        <w:r>
+          <w:rPr>
+            <w:i/>
+          </w:rPr>
+          <w:t>VII.4.2.2</w:t>
+        </w:r>
+      </w:fldSimple>
       <w:r>
         <w:t>.</w:t>
       </w:r>
@@ -8947,7 +8747,7 @@
       <w:r>
         <w:lastRenderedPageBreak/>
         <w:drawing>
-          <wp:inline distT="0" distB="0" distL="0" distR="0" wp14:anchorId="5526AAA8" wp14:editId="476DDBE7">
+          <wp:inline distT="0" distB="0" distL="0" distR="0">
             <wp:extent cx="4782277" cy="2880000"/>
             <wp:effectExtent l="19050" t="0" r="0" b="0"/>
             <wp:docPr id="13" name="Image 5"/>
@@ -8964,10 +8764,10 @@
                     </pic:cNvPicPr>
                   </pic:nvPicPr>
                   <pic:blipFill>
-                    <a:blip r:embed="rId18" cstate="print">
+                    <a:blip r:embed="rId17" cstate="print">
                       <a:extLst>
                         <a:ext uri="{28A0092B-C50C-407E-A947-70E740481C1C}">
-                          <a14:useLocalDpi xmlns:a14="http://schemas.microsoft.com/office/drawing/2010/main" val="0"/>
+                          <a14:useLocalDpi xmlns:a14="http://schemas.microsoft.com/office/drawing/2010/main" xmlns:wps="http://schemas.microsoft.com/office/word/2010/wordprocessingShape" xmlns:wpi="http://schemas.microsoft.com/office/word/2010/wordprocessingInk" xmlns:wpg="http://schemas.microsoft.com/office/word/2010/wordprocessingGroup" xmlns:w14="http://schemas.microsoft.com/office/word/2010/wordml" xmlns:w="http://schemas.openxmlformats.org/wordprocessingml/2006/main" xmlns:w10="urn:schemas-microsoft-com:office:word" xmlns:wp14="http://schemas.microsoft.com/office/word/2010/wordprocessingDrawing" xmlns:v="urn:schemas-microsoft-com:vml" xmlns:o="urn:schemas-microsoft-com:office:office" xmlns:mc="http://schemas.openxmlformats.org/markup-compatibility/2006" xmlns:wpc="http://schemas.microsoft.com/office/word/2010/wordprocessingCanvas" xmlns="" val="0"/>
                         </a:ext>
                       </a:extLst>
                     </a:blip>
@@ -9038,24 +8838,14 @@
       <w:r>
         <w:t xml:space="preserve">Le programme est structuré comme présenté par la </w:t>
       </w:r>
-      <w:r>
-        <w:fldChar w:fldCharType="begin"/>
-      </w:r>
-      <w:r>
-        <w:instrText xml:space="preserve"> REF _Ref396592901 \h  \* MERGEFORMAT </w:instrText>
-      </w:r>
-      <w:r>
-        <w:fldChar w:fldCharType="separate"/>
-      </w:r>
-      <w:r>
-        <w:rPr>
-          <w:i/>
-        </w:rPr>
-        <w:t>Figure 6</w:t>
-      </w:r>
-      <w:r>
-        <w:fldChar w:fldCharType="end"/>
-      </w:r>
+      <w:fldSimple w:instr=" REF _Ref396592901 \h  \* MERGEFORMAT ">
+        <w:r>
+          <w:rPr>
+            <w:i/>
+          </w:rPr>
+          <w:t>Figure 6</w:t>
+        </w:r>
+      </w:fldSimple>
       <w:r>
         <w:t>.</w:t>
       </w:r>
@@ -9066,7 +8856,7 @@
       </w:pPr>
       <w:r>
         <w:drawing>
-          <wp:inline distT="0" distB="0" distL="0" distR="0" wp14:anchorId="5C9A03D5" wp14:editId="1B91F732">
+          <wp:inline distT="0" distB="0" distL="0" distR="0">
             <wp:extent cx="5760000" cy="6187810"/>
             <wp:effectExtent l="0" t="0" r="0" b="0"/>
             <wp:docPr id="12" name="Image 12"/>
@@ -9083,10 +8873,10 @@
                     </pic:cNvPicPr>
                   </pic:nvPicPr>
                   <pic:blipFill>
-                    <a:blip r:embed="rId19">
+                    <a:blip r:embed="rId18" cstate="print">
                       <a:extLst>
                         <a:ext uri="{28A0092B-C50C-407E-A947-70E740481C1C}">
-                          <a14:useLocalDpi xmlns:a14="http://schemas.microsoft.com/office/drawing/2010/main" val="0"/>
+                          <a14:useLocalDpi xmlns:a14="http://schemas.microsoft.com/office/drawing/2010/main" xmlns:wps="http://schemas.microsoft.com/office/word/2010/wordprocessingShape" xmlns:wpi="http://schemas.microsoft.com/office/word/2010/wordprocessingInk" xmlns:wpg="http://schemas.microsoft.com/office/word/2010/wordprocessingGroup" xmlns:w14="http://schemas.microsoft.com/office/word/2010/wordml" xmlns:w="http://schemas.openxmlformats.org/wordprocessingml/2006/main" xmlns:w10="urn:schemas-microsoft-com:office:word" xmlns:wp14="http://schemas.microsoft.com/office/word/2010/wordprocessingDrawing" xmlns:v="urn:schemas-microsoft-com:vml" xmlns:o="urn:schemas-microsoft-com:office:office" xmlns:mc="http://schemas.openxmlformats.org/markup-compatibility/2006" xmlns:wpc="http://schemas.microsoft.com/office/word/2010/wordprocessingCanvas" xmlns="" val="0"/>
                         </a:ext>
                       </a:extLst>
                     </a:blip>
@@ -9172,7 +8962,7 @@
       </w:pPr>
       <w:r>
         <w:drawing>
-          <wp:inline distT="0" distB="0" distL="0" distR="0" wp14:anchorId="49C4F375" wp14:editId="23BCB57C">
+          <wp:inline distT="0" distB="0" distL="0" distR="0">
             <wp:extent cx="4320000" cy="2969317"/>
             <wp:effectExtent l="0" t="0" r="0" b="0"/>
             <wp:docPr id="18" name="Image 6"/>
@@ -9189,10 +8979,10 @@
                     </pic:cNvPicPr>
                   </pic:nvPicPr>
                   <pic:blipFill>
-                    <a:blip r:embed="rId20" cstate="print">
+                    <a:blip r:embed="rId19" cstate="print">
                       <a:extLst>
                         <a:ext uri="{28A0092B-C50C-407E-A947-70E740481C1C}">
-                          <a14:useLocalDpi xmlns:a14="http://schemas.microsoft.com/office/drawing/2010/main" val="0"/>
+                          <a14:useLocalDpi xmlns:a14="http://schemas.microsoft.com/office/drawing/2010/main" xmlns:wps="http://schemas.microsoft.com/office/word/2010/wordprocessingShape" xmlns:wpi="http://schemas.microsoft.com/office/word/2010/wordprocessingInk" xmlns:wpg="http://schemas.microsoft.com/office/word/2010/wordprocessingGroup" xmlns:w14="http://schemas.microsoft.com/office/word/2010/wordml" xmlns:w="http://schemas.openxmlformats.org/wordprocessingml/2006/main" xmlns:w10="urn:schemas-microsoft-com:office:word" xmlns:wp14="http://schemas.microsoft.com/office/word/2010/wordprocessingDrawing" xmlns:v="urn:schemas-microsoft-com:vml" xmlns:o="urn:schemas-microsoft-com:office:office" xmlns:mc="http://schemas.openxmlformats.org/markup-compatibility/2006" xmlns:wpc="http://schemas.microsoft.com/office/word/2010/wordprocessingCanvas" xmlns="" val="0"/>
                         </a:ext>
                       </a:extLst>
                     </a:blip>
@@ -9247,17 +9037,9 @@
         <w:t>L’obtention du fichier de point s’effectue par le transfert des fichiers en utilisant le protocole FTP.</w:t>
       </w:r>
       <w:r>
-        <w:t xml:space="preserve"> Il est possible d’utiliser le client </w:t>
-      </w:r>
-      <w:proofErr w:type="spellStart"/>
-      <w:r>
-        <w:t>FileZilla</w:t>
-      </w:r>
-      <w:proofErr w:type="spellEnd"/>
-      <w:r>
-        <w:t xml:space="preserve"> (</w:t>
-      </w:r>
-      <w:hyperlink r:id="rId21" w:history="1">
+        <w:t xml:space="preserve"> Il est possible d’utiliser le client FileZilla (</w:t>
+      </w:r>
+      <w:hyperlink r:id="rId20" w:history="1">
         <w:r>
           <w:rPr>
             <w:rStyle w:val="Lienhypertexte"/>
@@ -9298,7 +9080,7 @@
         <w:tblStyle w:val="Grilledutableau"/>
         <w:tblW w:w="0" w:type="auto"/>
         <w:jc w:val="center"/>
-        <w:tblLook w:val="04A0" w:firstRow="1" w:lastRow="0" w:firstColumn="1" w:lastColumn="0" w:noHBand="0" w:noVBand="1"/>
+        <w:tblLook w:val="04A0"/>
       </w:tblPr>
       <w:tblGrid>
         <w:gridCol w:w="2703"/>
@@ -9399,17 +9181,8 @@
                 <w:sz w:val="24"/>
                 <w:szCs w:val="24"/>
               </w:rPr>
-              <w:t>192.168.1</w:t>
-            </w:r>
-            <w:proofErr w:type="gramStart"/>
-            <w:r>
-              <w:rPr>
-                <w:sz w:val="24"/>
-                <w:szCs w:val="24"/>
-              </w:rPr>
-              <w:t>.xxx</w:t>
-            </w:r>
-            <w:proofErr w:type="gramEnd"/>
+              <w:t>192.168.1.xxx</w:t>
+            </w:r>
           </w:p>
         </w:tc>
       </w:tr>
@@ -9679,87 +9452,32 @@
     </w:p>
     <w:p>
       <w:r>
-        <w:lastRenderedPageBreak/>
-        <w:t xml:space="preserve">Avec </w:t>
-      </w:r>
-      <w:proofErr w:type="spellStart"/>
-      <w:r>
-        <w:t>aaaa</w:t>
-      </w:r>
-      <w:proofErr w:type="spellEnd"/>
-      <w:r>
-        <w:t xml:space="preserve"> l’année sur 4 chiffres, MM le mois sur 2 chiffres et </w:t>
-      </w:r>
-      <w:proofErr w:type="spellStart"/>
-      <w:r>
-        <w:t>jj</w:t>
-      </w:r>
-      <w:proofErr w:type="spellEnd"/>
-      <w:r>
-        <w:t xml:space="preserve"> le jour sur 2 chiffres.</w:t>
+        <w:t>Avec aaaa l’année sur 4 chiffres, MM le mois sur 2 chiffres et jj le jour sur 2 chiffres.</w:t>
       </w:r>
     </w:p>
     <w:p>
       <w:r>
         <w:t xml:space="preserve">Le contenu du fichier varie selon la configuration du compteur mais il peut être illustré par la </w:t>
       </w:r>
-      <w:r>
-        <w:fldChar w:fldCharType="begin"/>
-      </w:r>
-      <w:r>
-        <w:instrText xml:space="preserve"> REF _Ref396634067 \h  \* MERGEFORMAT </w:instrText>
-      </w:r>
-      <w:r>
-        <w:fldChar w:fldCharType="separate"/>
+      <w:fldSimple w:instr=" REF _Ref396634067 \h  \* MERGEFORMAT ">
+        <w:r>
+          <w:rPr>
+            <w:i/>
+          </w:rPr>
+          <w:t>Figure 8</w:t>
+        </w:r>
+      </w:fldSimple>
+      <w:r>
+        <w:t xml:space="preserve">. Des exemples sont accessibles sous </w:t>
+      </w:r>
+      <w:r>
+        <w:t>.</w:t>
       </w:r>
       <w:r>
         <w:rPr>
           <w:i/>
         </w:rPr>
-        <w:t>Figure 8</w:t>
-      </w:r>
-      <w:r>
-        <w:fldChar w:fldCharType="end"/>
-      </w:r>
-      <w:r>
-        <w:t xml:space="preserve">. Des exemples sont accessibles sous </w:t>
-      </w:r>
-      <w:r>
-        <w:t>.</w:t>
-      </w:r>
-      <w:r>
-        <w:rPr>
-          <w:i/>
-        </w:rPr>
-        <w:t>\Code\</w:t>
-      </w:r>
-      <w:proofErr w:type="spellStart"/>
-      <w:r>
-        <w:rPr>
-          <w:i/>
-        </w:rPr>
-        <w:t>Compteur_Linky</w:t>
-      </w:r>
-      <w:proofErr w:type="spellEnd"/>
-      <w:r>
-        <w:rPr>
-          <w:i/>
-        </w:rPr>
-        <w:t>\</w:t>
-      </w:r>
-      <w:proofErr w:type="spellStart"/>
-      <w:r>
-        <w:rPr>
-          <w:i/>
-        </w:rPr>
-        <w:t>Releves</w:t>
-      </w:r>
-      <w:proofErr w:type="spellEnd"/>
-      <w:r>
-        <w:rPr>
-          <w:i/>
-        </w:rPr>
-        <w:t xml:space="preserve">\Fichiers </w:t>
+        <w:t xml:space="preserve">\Code\Compteur_Linky\Releves\Fichiers </w:t>
       </w:r>
       <w:r>
         <w:rPr>
@@ -9780,8 +9498,9 @@
           <w:noProof/>
           <w:lang w:eastAsia="fr-FR"/>
         </w:rPr>
+        <w:lastRenderedPageBreak/>
         <w:drawing>
-          <wp:inline distT="0" distB="0" distL="0" distR="0" wp14:anchorId="198B11B1" wp14:editId="07327D42">
+          <wp:inline distT="0" distB="0" distL="0" distR="0">
             <wp:extent cx="4320000" cy="1954046"/>
             <wp:effectExtent l="19050" t="0" r="4350" b="0"/>
             <wp:docPr id="7" name="Image 3"/>
@@ -9798,10 +9517,10 @@
                     </pic:cNvPicPr>
                   </pic:nvPicPr>
                   <pic:blipFill>
-                    <a:blip r:embed="rId22" cstate="print">
+                    <a:blip r:embed="rId21" cstate="print">
                       <a:extLst>
                         <a:ext uri="{28A0092B-C50C-407E-A947-70E740481C1C}">
-                          <a14:useLocalDpi xmlns:a14="http://schemas.microsoft.com/office/drawing/2010/main" val="0"/>
+                          <a14:useLocalDpi xmlns:a14="http://schemas.microsoft.com/office/drawing/2010/main" xmlns:wps="http://schemas.microsoft.com/office/word/2010/wordprocessingShape" xmlns:wpi="http://schemas.microsoft.com/office/word/2010/wordprocessingInk" xmlns:wpg="http://schemas.microsoft.com/office/word/2010/wordprocessingGroup" xmlns:w14="http://schemas.microsoft.com/office/word/2010/wordml" xmlns:w="http://schemas.openxmlformats.org/wordprocessingml/2006/main" xmlns:w10="urn:schemas-microsoft-com:office:word" xmlns:wp14="http://schemas.microsoft.com/office/word/2010/wordprocessingDrawing" xmlns:v="urn:schemas-microsoft-com:vml" xmlns:o="urn:schemas-microsoft-com:office:office" xmlns:mc="http://schemas.openxmlformats.org/markup-compatibility/2006" xmlns:wpc="http://schemas.microsoft.com/office/word/2010/wordprocessingCanvas" xmlns="" val="0"/>
                         </a:ext>
                       </a:extLst>
                     </a:blip>
@@ -9858,15 +9577,7 @@
         <w:t xml:space="preserve"> ±2s</w:t>
       </w:r>
       <w:r>
-        <w:t xml:space="preserve"> avec x</w:t>
-      </w:r>
-      <w:proofErr w:type="gramStart"/>
-      <w:r>
-        <w:t>=[</w:t>
-      </w:r>
-      <w:proofErr w:type="gramEnd"/>
-      <w:r>
-        <w:t>0…23]. Lorsque la PAPP n’est pas disponible (i.e. non envoyée par le compteur) l’inde</w:t>
+        <w:t xml:space="preserve"> avec x=[0…23]. Lorsque la PAPP n’est pas disponible (i.e. non envoyée par le compteur) l’inde</w:t>
       </w:r>
       <w:r>
         <w:t>x est enregistré à chaque trame, le champ Papp est alors vide.</w:t>
@@ -9881,31 +9592,21 @@
       <w:r>
         <w:t xml:space="preserve">La </w:t>
       </w:r>
-      <w:r>
-        <w:fldChar w:fldCharType="begin"/>
-      </w:r>
-      <w:r>
-        <w:instrText xml:space="preserve"> REF _Ref398581001 \h  \* MERGEFORMAT </w:instrText>
-      </w:r>
-      <w:r>
-        <w:fldChar w:fldCharType="separate"/>
-      </w:r>
-      <w:r>
-        <w:rPr>
-          <w:i/>
-        </w:rPr>
-        <w:t xml:space="preserve">Figure </w:t>
-      </w:r>
-      <w:r>
-        <w:rPr>
-          <w:i/>
-          <w:noProof/>
-        </w:rPr>
-        <w:t>10</w:t>
-      </w:r>
-      <w:r>
-        <w:fldChar w:fldCharType="end"/>
-      </w:r>
+      <w:fldSimple w:instr=" REF _Ref398581001 \h  \* MERGEFORMAT ">
+        <w:r>
+          <w:rPr>
+            <w:i/>
+          </w:rPr>
+          <w:t xml:space="preserve">Figure </w:t>
+        </w:r>
+        <w:r>
+          <w:rPr>
+            <w:i/>
+            <w:noProof/>
+          </w:rPr>
+          <w:t>10</w:t>
+        </w:r>
+      </w:fldSimple>
       <w:r>
         <w:t xml:space="preserve"> est un extrait d’un fichier csv pour un compteur configuré en </w:t>
       </w:r>
@@ -9974,7 +9675,6 @@
           <w:sz w:val="22"/>
         </w:rPr>
       </w:pPr>
-      <w:proofErr w:type="spellStart"/>
       <w:r>
         <w:rPr>
           <w:rFonts w:ascii="Consolas" w:hAnsi="Consolas" w:cs="Consolas"/>
@@ -9982,7 +9682,6 @@
         </w:rPr>
         <w:t>Heure;Papp;Base</w:t>
       </w:r>
-      <w:proofErr w:type="spellEnd"/>
     </w:p>
     <w:p>
       <w:pPr>
@@ -10235,7 +9934,6 @@
         </w:rPr>
         <w:t>00:59:57</w:t>
       </w:r>
-      <w:proofErr w:type="gramStart"/>
       <w:r>
         <w:rPr>
           <w:rFonts w:ascii="Consolas" w:hAnsi="Consolas" w:cs="Consolas"/>
@@ -10250,7 +9948,6 @@
         </w:rPr>
         <w:t>00151</w:t>
       </w:r>
-      <w:proofErr w:type="gramEnd"/>
       <w:r>
         <w:rPr>
           <w:rFonts w:ascii="Consolas" w:hAnsi="Consolas" w:cs="Consolas"/>
@@ -10280,7 +9977,6 @@
         </w:rPr>
         <w:t>00:59:58</w:t>
       </w:r>
-      <w:proofErr w:type="gramStart"/>
       <w:r>
         <w:rPr>
           <w:rFonts w:ascii="Consolas" w:hAnsi="Consolas" w:cs="Consolas"/>
@@ -10295,7 +9991,6 @@
         </w:rPr>
         <w:t>00151</w:t>
       </w:r>
-      <w:proofErr w:type="gramEnd"/>
     </w:p>
     <w:p>
       <w:pPr>
@@ -10318,7 +10013,6 @@
         </w:rPr>
         <w:t>01:00:00</w:t>
       </w:r>
-      <w:proofErr w:type="gramStart"/>
       <w:r>
         <w:rPr>
           <w:rFonts w:ascii="Consolas" w:hAnsi="Consolas" w:cs="Consolas"/>
@@ -10333,7 +10027,6 @@
         </w:rPr>
         <w:t>00152</w:t>
       </w:r>
-      <w:proofErr w:type="gramEnd"/>
       <w:r>
         <w:rPr>
           <w:rFonts w:ascii="Consolas" w:hAnsi="Consolas" w:cs="Consolas"/>
@@ -10370,7 +10063,6 @@
         </w:rPr>
         <w:t>01:00:01</w:t>
       </w:r>
-      <w:proofErr w:type="gramStart"/>
       <w:r>
         <w:rPr>
           <w:rFonts w:ascii="Consolas" w:hAnsi="Consolas" w:cs="Consolas"/>
@@ -10385,7 +10077,6 @@
         </w:rPr>
         <w:t>00153</w:t>
       </w:r>
-      <w:proofErr w:type="gramEnd"/>
       <w:r>
         <w:rPr>
           <w:rFonts w:ascii="Consolas" w:hAnsi="Consolas" w:cs="Consolas"/>
@@ -10415,7 +10106,6 @@
         </w:rPr>
         <w:t>01:00:03</w:t>
       </w:r>
-      <w:proofErr w:type="gramStart"/>
       <w:r>
         <w:rPr>
           <w:rFonts w:ascii="Consolas" w:hAnsi="Consolas" w:cs="Consolas"/>
@@ -10430,7 +10120,6 @@
         </w:rPr>
         <w:t>00151</w:t>
       </w:r>
-      <w:proofErr w:type="gramEnd"/>
       <w:r>
         <w:rPr>
           <w:rFonts w:ascii="Consolas" w:hAnsi="Consolas" w:cs="Consolas"/>
@@ -10482,7 +10171,6 @@
         </w:rPr>
         <w:t>23:59:56</w:t>
       </w:r>
-      <w:proofErr w:type="gramStart"/>
       <w:r>
         <w:rPr>
           <w:rFonts w:ascii="Consolas" w:hAnsi="Consolas" w:cs="Consolas"/>
@@ -10497,7 +10185,6 @@
         </w:rPr>
         <w:t>00093</w:t>
       </w:r>
-      <w:proofErr w:type="gramEnd"/>
       <w:r>
         <w:rPr>
           <w:rFonts w:ascii="Consolas" w:hAnsi="Consolas" w:cs="Consolas"/>
@@ -10527,7 +10214,6 @@
         </w:rPr>
         <w:t>23:59:57</w:t>
       </w:r>
-      <w:proofErr w:type="gramStart"/>
       <w:r>
         <w:rPr>
           <w:rFonts w:ascii="Consolas" w:hAnsi="Consolas" w:cs="Consolas"/>
@@ -10542,7 +10228,6 @@
         </w:rPr>
         <w:t>00093</w:t>
       </w:r>
-      <w:proofErr w:type="gramEnd"/>
       <w:r>
         <w:rPr>
           <w:rFonts w:ascii="Consolas" w:hAnsi="Consolas" w:cs="Consolas"/>
@@ -10572,7 +10257,6 @@
         </w:rPr>
         <w:t>23:59:58</w:t>
       </w:r>
-      <w:proofErr w:type="gramStart"/>
       <w:r>
         <w:rPr>
           <w:rFonts w:ascii="Consolas" w:hAnsi="Consolas" w:cs="Consolas"/>
@@ -10587,7 +10271,6 @@
         </w:rPr>
         <w:t>00093</w:t>
       </w:r>
-      <w:proofErr w:type="gramEnd"/>
       <w:r>
         <w:rPr>
           <w:rFonts w:ascii="Consolas" w:hAnsi="Consolas" w:cs="Consolas"/>
@@ -10643,15 +10326,7 @@
           <w:rFonts w:ascii="Consolas" w:hAnsi="Consolas" w:cs="Consolas"/>
           <w:sz w:val="22"/>
         </w:rPr>
-        <w:t>59</w:t>
-      </w:r>
-      <w:proofErr w:type="gramStart"/>
-      <w:r>
-        <w:rPr>
-          <w:rFonts w:ascii="Consolas" w:hAnsi="Consolas" w:cs="Consolas"/>
-          <w:sz w:val="22"/>
-        </w:rPr>
-        <w:t>;</w:t>
+        <w:t>59;</w:t>
       </w:r>
       <w:r>
         <w:rPr>
@@ -10660,7 +10335,6 @@
         </w:rPr>
         <w:t>00093</w:t>
       </w:r>
-      <w:proofErr w:type="gramEnd"/>
       <w:r>
         <w:rPr>
           <w:rFonts w:ascii="Consolas" w:hAnsi="Consolas" w:cs="Consolas"/>
@@ -10815,92 +10489,57 @@
         <w:t>point-virgule</w:t>
       </w:r>
       <w:r>
-        <w:t xml:space="preserve"> qui sépare les valeurs ; aussi l’extension du fichier est .</w:t>
-      </w:r>
-      <w:proofErr w:type="spellStart"/>
-      <w:r>
-        <w:t>txt</w:t>
-      </w:r>
-      <w:proofErr w:type="spellEnd"/>
-      <w:r>
-        <w:t>.</w:t>
-      </w:r>
-    </w:p>
-    <w:p>
-      <w:r>
+        <w:t xml:space="preserve"> qui sépare les valeurs ; aussi l’extension du fichier est .txt.</w:t>
+      </w:r>
+    </w:p>
+    <w:p>
+      <w:r>
+        <w:lastRenderedPageBreak/>
         <w:t>L</w:t>
       </w:r>
       <w:r>
         <w:t xml:space="preserve">a </w:t>
       </w:r>
-      <w:r>
-        <w:fldChar w:fldCharType="begin"/>
-      </w:r>
-      <w:r>
-        <w:instrText xml:space="preserve"> REF _Ref398581001 \h  \* MERGEFORMAT </w:instrText>
-      </w:r>
-      <w:r>
-        <w:fldChar w:fldCharType="separate"/>
-      </w:r>
-      <w:r>
-        <w:rPr>
-          <w:i/>
-        </w:rPr>
-        <w:t xml:space="preserve">Figure </w:t>
-      </w:r>
-      <w:r>
-        <w:rPr>
-          <w:i/>
-          <w:noProof/>
-        </w:rPr>
-        <w:t>10</w:t>
-      </w:r>
-      <w:r>
-        <w:fldChar w:fldCharType="end"/>
-      </w:r>
+      <w:fldSimple w:instr=" REF _Ref398581001 \h  \* MERGEFORMAT ">
+        <w:r>
+          <w:rPr>
+            <w:i/>
+          </w:rPr>
+          <w:t xml:space="preserve">Figure </w:t>
+        </w:r>
+        <w:r>
+          <w:rPr>
+            <w:i/>
+            <w:noProof/>
+          </w:rPr>
+          <w:t>10</w:t>
+        </w:r>
+      </w:fldSimple>
       <w:r>
         <w:t xml:space="preserve"> est un extrait d’un fichier texte pour un compteur configuré en base et la </w:t>
       </w:r>
-      <w:r>
-        <w:fldChar w:fldCharType="begin"/>
-      </w:r>
-      <w:r>
-        <w:instrText xml:space="preserve"> REF _Ref398581007 \h  \* MERGEFORMAT </w:instrText>
-      </w:r>
-      <w:r>
-        <w:fldChar w:fldCharType="separate"/>
-      </w:r>
-      <w:r>
-        <w:rPr>
-          <w:i/>
-        </w:rPr>
-        <w:t xml:space="preserve">Figure </w:t>
-      </w:r>
-      <w:r>
-        <w:rPr>
-          <w:i/>
-          <w:noProof/>
-        </w:rPr>
-        <w:t>11</w:t>
-      </w:r>
-      <w:r>
-        <w:fldChar w:fldCharType="end"/>
-      </w:r>
+      <w:fldSimple w:instr=" REF _Ref398581007 \h  \* MERGEFORMAT ">
+        <w:r>
+          <w:rPr>
+            <w:i/>
+          </w:rPr>
+          <w:t xml:space="preserve">Figure </w:t>
+        </w:r>
+        <w:r>
+          <w:rPr>
+            <w:i/>
+            <w:noProof/>
+          </w:rPr>
+          <w:t>11</w:t>
+        </w:r>
+      </w:fldSimple>
       <w:r>
         <w:t xml:space="preserve"> pour une configuration HCHP.</w:t>
       </w:r>
     </w:p>
     <w:p>
       <w:r>
-        <w:t xml:space="preserve">[Invalide] est une synthèse sur la validité des trames. Ce calcul se base sur les </w:t>
-      </w:r>
-      <w:proofErr w:type="spellStart"/>
-      <w:r>
-        <w:t>cheksums</w:t>
-      </w:r>
-      <w:proofErr w:type="spellEnd"/>
-      <w:r>
-        <w:t xml:space="preserve"> reçus et calculés ; cette valeur est uniquement présente et égale à </w:t>
+        <w:t xml:space="preserve">[Invalide] est une synthèse sur la validité des trames. Ce calcul se base sur les cheksums reçus et calculés ; cette valeur est uniquement présente et égale à </w:t>
       </w:r>
       <w:r>
         <w:t xml:space="preserve">« 1 » ou </w:t>
@@ -10923,21 +10562,12 @@
           <w:sz w:val="22"/>
         </w:rPr>
       </w:pPr>
-      <w:proofErr w:type="spellStart"/>
-      <w:r>
-        <w:rPr>
-          <w:rFonts w:ascii="Consolas" w:hAnsi="Consolas" w:cs="Consolas"/>
-          <w:sz w:val="22"/>
-        </w:rPr>
-        <w:t>Creation</w:t>
-      </w:r>
-      <w:proofErr w:type="spellEnd"/>
-      <w:r>
-        <w:rPr>
-          <w:rFonts w:ascii="Consolas" w:hAnsi="Consolas" w:cs="Consolas"/>
-          <w:sz w:val="22"/>
-        </w:rPr>
-        <w:t xml:space="preserve"> le 2013/12/15 00:00:02</w:t>
+      <w:r>
+        <w:rPr>
+          <w:rFonts w:ascii="Consolas" w:hAnsi="Consolas" w:cs="Consolas"/>
+          <w:sz w:val="22"/>
+        </w:rPr>
+        <w:t>Creation le 2013/12/15 00:00:02</w:t>
       </w:r>
     </w:p>
     <w:p>
@@ -11662,21 +11292,12 @@
           <w:sz w:val="22"/>
         </w:rPr>
       </w:pPr>
-      <w:proofErr w:type="spellStart"/>
-      <w:r>
-        <w:rPr>
-          <w:rFonts w:ascii="Consolas" w:hAnsi="Consolas" w:cs="Consolas"/>
-          <w:sz w:val="22"/>
-        </w:rPr>
-        <w:t>Motdetat</w:t>
-      </w:r>
-      <w:proofErr w:type="spellEnd"/>
-      <w:r>
-        <w:rPr>
-          <w:rFonts w:ascii="Consolas" w:hAnsi="Consolas" w:cs="Consolas"/>
-          <w:sz w:val="22"/>
-        </w:rPr>
-        <w:t xml:space="preserve"> </w:t>
+      <w:r>
+        <w:rPr>
+          <w:rFonts w:ascii="Consolas" w:hAnsi="Consolas" w:cs="Consolas"/>
+          <w:sz w:val="22"/>
+        </w:rPr>
+        <w:t xml:space="preserve">Motdetat </w:t>
       </w:r>
       <w:r>
         <w:rPr>
@@ -11756,21 +11377,12 @@
           <w:sz w:val="22"/>
         </w:rPr>
       </w:pPr>
-      <w:proofErr w:type="spellStart"/>
-      <w:r>
-        <w:rPr>
-          <w:rFonts w:ascii="Consolas" w:hAnsi="Consolas" w:cs="Consolas"/>
-          <w:sz w:val="22"/>
-        </w:rPr>
-        <w:t>Creation</w:t>
-      </w:r>
-      <w:proofErr w:type="spellEnd"/>
-      <w:r>
-        <w:rPr>
-          <w:rFonts w:ascii="Consolas" w:hAnsi="Consolas" w:cs="Consolas"/>
-          <w:sz w:val="22"/>
-        </w:rPr>
-        <w:t xml:space="preserve"> le 2013/12/28 17:10:49</w:t>
+      <w:r>
+        <w:rPr>
+          <w:rFonts w:ascii="Consolas" w:hAnsi="Consolas" w:cs="Consolas"/>
+          <w:sz w:val="22"/>
+        </w:rPr>
+        <w:t>Creation le 2013/12/28 17:10:49</w:t>
       </w:r>
     </w:p>
     <w:p>
@@ -12191,7 +11803,6 @@
           <w:rFonts w:ascii="Consolas" w:hAnsi="Consolas" w:cs="Consolas"/>
           <w:sz w:val="22"/>
         </w:rPr>
-        <w:lastRenderedPageBreak/>
         <w:t xml:space="preserve">23:59:55 </w:t>
       </w:r>
       <w:r>
@@ -12381,21 +11992,12 @@
           <w:sz w:val="22"/>
         </w:rPr>
       </w:pPr>
-      <w:proofErr w:type="spellStart"/>
-      <w:r>
-        <w:rPr>
-          <w:rFonts w:ascii="Consolas" w:hAnsi="Consolas" w:cs="Consolas"/>
-          <w:sz w:val="22"/>
-        </w:rPr>
-        <w:t>Motdetat</w:t>
-      </w:r>
-      <w:proofErr w:type="spellEnd"/>
-      <w:r>
-        <w:rPr>
-          <w:rFonts w:ascii="Consolas" w:hAnsi="Consolas" w:cs="Consolas"/>
-          <w:sz w:val="22"/>
-        </w:rPr>
-        <w:t xml:space="preserve"> </w:t>
+      <w:r>
+        <w:rPr>
+          <w:rFonts w:ascii="Consolas" w:hAnsi="Consolas" w:cs="Consolas"/>
+          <w:sz w:val="22"/>
+        </w:rPr>
+        <w:t xml:space="preserve">Motdetat </w:t>
       </w:r>
       <w:r>
         <w:rPr>
@@ -12444,6 +12046,7 @@
       <w:bookmarkStart w:id="45" w:name="_Ref398581007"/>
       <w:bookmarkStart w:id="46" w:name="_Toc405543575"/>
       <w:r>
+        <w:lastRenderedPageBreak/>
         <w:t xml:space="preserve">Figure </w:t>
       </w:r>
       <w:fldSimple w:instr=" SEQ Figure \* ARABIC ">
@@ -12496,7 +12099,7 @@
       </w:pPr>
       <w:r>
         <w:drawing>
-          <wp:inline distT="0" distB="0" distL="0" distR="0" wp14:anchorId="36FC0B2B" wp14:editId="7E454151">
+          <wp:inline distT="0" distB="0" distL="0" distR="0">
             <wp:extent cx="5011778" cy="3240000"/>
             <wp:effectExtent l="19050" t="0" r="0" b="0"/>
             <wp:docPr id="19" name="Image 7"/>
@@ -12513,10 +12116,10 @@
                     </pic:cNvPicPr>
                   </pic:nvPicPr>
                   <pic:blipFill>
-                    <a:blip r:embed="rId23" cstate="print">
+                    <a:blip r:embed="rId22" cstate="print">
                       <a:extLst>
                         <a:ext uri="{28A0092B-C50C-407E-A947-70E740481C1C}">
-                          <a14:useLocalDpi xmlns:a14="http://schemas.microsoft.com/office/drawing/2010/main" val="0"/>
+                          <a14:useLocalDpi xmlns:a14="http://schemas.microsoft.com/office/drawing/2010/main" xmlns:wps="http://schemas.microsoft.com/office/word/2010/wordprocessingShape" xmlns:wpi="http://schemas.microsoft.com/office/word/2010/wordprocessingInk" xmlns:wpg="http://schemas.microsoft.com/office/word/2010/wordprocessingGroup" xmlns:w14="http://schemas.microsoft.com/office/word/2010/wordml" xmlns:w="http://schemas.openxmlformats.org/wordprocessingml/2006/main" xmlns:w10="urn:schemas-microsoft-com:office:word" xmlns:wp14="http://schemas.microsoft.com/office/word/2010/wordprocessingDrawing" xmlns:v="urn:schemas-microsoft-com:vml" xmlns:o="urn:schemas-microsoft-com:office:office" xmlns:mc="http://schemas.openxmlformats.org/markup-compatibility/2006" xmlns:wpc="http://schemas.microsoft.com/office/word/2010/wordprocessingCanvas" xmlns="" val="0"/>
                         </a:ext>
                       </a:extLst>
                     </a:blip>
@@ -12571,15 +12174,7 @@
         <w:t xml:space="preserve">L’exploitation des relevés se </w:t>
       </w:r>
       <w:r>
-        <w:t xml:space="preserve">fait à partir de scripts </w:t>
-      </w:r>
-      <w:proofErr w:type="spellStart"/>
-      <w:r>
-        <w:t>Scilab</w:t>
-      </w:r>
-      <w:proofErr w:type="spellEnd"/>
-      <w:r>
-        <w:t xml:space="preserve"> décrit dans les paragraphes suivants.</w:t>
+        <w:t>fait à partir de scripts Scilab décrit dans les paragraphes suivants.</w:t>
       </w:r>
     </w:p>
     <w:p>
@@ -12599,15 +12194,7 @@
         <w:t>extension</w:t>
       </w:r>
       <w:r>
-        <w:t xml:space="preserve"> .</w:t>
-      </w:r>
-      <w:proofErr w:type="spellStart"/>
-      <w:r>
-        <w:t>sod</w:t>
-      </w:r>
-      <w:proofErr w:type="spellEnd"/>
-      <w:r>
-        <w:t>)</w:t>
+        <w:t xml:space="preserve"> .sod)</w:t>
       </w:r>
       <w:r>
         <w:t xml:space="preserve"> qui </w:t>
@@ -12616,13 +12203,8 @@
         <w:t xml:space="preserve">est plus rapidement </w:t>
       </w:r>
       <w:r>
-        <w:t xml:space="preserve">importé dans l’environnement </w:t>
-      </w:r>
-      <w:proofErr w:type="spellStart"/>
-      <w:r>
-        <w:t>Scilab</w:t>
-      </w:r>
-      <w:proofErr w:type="spellEnd"/>
+        <w:t>importé dans l’environnement Scilab</w:t>
+      </w:r>
       <w:r>
         <w:t>.</w:t>
       </w:r>
@@ -12637,14 +12219,9 @@
         <w:t>Programme sous</w:t>
       </w:r>
       <w:r>
-        <w:t xml:space="preserve"> </w:t>
-      </w:r>
-      <w:proofErr w:type="spellStart"/>
-      <w:r>
-        <w:t>Scilab</w:t>
+        <w:t xml:space="preserve"> Scilab</w:t>
       </w:r>
       <w:bookmarkEnd w:id="50"/>
-      <w:proofErr w:type="spellEnd"/>
     </w:p>
     <w:p>
       <w:pPr>
@@ -12666,7 +12243,7 @@
           <w:lang w:eastAsia="fr-FR"/>
         </w:rPr>
         <w:drawing>
-          <wp:inline distT="0" distB="0" distL="0" distR="0" wp14:anchorId="41E7B251" wp14:editId="70B0AADC">
+          <wp:inline distT="0" distB="0" distL="0" distR="0">
             <wp:extent cx="5579504" cy="3600000"/>
             <wp:effectExtent l="19050" t="0" r="2146" b="0"/>
             <wp:docPr id="20" name="Image 8"/>
@@ -12683,10 +12260,10 @@
                     </pic:cNvPicPr>
                   </pic:nvPicPr>
                   <pic:blipFill>
-                    <a:blip r:embed="rId24" cstate="print">
+                    <a:blip r:embed="rId23" cstate="print">
                       <a:extLst>
                         <a:ext uri="{28A0092B-C50C-407E-A947-70E740481C1C}">
-                          <a14:useLocalDpi xmlns:a14="http://schemas.microsoft.com/office/drawing/2010/main" val="0"/>
+                          <a14:useLocalDpi xmlns:a14="http://schemas.microsoft.com/office/drawing/2010/main" xmlns:wps="http://schemas.microsoft.com/office/word/2010/wordprocessingShape" xmlns:wpi="http://schemas.microsoft.com/office/word/2010/wordprocessingInk" xmlns:wpg="http://schemas.microsoft.com/office/word/2010/wordprocessingGroup" xmlns:w14="http://schemas.microsoft.com/office/word/2010/wordml" xmlns:w="http://schemas.openxmlformats.org/wordprocessingml/2006/main" xmlns:w10="urn:schemas-microsoft-com:office:word" xmlns:wp14="http://schemas.microsoft.com/office/word/2010/wordprocessingDrawing" xmlns:v="urn:schemas-microsoft-com:vml" xmlns:o="urn:schemas-microsoft-com:office:office" xmlns:mc="http://schemas.openxmlformats.org/markup-compatibility/2006" xmlns:wpc="http://schemas.microsoft.com/office/word/2010/wordprocessingCanvas" xmlns="" val="0"/>
                         </a:ext>
                       </a:extLst>
                     </a:blip>
@@ -12730,7 +12307,7 @@
           <w:lang w:eastAsia="fr-FR"/>
         </w:rPr>
         <w:drawing>
-          <wp:inline distT="0" distB="0" distL="0" distR="0" wp14:anchorId="4497A72B" wp14:editId="08F4F02B">
+          <wp:inline distT="0" distB="0" distL="0" distR="0">
             <wp:extent cx="5760000" cy="3241079"/>
             <wp:effectExtent l="0" t="0" r="0" b="0"/>
             <wp:docPr id="21" name="Image 9"/>
@@ -12747,10 +12324,10 @@
                     </pic:cNvPicPr>
                   </pic:nvPicPr>
                   <pic:blipFill>
-                    <a:blip r:embed="rId25" cstate="print">
+                    <a:blip r:embed="rId24" cstate="print">
                       <a:extLst>
                         <a:ext uri="{28A0092B-C50C-407E-A947-70E740481C1C}">
-                          <a14:useLocalDpi xmlns:a14="http://schemas.microsoft.com/office/drawing/2010/main" val="0"/>
+                          <a14:useLocalDpi xmlns:a14="http://schemas.microsoft.com/office/drawing/2010/main" xmlns:wps="http://schemas.microsoft.com/office/word/2010/wordprocessingShape" xmlns:wpi="http://schemas.microsoft.com/office/word/2010/wordprocessingInk" xmlns:wpg="http://schemas.microsoft.com/office/word/2010/wordprocessingGroup" xmlns:w14="http://schemas.microsoft.com/office/word/2010/wordml" xmlns:w="http://schemas.openxmlformats.org/wordprocessingml/2006/main" xmlns:w10="urn:schemas-microsoft-com:office:word" xmlns:wp14="http://schemas.microsoft.com/office/word/2010/wordprocessingDrawing" xmlns:v="urn:schemas-microsoft-com:vml" xmlns:o="urn:schemas-microsoft-com:office:office" xmlns:mc="http://schemas.openxmlformats.org/markup-compatibility/2006" xmlns:wpc="http://schemas.microsoft.com/office/word/2010/wordprocessingCanvas" xmlns="" val="0"/>
                         </a:ext>
                       </a:extLst>
                     </a:blip>
@@ -12804,24 +12381,14 @@
       <w:r>
         <w:t xml:space="preserve"> </w:t>
       </w:r>
-      <w:r>
-        <w:fldChar w:fldCharType="begin"/>
-      </w:r>
-      <w:r>
-        <w:instrText xml:space="preserve"> REF _Ref398325475 \h  \* MERGEFORMAT </w:instrText>
-      </w:r>
-      <w:r>
-        <w:fldChar w:fldCharType="separate"/>
-      </w:r>
-      <w:r>
-        <w:rPr>
-          <w:i/>
-        </w:rPr>
-        <w:t>Tableau 2</w:t>
-      </w:r>
-      <w:r>
-        <w:fldChar w:fldCharType="end"/>
-      </w:r>
+      <w:fldSimple w:instr=" REF _Ref398325475 \h  \* MERGEFORMAT ">
+        <w:r>
+          <w:rPr>
+            <w:i/>
+          </w:rPr>
+          <w:t>Tableau 2</w:t>
+        </w:r>
+      </w:fldSimple>
       <w:r>
         <w:t xml:space="preserve"> liste les</w:t>
       </w:r>
@@ -12868,7 +12435,7 @@
         <w:tblW w:w="5000" w:type="pct"/>
         <w:jc w:val="center"/>
         <w:tblLayout w:type="fixed"/>
-        <w:tblLook w:val="04A0" w:firstRow="1" w:lastRow="0" w:firstColumn="1" w:lastColumn="0" w:noHBand="0" w:noVBand="1"/>
+        <w:tblLook w:val="04A0"/>
       </w:tblPr>
       <w:tblGrid>
         <w:gridCol w:w="2193"/>
@@ -13499,11 +13066,9 @@
             <w:pPr>
               <w:jc w:val="left"/>
             </w:pPr>
-            <w:proofErr w:type="spellStart"/>
             <w:r>
               <w:t>charger_variables</w:t>
             </w:r>
-            <w:proofErr w:type="spellEnd"/>
           </w:p>
         </w:tc>
         <w:tc>
@@ -13536,21 +13101,8 @@
               <w:keepNext/>
               <w:jc w:val="left"/>
             </w:pPr>
-            <w:proofErr w:type="spellStart"/>
-            <w:r>
-              <w:t>charger_</w:t>
-            </w:r>
-            <w:proofErr w:type="gramStart"/>
-            <w:r>
-              <w:t>variables</w:t>
-            </w:r>
-            <w:proofErr w:type="spellEnd"/>
-            <w:r>
-              <w:t>(</w:t>
-            </w:r>
-            <w:proofErr w:type="gramEnd"/>
-            <w:r>
-              <w:t>dataPath2Save)</w:t>
+            <w:r>
+              <w:t>charger_variables(dataPath2Save)</w:t>
             </w:r>
           </w:p>
         </w:tc>
@@ -13625,11 +13177,9 @@
             <w:pPr>
               <w:jc w:val="left"/>
             </w:pPr>
-            <w:proofErr w:type="spellStart"/>
             <w:r>
               <w:t>couleur_plot</w:t>
             </w:r>
-            <w:proofErr w:type="spellEnd"/>
           </w:p>
         </w:tc>
         <w:tc>
@@ -13656,23 +13206,7 @@
               <w:jc w:val="left"/>
             </w:pPr>
             <w:r>
-              <w:t xml:space="preserve">couleur = </w:t>
-            </w:r>
-            <w:proofErr w:type="spellStart"/>
-            <w:r>
-              <w:t>couleur_</w:t>
-            </w:r>
-            <w:proofErr w:type="gramStart"/>
-            <w:r>
-              <w:t>plot</w:t>
-            </w:r>
-            <w:proofErr w:type="spellEnd"/>
-            <w:r>
-              <w:t>(</w:t>
-            </w:r>
-            <w:proofErr w:type="gramEnd"/>
-            <w:r>
-              <w:t>)</w:t>
+              <w:t>couleur = couleur_plot()</w:t>
             </w:r>
           </w:p>
         </w:tc>
@@ -13691,11 +13225,9 @@
             <w:pPr>
               <w:jc w:val="left"/>
             </w:pPr>
-            <w:proofErr w:type="spellStart"/>
             <w:r>
               <w:t>heures_Abscisses</w:t>
             </w:r>
-            <w:proofErr w:type="spellEnd"/>
           </w:p>
         </w:tc>
         <w:tc>
@@ -13721,34 +13253,8 @@
             <w:pPr>
               <w:jc w:val="left"/>
             </w:pPr>
-            <w:proofErr w:type="spellStart"/>
-            <w:r>
-              <w:t>heures_</w:t>
-            </w:r>
-            <w:proofErr w:type="gramStart"/>
-            <w:r>
-              <w:t>Abscisses</w:t>
-            </w:r>
-            <w:proofErr w:type="spellEnd"/>
-            <w:r>
-              <w:t>(</w:t>
-            </w:r>
-            <w:proofErr w:type="spellStart"/>
-            <w:proofErr w:type="gramEnd"/>
-            <w:r>
-              <w:t>nbrLignes</w:t>
-            </w:r>
-            <w:proofErr w:type="spellEnd"/>
-            <w:r>
-              <w:t xml:space="preserve">, </w:t>
-            </w:r>
-            <w:proofErr w:type="spellStart"/>
-            <w:r>
-              <w:t>fenetre</w:t>
-            </w:r>
-            <w:proofErr w:type="spellEnd"/>
-            <w:r>
-              <w:t>, graphique, temps)</w:t>
+            <w:r>
+              <w:t>heures_Abscisses(nbrLignes, fenetre, graphique, temps)</w:t>
             </w:r>
           </w:p>
         </w:tc>
@@ -13767,11 +13273,9 @@
             <w:pPr>
               <w:jc w:val="left"/>
             </w:pPr>
-            <w:proofErr w:type="spellStart"/>
             <w:r>
               <w:t>mise_en_forme</w:t>
             </w:r>
-            <w:proofErr w:type="spellEnd"/>
           </w:p>
         </w:tc>
         <w:tc>
@@ -13797,37 +13301,8 @@
             <w:pPr>
               <w:jc w:val="left"/>
             </w:pPr>
-            <w:proofErr w:type="spellStart"/>
-            <w:r>
-              <w:t>mise_en_</w:t>
-            </w:r>
-            <w:proofErr w:type="gramStart"/>
-            <w:r>
-              <w:t>forme</w:t>
-            </w:r>
-            <w:proofErr w:type="spellEnd"/>
-            <w:r>
-              <w:t>(</w:t>
-            </w:r>
-            <w:proofErr w:type="gramEnd"/>
-            <w:r>
-              <w:t xml:space="preserve">graphique, </w:t>
-            </w:r>
-            <w:proofErr w:type="spellStart"/>
-            <w:r>
-              <w:t>fenetre</w:t>
-            </w:r>
-            <w:proofErr w:type="spellEnd"/>
-            <w:r>
-              <w:t xml:space="preserve">, </w:t>
-            </w:r>
-            <w:proofErr w:type="spellStart"/>
-            <w:r>
-              <w:t>opt_BackgndCouleur</w:t>
-            </w:r>
-            <w:proofErr w:type="spellEnd"/>
-            <w:r>
-              <w:t>)</w:t>
+            <w:r>
+              <w:t>mise_en_forme(graphique, fenetre, opt_BackgndCouleur)</w:t>
             </w:r>
           </w:p>
         </w:tc>
@@ -13887,20 +13362,7 @@
               <w:jc w:val="left"/>
             </w:pPr>
             <w:r>
-              <w:t>tracer_2_</w:t>
-            </w:r>
-            <w:proofErr w:type="gramStart"/>
-            <w:r>
-              <w:t>Graph(</w:t>
-            </w:r>
-            <w:proofErr w:type="spellStart"/>
-            <w:proofErr w:type="gramEnd"/>
-            <w:r>
-              <w:t>stcReleve</w:t>
-            </w:r>
-            <w:proofErr w:type="spellEnd"/>
-            <w:r>
-              <w:t>)</w:t>
+              <w:t>tracer_2_Graph(stcReleve)</w:t>
             </w:r>
           </w:p>
         </w:tc>
@@ -13919,11 +13381,9 @@
             <w:pPr>
               <w:jc w:val="left"/>
             </w:pPr>
-            <w:proofErr w:type="spellStart"/>
             <w:r>
               <w:t>tracer_D_Graph</w:t>
             </w:r>
-            <w:proofErr w:type="spellEnd"/>
           </w:p>
         </w:tc>
         <w:tc>
@@ -13949,21 +13409,8 @@
             <w:pPr>
               <w:jc w:val="left"/>
             </w:pPr>
-            <w:proofErr w:type="spellStart"/>
-            <w:r>
-              <w:t>tracer_D_</w:t>
-            </w:r>
-            <w:proofErr w:type="gramStart"/>
-            <w:r>
-              <w:t>Graph</w:t>
-            </w:r>
-            <w:proofErr w:type="spellEnd"/>
-            <w:r>
-              <w:t>(</w:t>
-            </w:r>
-            <w:proofErr w:type="gramEnd"/>
-            <w:r>
-              <w:t>data2plot, jour, heure)</w:t>
+            <w:r>
+              <w:t>tracer_D_Graph(data2plot, jour, heure)</w:t>
             </w:r>
           </w:p>
         </w:tc>
@@ -13982,11 +13429,9 @@
             <w:pPr>
               <w:jc w:val="left"/>
             </w:pPr>
-            <w:proofErr w:type="spellStart"/>
             <w:r>
               <w:t>tracer_Graph</w:t>
             </w:r>
-            <w:proofErr w:type="spellEnd"/>
           </w:p>
         </w:tc>
         <w:tc>
@@ -14012,29 +13457,8 @@
             <w:pPr>
               <w:jc w:val="left"/>
             </w:pPr>
-            <w:proofErr w:type="spellStart"/>
-            <w:r>
-              <w:t>tracer_</w:t>
-            </w:r>
-            <w:proofErr w:type="gramStart"/>
-            <w:r>
-              <w:t>Graph</w:t>
-            </w:r>
-            <w:proofErr w:type="spellEnd"/>
-            <w:r>
-              <w:t>(</w:t>
-            </w:r>
-            <w:proofErr w:type="gramEnd"/>
-            <w:r>
-              <w:t xml:space="preserve">data2plot, </w:t>
-            </w:r>
-            <w:proofErr w:type="spellStart"/>
-            <w:r>
-              <w:t>NumCompteur</w:t>
-            </w:r>
-            <w:proofErr w:type="spellEnd"/>
-            <w:r>
-              <w:t>)</w:t>
+            <w:r>
+              <w:t>tracer_Graph(data2plot, NumCompteur)</w:t>
             </w:r>
           </w:p>
         </w:tc>
@@ -14152,21 +13576,7 @@
               <w:rPr>
                 <w:lang w:val="en-US"/>
               </w:rPr>
-              <w:t>configuration(</w:t>
-            </w:r>
-            <w:proofErr w:type="spellStart"/>
-            <w:r>
-              <w:rPr>
-                <w:lang w:val="en-US"/>
-              </w:rPr>
-              <w:t>donnee</w:t>
-            </w:r>
-            <w:proofErr w:type="spellEnd"/>
-            <w:r>
-              <w:rPr>
-                <w:lang w:val="en-US"/>
-              </w:rPr>
-              <w:t>)</w:t>
+              <w:t>configuration(donnee)</w:t>
             </w:r>
           </w:p>
         </w:tc>
@@ -14185,11 +13595,9 @@
             <w:pPr>
               <w:jc w:val="left"/>
             </w:pPr>
-            <w:proofErr w:type="spellStart"/>
             <w:r>
               <w:t>conversion_temps</w:t>
             </w:r>
-            <w:proofErr w:type="spellEnd"/>
           </w:p>
         </w:tc>
         <w:tc>
@@ -14218,42 +13626,8 @@
             <w:pPr>
               <w:jc w:val="left"/>
             </w:pPr>
-            <w:proofErr w:type="spellStart"/>
-            <w:r>
-              <w:t>duree</w:t>
-            </w:r>
-            <w:proofErr w:type="spellEnd"/>
-            <w:r>
-              <w:t xml:space="preserve"> = </w:t>
-            </w:r>
-            <w:proofErr w:type="spellStart"/>
-            <w:r>
-              <w:t>conversion_</w:t>
-            </w:r>
-            <w:proofErr w:type="gramStart"/>
-            <w:r>
-              <w:t>temps</w:t>
-            </w:r>
-            <w:proofErr w:type="spellEnd"/>
-            <w:r>
-              <w:t>(</w:t>
-            </w:r>
-            <w:proofErr w:type="spellStart"/>
-            <w:proofErr w:type="gramEnd"/>
-            <w:r>
-              <w:t>tempsSecondes</w:t>
-            </w:r>
-            <w:proofErr w:type="spellEnd"/>
-            <w:r>
-              <w:t xml:space="preserve">, </w:t>
-            </w:r>
-            <w:proofErr w:type="spellStart"/>
-            <w:r>
-              <w:t>opt_affichage</w:t>
-            </w:r>
-            <w:proofErr w:type="spellEnd"/>
-            <w:r>
-              <w:t>)</w:t>
+            <w:r>
+              <w:t>duree = conversion_temps(tempsSecondes, opt_affichage)</w:t>
             </w:r>
           </w:p>
         </w:tc>
@@ -14272,12 +13646,10 @@
             <w:pPr>
               <w:jc w:val="left"/>
             </w:pPr>
-            <w:proofErr w:type="spellStart"/>
             <w:r>
               <w:lastRenderedPageBreak/>
               <w:t>difTemps</w:t>
             </w:r>
-            <w:proofErr w:type="spellEnd"/>
           </w:p>
         </w:tc>
         <w:tc>
@@ -14306,26 +13678,8 @@
             <w:pPr>
               <w:jc w:val="left"/>
             </w:pPr>
-            <w:proofErr w:type="spellStart"/>
-            <w:r>
-              <w:t>Dtemps</w:t>
-            </w:r>
-            <w:proofErr w:type="spellEnd"/>
-            <w:r>
-              <w:t xml:space="preserve"> = </w:t>
-            </w:r>
-            <w:proofErr w:type="spellStart"/>
-            <w:proofErr w:type="gramStart"/>
-            <w:r>
-              <w:t>difTemps</w:t>
-            </w:r>
-            <w:proofErr w:type="spellEnd"/>
-            <w:r>
-              <w:t>(</w:t>
-            </w:r>
-            <w:proofErr w:type="gramEnd"/>
-            <w:r>
-              <w:t>heure1, heure2)</w:t>
+            <w:r>
+              <w:t>Dtemps = difTemps(heure1, heure2)</w:t>
             </w:r>
           </w:p>
         </w:tc>
@@ -14373,20 +13727,7 @@
               <w:jc w:val="left"/>
             </w:pPr>
             <w:r>
-              <w:t xml:space="preserve">nombre = </w:t>
-            </w:r>
-            <w:proofErr w:type="gramStart"/>
-            <w:r>
-              <w:t>dimensions(</w:t>
-            </w:r>
-            <w:proofErr w:type="spellStart"/>
-            <w:proofErr w:type="gramEnd"/>
-            <w:r>
-              <w:t>data,choix</w:t>
-            </w:r>
-            <w:proofErr w:type="spellEnd"/>
-            <w:r>
-              <w:t>)</w:t>
+              <w:t>nombre = dimensions(data,choix)</w:t>
             </w:r>
           </w:p>
         </w:tc>
@@ -14405,11 +13746,9 @@
             <w:pPr>
               <w:jc w:val="left"/>
             </w:pPr>
-            <w:proofErr w:type="spellStart"/>
             <w:r>
               <w:t>energie</w:t>
             </w:r>
-            <w:proofErr w:type="spellEnd"/>
           </w:p>
         </w:tc>
         <w:tc>
@@ -14453,39 +13792,8 @@
             <w:pPr>
               <w:jc w:val="left"/>
             </w:pPr>
-            <w:proofErr w:type="spellStart"/>
-            <w:r>
-              <w:t>energieStr</w:t>
-            </w:r>
-            <w:proofErr w:type="spellEnd"/>
-            <w:r>
-              <w:t xml:space="preserve"> = </w:t>
-            </w:r>
-            <w:proofErr w:type="spellStart"/>
-            <w:proofErr w:type="gramStart"/>
-            <w:r>
-              <w:t>energie</w:t>
-            </w:r>
-            <w:proofErr w:type="spellEnd"/>
-            <w:r>
-              <w:t>(</w:t>
-            </w:r>
-            <w:proofErr w:type="spellStart"/>
-            <w:proofErr w:type="gramEnd"/>
-            <w:r>
-              <w:t>obs_nbrLignes</w:t>
-            </w:r>
-            <w:proofErr w:type="spellEnd"/>
-            <w:r>
-              <w:t xml:space="preserve">, </w:t>
-            </w:r>
-            <w:proofErr w:type="spellStart"/>
-            <w:r>
-              <w:t>obs_config</w:t>
-            </w:r>
-            <w:proofErr w:type="spellEnd"/>
-            <w:r>
-              <w:t>)</w:t>
+            <w:r>
+              <w:t>energieStr = energie(obs_nbrLignes, obs_config)</w:t>
             </w:r>
           </w:p>
         </w:tc>
@@ -14507,14 +13815,12 @@
                 <w:lang w:val="en-US"/>
               </w:rPr>
             </w:pPr>
-            <w:proofErr w:type="spellStart"/>
             <w:r>
               <w:rPr>
                 <w:lang w:val="en-US"/>
               </w:rPr>
               <w:t>GlrBrandtMoy</w:t>
             </w:r>
-            <w:proofErr w:type="spellEnd"/>
           </w:p>
         </w:tc>
         <w:tc>
@@ -14571,49 +13877,7 @@
               <w:rPr>
                 <w:lang w:val="en-US"/>
               </w:rPr>
-              <w:t>[</w:t>
-            </w:r>
-            <w:proofErr w:type="spellStart"/>
-            <w:r>
-              <w:rPr>
-                <w:lang w:val="en-US"/>
-              </w:rPr>
-              <w:t>g,mc,kd,krmv</w:t>
-            </w:r>
-            <w:proofErr w:type="spellEnd"/>
-            <w:r>
-              <w:rPr>
-                <w:lang w:val="en-US"/>
-              </w:rPr>
-              <w:t>]=</w:t>
-            </w:r>
-            <w:proofErr w:type="spellStart"/>
-            <w:r>
-              <w:rPr>
-                <w:lang w:val="en-US"/>
-              </w:rPr>
-              <w:t>GlrBrandtMoy</w:t>
-            </w:r>
-            <w:proofErr w:type="spellEnd"/>
-            <w:r>
-              <w:rPr>
-                <w:lang w:val="en-US"/>
-              </w:rPr>
-              <w:t>(</w:t>
-            </w:r>
-            <w:proofErr w:type="spellStart"/>
-            <w:r>
-              <w:rPr>
-                <w:lang w:val="en-US"/>
-              </w:rPr>
-              <w:t>x,h,Nest,Ndmax</w:t>
-            </w:r>
-            <w:proofErr w:type="spellEnd"/>
-            <w:r>
-              <w:rPr>
-                <w:lang w:val="en-US"/>
-              </w:rPr>
-              <w:t>)</w:t>
+              <w:t>[g,mc,kd,krmv]=GlrBrandtMoy(x,h,Nest,Ndmax)</w:t>
             </w:r>
           </w:p>
         </w:tc>
@@ -14635,11 +13899,9 @@
                 <w:lang w:val="en-US"/>
               </w:rPr>
             </w:pPr>
-            <w:proofErr w:type="spellStart"/>
             <w:r>
               <w:t>HeuresFonctionnement</w:t>
             </w:r>
-            <w:proofErr w:type="spellEnd"/>
           </w:p>
         </w:tc>
         <w:tc>
@@ -14666,33 +13928,7 @@
               <w:jc w:val="left"/>
             </w:pPr>
             <w:r>
-              <w:t>[</w:t>
-            </w:r>
-            <w:proofErr w:type="spellStart"/>
-            <w:r>
-              <w:t>duree</w:t>
-            </w:r>
-            <w:proofErr w:type="spellEnd"/>
-            <w:r>
-              <w:t xml:space="preserve">, moyenne] = </w:t>
-            </w:r>
-            <w:proofErr w:type="spellStart"/>
-            <w:proofErr w:type="gramStart"/>
-            <w:r>
-              <w:t>HeuresFonctionnement</w:t>
-            </w:r>
-            <w:proofErr w:type="spellEnd"/>
-            <w:r>
-              <w:t>(</w:t>
-            </w:r>
-            <w:proofErr w:type="spellStart"/>
-            <w:proofErr w:type="gramEnd"/>
-            <w:r>
-              <w:t>opt_moyInact</w:t>
-            </w:r>
-            <w:proofErr w:type="spellEnd"/>
-            <w:r>
-              <w:t>)</w:t>
+              <w:t>[duree, moyenne] = HeuresFonctionnement(opt_moyInact)</w:t>
             </w:r>
           </w:p>
         </w:tc>
@@ -14711,11 +13947,9 @@
             <w:pPr>
               <w:jc w:val="left"/>
             </w:pPr>
-            <w:proofErr w:type="spellStart"/>
             <w:r>
               <w:t>info_compteur</w:t>
             </w:r>
-            <w:proofErr w:type="spellEnd"/>
           </w:p>
         </w:tc>
         <w:tc>
@@ -14741,26 +13975,8 @@
             <w:pPr>
               <w:jc w:val="left"/>
             </w:pPr>
-            <w:proofErr w:type="spellStart"/>
-            <w:r>
-              <w:t>info_</w:t>
-            </w:r>
-            <w:proofErr w:type="gramStart"/>
-            <w:r>
-              <w:t>compteur</w:t>
-            </w:r>
-            <w:proofErr w:type="spellEnd"/>
-            <w:r>
-              <w:t>(</w:t>
-            </w:r>
-            <w:proofErr w:type="spellStart"/>
-            <w:proofErr w:type="gramEnd"/>
-            <w:r>
-              <w:t>stcReleve</w:t>
-            </w:r>
-            <w:proofErr w:type="spellEnd"/>
-            <w:r>
-              <w:t>)</w:t>
+            <w:r>
+              <w:t>info_compteur(stcReleve)</w:t>
             </w:r>
           </w:p>
         </w:tc>
@@ -14814,20 +14030,7 @@
               <w:jc w:val="left"/>
             </w:pPr>
             <w:r>
-              <w:t xml:space="preserve">tab = </w:t>
-            </w:r>
-            <w:proofErr w:type="gramStart"/>
-            <w:r>
-              <w:t>matrice(</w:t>
-            </w:r>
-            <w:proofErr w:type="spellStart"/>
-            <w:proofErr w:type="gramEnd"/>
-            <w:r>
-              <w:t>nbrLignes</w:t>
-            </w:r>
-            <w:proofErr w:type="spellEnd"/>
-            <w:r>
-              <w:t>, nombre)</w:t>
+              <w:t>tab = matrice(nbrLignes, nombre)</w:t>
             </w:r>
           </w:p>
         </w:tc>
@@ -14846,11 +14049,9 @@
             <w:pPr>
               <w:jc w:val="left"/>
             </w:pPr>
-            <w:proofErr w:type="spellStart"/>
             <w:r>
               <w:t>Modifier_Horodatage</w:t>
             </w:r>
-            <w:proofErr w:type="spellEnd"/>
           </w:p>
         </w:tc>
         <w:tc>
@@ -14876,21 +14077,8 @@
             <w:pPr>
               <w:jc w:val="left"/>
             </w:pPr>
-            <w:proofErr w:type="spellStart"/>
-            <w:r>
-              <w:t>Modifier_</w:t>
-            </w:r>
-            <w:proofErr w:type="gramStart"/>
-            <w:r>
-              <w:t>Horodatage</w:t>
-            </w:r>
-            <w:proofErr w:type="spellEnd"/>
-            <w:r>
-              <w:t>(</w:t>
-            </w:r>
-            <w:proofErr w:type="gramEnd"/>
-            <w:r>
-              <w:t>Heure, offset)</w:t>
+            <w:r>
+              <w:t>Modifier_Horodatage(Heure, offset)</w:t>
             </w:r>
           </w:p>
         </w:tc>
@@ -14909,11 +14097,9 @@
             <w:pPr>
               <w:jc w:val="left"/>
             </w:pPr>
-            <w:proofErr w:type="spellStart"/>
             <w:r>
               <w:t>moyenneGlissante</w:t>
             </w:r>
-            <w:proofErr w:type="spellEnd"/>
           </w:p>
         </w:tc>
         <w:tc>
@@ -14939,34 +14125,8 @@
             <w:pPr>
               <w:jc w:val="left"/>
             </w:pPr>
-            <w:proofErr w:type="spellStart"/>
-            <w:r>
-              <w:t>signal_f</w:t>
-            </w:r>
-            <w:proofErr w:type="spellEnd"/>
-            <w:r>
-              <w:t xml:space="preserve"> = </w:t>
-            </w:r>
-            <w:proofErr w:type="spellStart"/>
-            <w:proofErr w:type="gramStart"/>
-            <w:r>
-              <w:t>moyenneGlissante</w:t>
-            </w:r>
-            <w:proofErr w:type="spellEnd"/>
-            <w:r>
-              <w:t>(</w:t>
-            </w:r>
-            <w:proofErr w:type="gramEnd"/>
-            <w:r>
-              <w:t xml:space="preserve">signal, </w:t>
-            </w:r>
-            <w:proofErr w:type="spellStart"/>
-            <w:r>
-              <w:t>fenetre</w:t>
-            </w:r>
-            <w:proofErr w:type="spellEnd"/>
-            <w:r>
-              <w:t>)</w:t>
+            <w:r>
+              <w:t>signal_f = moyenneGlissante(signal, fenetre)</w:t>
             </w:r>
           </w:p>
         </w:tc>
@@ -14985,11 +14145,9 @@
             <w:pPr>
               <w:jc w:val="left"/>
             </w:pPr>
-            <w:proofErr w:type="spellStart"/>
             <w:r>
               <w:t>nom_compteur</w:t>
             </w:r>
-            <w:proofErr w:type="spellEnd"/>
           </w:p>
         </w:tc>
         <w:tc>
@@ -15016,28 +14174,7 @@
               <w:jc w:val="left"/>
             </w:pPr>
             <w:r>
-              <w:t xml:space="preserve">nom = </w:t>
-            </w:r>
-            <w:proofErr w:type="spellStart"/>
-            <w:r>
-              <w:t>nom_</w:t>
-            </w:r>
-            <w:proofErr w:type="gramStart"/>
-            <w:r>
-              <w:t>compteur</w:t>
-            </w:r>
-            <w:proofErr w:type="spellEnd"/>
-            <w:r>
-              <w:t>(</w:t>
-            </w:r>
-            <w:proofErr w:type="spellStart"/>
-            <w:proofErr w:type="gramEnd"/>
-            <w:r>
-              <w:t>numCompteur</w:t>
-            </w:r>
-            <w:proofErr w:type="spellEnd"/>
-            <w:r>
-              <w:t>)</w:t>
+              <w:t>nom = nom_compteur(numCompteur)</w:t>
             </w:r>
           </w:p>
         </w:tc>
@@ -15056,11 +14193,9 @@
             <w:pPr>
               <w:jc w:val="left"/>
             </w:pPr>
-            <w:proofErr w:type="spellStart"/>
             <w:r>
               <w:t>nom_jour</w:t>
             </w:r>
-            <w:proofErr w:type="spellEnd"/>
           </w:p>
         </w:tc>
         <w:tc>
@@ -15087,28 +14222,7 @@
               <w:jc w:val="left"/>
             </w:pPr>
             <w:r>
-              <w:t xml:space="preserve">nom = </w:t>
-            </w:r>
-            <w:proofErr w:type="spellStart"/>
-            <w:r>
-              <w:t>nom_</w:t>
-            </w:r>
-            <w:proofErr w:type="gramStart"/>
-            <w:r>
-              <w:t>jour</w:t>
-            </w:r>
-            <w:proofErr w:type="spellEnd"/>
-            <w:r>
-              <w:t>(</w:t>
-            </w:r>
-            <w:proofErr w:type="spellStart"/>
-            <w:proofErr w:type="gramEnd"/>
-            <w:r>
-              <w:t>dateReleve</w:t>
-            </w:r>
-            <w:proofErr w:type="spellEnd"/>
-            <w:r>
-              <w:t>)</w:t>
+              <w:t>nom = nom_jour(dateReleve)</w:t>
             </w:r>
           </w:p>
         </w:tc>
@@ -15155,13 +14269,8 @@
             <w:pPr>
               <w:jc w:val="left"/>
             </w:pPr>
-            <w:proofErr w:type="spellStart"/>
-            <w:r>
-              <w:t>strNombre</w:t>
-            </w:r>
-            <w:proofErr w:type="spellEnd"/>
-            <w:r>
-              <w:t xml:space="preserve"> = nombre_2_Chiffres (nombre)</w:t>
+            <w:r>
+              <w:t>strNombre = nombre_2_Chiffres (nombre)</w:t>
             </w:r>
           </w:p>
         </w:tc>
@@ -15180,11 +14289,9 @@
             <w:pPr>
               <w:jc w:val="left"/>
             </w:pPr>
-            <w:proofErr w:type="spellStart"/>
             <w:r>
               <w:t>puissMoyStr</w:t>
             </w:r>
-            <w:proofErr w:type="spellEnd"/>
           </w:p>
         </w:tc>
         <w:tc>
@@ -15222,29 +14329,8 @@
             <w:pPr>
               <w:jc w:val="left"/>
             </w:pPr>
-            <w:proofErr w:type="spellStart"/>
-            <w:r>
-              <w:t>puissMoyStr</w:t>
-            </w:r>
-            <w:proofErr w:type="spellEnd"/>
-            <w:r>
-              <w:t xml:space="preserve"> = </w:t>
-            </w:r>
-            <w:proofErr w:type="spellStart"/>
-            <w:r>
-              <w:t>puiss_</w:t>
-            </w:r>
-            <w:proofErr w:type="gramStart"/>
-            <w:r>
-              <w:t>Moyenne</w:t>
-            </w:r>
-            <w:proofErr w:type="spellEnd"/>
-            <w:r>
-              <w:t>(</w:t>
-            </w:r>
-            <w:proofErr w:type="gramEnd"/>
-            <w:r>
-              <w:t>)</w:t>
+            <w:r>
+              <w:t>puissMoyStr = puiss_Moyenne()</w:t>
             </w:r>
           </w:p>
         </w:tc>
@@ -15266,14 +14352,12 @@
                 <w:lang w:val="en-US"/>
               </w:rPr>
             </w:pPr>
-            <w:proofErr w:type="spellStart"/>
             <w:r>
               <w:rPr>
                 <w:lang w:val="en-US"/>
               </w:rPr>
               <w:t>reglerFctDeci</w:t>
             </w:r>
-            <w:proofErr w:type="spellEnd"/>
           </w:p>
         </w:tc>
         <w:tc>
@@ -15291,11 +14375,9 @@
             <w:r>
               <w:t>, pour régler les coefficients du filtre [</w:t>
             </w:r>
-            <w:proofErr w:type="spellStart"/>
             <w:r>
               <w:t>GlrBrandtMoy</w:t>
             </w:r>
-            <w:proofErr w:type="spellEnd"/>
             <w:r>
               <w:t>]</w:t>
             </w:r>
@@ -15313,19 +14395,11 @@
                 <w:lang w:val="en-US"/>
               </w:rPr>
             </w:pPr>
-            <w:proofErr w:type="spellStart"/>
             <w:r>
               <w:rPr>
                 <w:lang w:val="en-US"/>
               </w:rPr>
-              <w:t>reglerFctDeci</w:t>
-            </w:r>
-            <w:proofErr w:type="spellEnd"/>
-            <w:r>
-              <w:rPr>
-                <w:lang w:val="en-US"/>
-              </w:rPr>
-              <w:t>(x, h, g, mc)</w:t>
+              <w:t>reglerFctDeci(x, h, g, mc)</w:t>
             </w:r>
           </w:p>
         </w:tc>
@@ -15402,11 +14476,9 @@
             <w:pPr>
               <w:jc w:val="left"/>
             </w:pPr>
-            <w:proofErr w:type="spellStart"/>
             <w:r>
               <w:t>Sauve_Variables</w:t>
             </w:r>
-            <w:proofErr w:type="spellEnd"/>
           </w:p>
         </w:tc>
         <w:tc>
@@ -15435,37 +14507,8 @@
             <w:pPr>
               <w:jc w:val="left"/>
             </w:pPr>
-            <w:proofErr w:type="spellStart"/>
-            <w:r>
-              <w:t>Sauve_Variables</w:t>
-            </w:r>
-            <w:proofErr w:type="spellEnd"/>
-            <w:r>
-              <w:t xml:space="preserve"> (</w:t>
-            </w:r>
-            <w:proofErr w:type="spellStart"/>
-            <w:r>
-              <w:t>filePath</w:t>
-            </w:r>
-            <w:proofErr w:type="spellEnd"/>
-            <w:r>
-              <w:t xml:space="preserve">, </w:t>
-            </w:r>
-            <w:proofErr w:type="spellStart"/>
-            <w:r>
-              <w:t>stcReleve</w:t>
-            </w:r>
-            <w:proofErr w:type="spellEnd"/>
-            <w:r>
-              <w:t xml:space="preserve">, </w:t>
-            </w:r>
-            <w:proofErr w:type="spellStart"/>
-            <w:r>
-              <w:t>stcStatistiques</w:t>
-            </w:r>
-            <w:proofErr w:type="spellEnd"/>
-            <w:r>
-              <w:t>)</w:t>
+            <w:r>
+              <w:t>Sauve_Variables (filePath, stcReleve, stcStatistiques)</w:t>
             </w:r>
           </w:p>
         </w:tc>
@@ -15544,7 +14587,7 @@
       </w:pPr>
       <w:r>
         <w:drawing>
-          <wp:inline distT="0" distB="0" distL="0" distR="0" wp14:anchorId="37AE6967" wp14:editId="390E6EB5">
+          <wp:inline distT="0" distB="0" distL="0" distR="0">
             <wp:extent cx="5261284" cy="3240000"/>
             <wp:effectExtent l="19050" t="0" r="0" b="0"/>
             <wp:docPr id="9" name="Image 9"/>
@@ -15561,10 +14604,10 @@
                     </pic:cNvPicPr>
                   </pic:nvPicPr>
                   <pic:blipFill>
-                    <a:blip r:embed="rId26" cstate="print">
+                    <a:blip r:embed="rId25" cstate="print">
                       <a:extLst>
                         <a:ext uri="{28A0092B-C50C-407E-A947-70E740481C1C}">
-                          <a14:useLocalDpi xmlns:a14="http://schemas.microsoft.com/office/drawing/2010/main" val="0"/>
+                          <a14:useLocalDpi xmlns:a14="http://schemas.microsoft.com/office/drawing/2010/main" xmlns:wps="http://schemas.microsoft.com/office/word/2010/wordprocessingShape" xmlns:wpi="http://schemas.microsoft.com/office/word/2010/wordprocessingInk" xmlns:wpg="http://schemas.microsoft.com/office/word/2010/wordprocessingGroup" xmlns:w14="http://schemas.microsoft.com/office/word/2010/wordml" xmlns:w="http://schemas.openxmlformats.org/wordprocessingml/2006/main" xmlns:w10="urn:schemas-microsoft-com:office:word" xmlns:wp14="http://schemas.microsoft.com/office/word/2010/wordprocessingDrawing" xmlns:v="urn:schemas-microsoft-com:vml" xmlns:o="urn:schemas-microsoft-com:office:office" xmlns:mc="http://schemas.openxmlformats.org/markup-compatibility/2006" xmlns:wpc="http://schemas.microsoft.com/office/word/2010/wordprocessingCanvas" xmlns="" val="0"/>
                         </a:ext>
                       </a:extLst>
                     </a:blip>
@@ -15630,12 +14673,12 @@
       <w:pPr>
         <w:pStyle w:val="Titre2"/>
       </w:pPr>
-      <w:bookmarkStart w:id="106" w:name="_Ref396575531"/>
-      <w:bookmarkStart w:id="107" w:name="_Toc405543558"/>
+      <w:bookmarkStart w:id="106" w:name="_Toc405543558"/>
+      <w:bookmarkStart w:id="107" w:name="_Ref396575531"/>
       <w:r>
         <w:t>Bibliographie</w:t>
       </w:r>
-      <w:bookmarkEnd w:id="107"/>
+      <w:bookmarkEnd w:id="106"/>
     </w:p>
     <w:p>
       <w:pPr>
@@ -15659,7 +14702,7 @@
       <w:r>
         <w:tab/>
       </w:r>
-      <w:hyperlink r:id="rId27" w:history="1">
+      <w:hyperlink r:id="rId26" w:history="1">
         <w:r>
           <w:rPr>
             <w:rStyle w:val="Lienhypertexte"/>
@@ -15697,7 +14740,7 @@
       <w:r>
         <w:t xml:space="preserve"> </w:t>
       </w:r>
-      <w:hyperlink r:id="rId28" w:history="1">
+      <w:hyperlink r:id="rId27" w:history="1">
         <w:r>
           <w:rPr>
             <w:rStyle w:val="Lienhypertexte"/>
@@ -15757,16 +14800,8 @@
         <w:rPr>
           <w:highlight w:val="yellow"/>
         </w:rPr>
-        <w:t xml:space="preserve"> sous </w:t>
-      </w:r>
-      <w:proofErr w:type="spellStart"/>
-      <w:r>
-        <w:rPr>
-          <w:highlight w:val="yellow"/>
-        </w:rPr>
-        <w:t>Scilab</w:t>
-      </w:r>
-      <w:proofErr w:type="spellEnd"/>
+        <w:t xml:space="preserve"> sous Scilab</w:t>
+      </w:r>
     </w:p>
     <w:p>
       <w:pPr>
@@ -15795,7 +14830,7 @@
       <w:r>
         <w:t>Compteurs Testés</w:t>
       </w:r>
-      <w:bookmarkEnd w:id="106"/>
+      <w:bookmarkEnd w:id="107"/>
       <w:bookmarkEnd w:id="111"/>
       <w:bookmarkEnd w:id="112"/>
     </w:p>
@@ -15826,7 +14861,7 @@
       <w:tblPr>
         <w:tblStyle w:val="Grilledutableau"/>
         <w:tblW w:w="5000" w:type="pct"/>
-        <w:tblLook w:val="04A0" w:firstRow="1" w:lastRow="0" w:firstColumn="1" w:lastColumn="0" w:noHBand="0" w:noVBand="1"/>
+        <w:tblLook w:val="04A0"/>
       </w:tblPr>
       <w:tblGrid>
         <w:gridCol w:w="2950"/>
@@ -15921,33 +14956,11 @@
                 <w:sz w:val="24"/>
               </w:rPr>
             </w:pPr>
-            <w:proofErr w:type="spellStart"/>
             <w:r>
               <w:rPr>
                 <w:sz w:val="24"/>
               </w:rPr>
-              <w:t>Landis</w:t>
-            </w:r>
-            <w:proofErr w:type="spellEnd"/>
-            <w:r>
-              <w:rPr>
-                <w:sz w:val="24"/>
-              </w:rPr>
-              <w:t xml:space="preserve"> &amp; </w:t>
-            </w:r>
-            <w:proofErr w:type="spellStart"/>
-            <w:r>
-              <w:rPr>
-                <w:sz w:val="24"/>
-              </w:rPr>
-              <w:t>Gyr</w:t>
-            </w:r>
-            <w:proofErr w:type="spellEnd"/>
-            <w:r>
-              <w:rPr>
-                <w:sz w:val="24"/>
-              </w:rPr>
-              <w:t xml:space="preserve"> ZCD126.02</w:t>
+              <w:t>Landis &amp; Gyr ZCD126.02</w:t>
             </w:r>
           </w:p>
         </w:tc>
@@ -15999,19 +15012,11 @@
                 <w:sz w:val="24"/>
               </w:rPr>
             </w:pPr>
-            <w:proofErr w:type="spellStart"/>
             <w:r>
               <w:rPr>
                 <w:sz w:val="24"/>
               </w:rPr>
-              <w:t>Linky</w:t>
-            </w:r>
-            <w:proofErr w:type="spellEnd"/>
-            <w:r>
-              <w:rPr>
-                <w:sz w:val="24"/>
-              </w:rPr>
-              <w:t xml:space="preserve"> </w:t>
+              <w:t xml:space="preserve">Linky </w:t>
             </w:r>
           </w:p>
         </w:tc>
@@ -16280,180 +15285,279 @@
       <w:bookmarkEnd w:id="118"/>
     </w:p>
     <w:p>
-      <w:pPr>
+      <w:r>
+        <w:t>Installer Doxygen (</w:t>
+      </w:r>
+      <w:hyperlink r:id="rId28" w:history="1">
+        <w:r>
+          <w:rPr>
+            <w:rStyle w:val="Lienhypertexte"/>
+          </w:rPr>
+          <w:t>www.doxygen.org</w:t>
+        </w:r>
+      </w:hyperlink>
+      <w:r>
+        <w:t>) et G</w:t>
+      </w:r>
+      <w:r>
+        <w:t xml:space="preserve">raphviz </w:t>
+      </w:r>
+      <w:r>
+        <w:t>(</w:t>
+      </w:r>
+      <w:hyperlink r:id="rId29" w:history="1">
+        <w:r>
+          <w:rPr>
+            <w:rStyle w:val="Lienhypertexte"/>
+          </w:rPr>
+          <w:t>http://www.graphviz.org</w:t>
+        </w:r>
+      </w:hyperlink>
+      <w:r>
+        <w:t>).</w:t>
+      </w:r>
+      <w:r>
+        <w:t xml:space="preserve"> Dans le fichier de </w:t>
+      </w:r>
+      <w:r>
+        <w:t xml:space="preserve">configuration </w:t>
+      </w:r>
+      <w:r>
         <w:rPr>
           <w:i/>
         </w:rPr>
-      </w:pPr>
-      <w:r>
-        <w:t xml:space="preserve">L’exécution du fichier de configuration </w:t>
-      </w:r>
-      <w:r>
+        <w:t>.\Code\Compteur_LinkyConfiguration.dxgn</w:t>
+      </w:r>
+      <w:r>
+        <w:t xml:space="preserve">, editer le chemin de GraphViz comme illustré par la </w:t>
+      </w:r>
+      <w:fldSimple w:instr=" REF _Ref406529697 \h  \* MERGEFORMAT ">
+        <w:r>
+          <w:rPr>
+            <w:i/>
+          </w:rPr>
+          <w:t xml:space="preserve">Figure </w:t>
+        </w:r>
+        <w:r>
+          <w:rPr>
+            <w:i/>
+            <w:noProof/>
+          </w:rPr>
+          <w:t>13</w:t>
+        </w:r>
+      </w:fldSimple>
+      <w:r>
+        <w:t>.</w:t>
+      </w:r>
+    </w:p>
+    <w:p>
+      <w:pPr>
         <w:rPr>
           <w:i/>
         </w:rPr>
-        <w:t>.\Code\</w:t>
-      </w:r>
-      <w:proofErr w:type="spellStart"/>
+      </w:pPr>
+      <w:r>
+        <w:t xml:space="preserve">Exécuter ce même fichier de configuration </w:t>
+      </w:r>
+      <w:r>
+        <w:t>pour</w:t>
+      </w:r>
+      <w:r>
+        <w:t xml:space="preserve"> documenter le code présent dans les répertoires </w:t>
+      </w:r>
       <w:r>
         <w:rPr>
           <w:i/>
         </w:rPr>
-        <w:t>Compteur_LinkyConfiguration.dxgn</w:t>
-      </w:r>
-      <w:proofErr w:type="spellEnd"/>
-      <w:r>
-        <w:t xml:space="preserve"> permet de documenter le code présent dans les répertoires </w:t>
+        <w:t>.\Code\Compteur_Linky\Sources\src</w:t>
       </w:r>
       <w:r>
         <w:rPr>
           <w:i/>
         </w:rPr>
-        <w:t>.\Code\</w:t>
-      </w:r>
-      <w:proofErr w:type="spellStart"/>
+        <w:t xml:space="preserve"> </w:t>
+      </w:r>
+      <w:r>
+        <w:t>et</w:t>
+      </w:r>
       <w:r>
         <w:rPr>
           <w:i/>
         </w:rPr>
-        <w:t>Compteur_Linky</w:t>
-      </w:r>
-      <w:proofErr w:type="spellEnd"/>
+        <w:t xml:space="preserve"> </w:t>
+      </w:r>
       <w:r>
         <w:rPr>
           <w:i/>
         </w:rPr>
-        <w:t>\Sources\</w:t>
-      </w:r>
-      <w:proofErr w:type="spellStart"/>
+        <w:t>.\Code\Compteur_Linky\Sources\</w:t>
+      </w:r>
       <w:r>
         <w:rPr>
           <w:i/>
         </w:rPr>
-        <w:t>src</w:t>
-      </w:r>
-      <w:proofErr w:type="spellEnd"/>
-      <w:r>
+        <w:t>inc.</w:t>
+      </w:r>
+    </w:p>
+    <w:p>
+      <w:pPr>
+        <w:jc w:val="center"/>
         <w:rPr>
           <w:i/>
         </w:rPr>
-        <w:t xml:space="preserve"> </w:t>
-      </w:r>
-      <w:r>
-        <w:t>et</w:t>
-      </w:r>
+      </w:pPr>
       <w:r>
         <w:rPr>
           <w:i/>
-        </w:rPr>
-        <w:t xml:space="preserve"> </w:t>
+          <w:noProof/>
+          <w:lang w:eastAsia="fr-FR"/>
+        </w:rPr>
+        <w:lastRenderedPageBreak/>
+        <w:drawing>
+          <wp:inline distT="0" distB="0" distL="0" distR="0">
+            <wp:extent cx="5314950" cy="2705100"/>
+            <wp:effectExtent l="19050" t="0" r="0" b="0"/>
+            <wp:docPr id="8" name="Image 3"/>
+            <wp:cNvGraphicFramePr>
+              <a:graphicFrameLocks xmlns:a="http://schemas.openxmlformats.org/drawingml/2006/main" noChangeAspect="1"/>
+            </wp:cNvGraphicFramePr>
+            <a:graphic xmlns:a="http://schemas.openxmlformats.org/drawingml/2006/main">
+              <a:graphicData uri="http://schemas.openxmlformats.org/drawingml/2006/picture">
+                <pic:pic xmlns:pic="http://schemas.openxmlformats.org/drawingml/2006/picture">
+                  <pic:nvPicPr>
+                    <pic:cNvPr id="0" name="Picture 3"/>
+                    <pic:cNvPicPr>
+                      <a:picLocks noChangeAspect="1" noChangeArrowheads="1"/>
+                    </pic:cNvPicPr>
+                  </pic:nvPicPr>
+                  <pic:blipFill>
+                    <a:blip r:embed="rId30" cstate="print"/>
+                    <a:srcRect r="7769" b="41564"/>
+                    <a:stretch>
+                      <a:fillRect/>
+                    </a:stretch>
+                  </pic:blipFill>
+                  <pic:spPr bwMode="auto">
+                    <a:xfrm>
+                      <a:off x="0" y="0"/>
+                      <a:ext cx="5314950" cy="2705100"/>
+                    </a:xfrm>
+                    <a:prstGeom prst="rect">
+                      <a:avLst/>
+                    </a:prstGeom>
+                    <a:noFill/>
+                    <a:ln w="9525">
+                      <a:noFill/>
+                      <a:miter lim="800000"/>
+                      <a:headEnd/>
+                      <a:tailEnd/>
+                    </a:ln>
+                  </pic:spPr>
+                </pic:pic>
+              </a:graphicData>
+            </a:graphic>
+          </wp:inline>
+        </w:drawing>
+      </w:r>
+    </w:p>
+    <w:p>
+      <w:pPr>
+        <w:pStyle w:val="Lgende"/>
+      </w:pPr>
+      <w:bookmarkStart w:id="119" w:name="_Ref406529697"/>
+      <w:r>
+        <w:t xml:space="preserve">Figure </w:t>
+      </w:r>
+      <w:fldSimple w:instr=" SEQ Figure \* ARABIC ">
+        <w:r>
+          <w:rPr>
+            <w:noProof/>
+          </w:rPr>
+          <w:t>13</w:t>
+        </w:r>
+      </w:fldSimple>
+      <w:bookmarkEnd w:id="119"/>
+      <w:r>
+        <w:rPr>
+          <w:noProof/>
+        </w:rPr>
+        <w:t xml:space="preserve"> – Doxygen, chemin de GraphViz</w:t>
+      </w:r>
+    </w:p>
+    <w:p>
+      <w:r>
+        <w:t xml:space="preserve">Le format de sortie est un ensemble de fichiers .html comprenant la liste des </w:t>
       </w:r>
       <w:r>
         <w:rPr>
           <w:i/>
         </w:rPr>
-        <w:t>.\Code\</w:t>
-      </w:r>
-      <w:proofErr w:type="spellStart"/>
+        <w:t>bug</w:t>
+      </w:r>
       <w:r>
         <w:rPr>
           <w:i/>
         </w:rPr>
-        <w:t>Compteur_Linky</w:t>
-      </w:r>
-      <w:proofErr w:type="spellEnd"/>
+        <w:t>s</w:t>
+      </w:r>
+      <w:r>
+        <w:t xml:space="preserve">, des </w:t>
+      </w:r>
       <w:r>
         <w:rPr>
           <w:i/>
         </w:rPr>
-        <w:t>\Sources\</w:t>
-      </w:r>
-      <w:proofErr w:type="spellStart"/>
+        <w:t>todo</w:t>
+      </w:r>
       <w:r>
         <w:rPr>
           <w:i/>
         </w:rPr>
-        <w:t>inc.</w:t>
-      </w:r>
-      <w:proofErr w:type="spellEnd"/>
-    </w:p>
-    <w:p>
-      <w:r>
-        <w:t xml:space="preserve">Le format de sortie est un ensemble de fichiers .html comprenant la liste des </w:t>
+        <w:t>s</w:t>
+      </w:r>
+      <w:r>
+        <w:t xml:space="preserve">, des </w:t>
       </w:r>
       <w:r>
         <w:rPr>
           <w:i/>
         </w:rPr>
-        <w:t>bug</w:t>
+        <w:t>fichiers</w:t>
+      </w:r>
+      <w:r>
+        <w:t xml:space="preserve"> et des </w:t>
       </w:r>
       <w:r>
         <w:rPr>
           <w:i/>
         </w:rPr>
-        <w:t>s</w:t>
-      </w:r>
-      <w:r>
-        <w:t xml:space="preserve">, des </w:t>
-      </w:r>
-      <w:proofErr w:type="spellStart"/>
+        <w:t>fonctions</w:t>
+      </w:r>
+      <w:r>
+        <w:t xml:space="preserve"> comme il est possible de voir dans le fichier ci-dessous. </w:t>
+      </w:r>
+      <w:r>
+        <w:t xml:space="preserve">Le point d’entrée étant le </w:t>
+      </w:r>
+      <w:r>
+        <w:t xml:space="preserve">fichier </w:t>
+      </w:r>
       <w:r>
         <w:rPr>
           <w:i/>
         </w:rPr>
-        <w:t>todo</w:t>
-      </w:r>
-      <w:r>
-        <w:rPr>
-          <w:i/>
-        </w:rPr>
-        <w:t>s</w:t>
-      </w:r>
-      <w:proofErr w:type="spellEnd"/>
-      <w:r>
-        <w:t xml:space="preserve">, des </w:t>
-      </w:r>
-      <w:r>
-        <w:rPr>
-          <w:i/>
-        </w:rPr>
-        <w:t>fichiers</w:t>
-      </w:r>
-      <w:r>
-        <w:t xml:space="preserve"> et des </w:t>
-      </w:r>
-      <w:r>
-        <w:rPr>
-          <w:i/>
-        </w:rPr>
-        <w:t>fonctions</w:t>
-      </w:r>
-      <w:r>
-        <w:t xml:space="preserve"> comme il est possible de voir dans le fichier ci-dessous. </w:t>
-      </w:r>
-      <w:r>
-        <w:t xml:space="preserve">Le point d’entrée étant le </w:t>
-      </w:r>
-      <w:r>
-        <w:t xml:space="preserve">fichier </w:t>
-      </w:r>
-      <w:r>
-        <w:rPr>
-          <w:i/>
-        </w:rPr>
         <w:t>index.html</w:t>
       </w:r>
       <w:r>
         <w:t>.</w:t>
       </w:r>
     </w:p>
-    <w:p/>
     <w:p>
       <w:pPr>
         <w:jc w:val="center"/>
       </w:pPr>
       <w:r>
-        <w:object w:dxaOrig="1695" w:dyaOrig="810">
+        <w:object w:dxaOrig="1905" w:dyaOrig="810">
           <v:shapetype id="_x0000_t75" coordsize="21600,21600" o:spt="75" o:preferrelative="t" path="m@4@5l@4@11@9@11@9@5xe" filled="f" stroked="f">
             <v:stroke joinstyle="miter"/>
             <v:formulas>
@@ -16473,10 +15577,10 @@
             <v:path o:extrusionok="f" gradientshapeok="t" o:connecttype="rect"/>
             <o:lock v:ext="edit" aspectratio="t"/>
           </v:shapetype>
-          <v:shape id="_x0000_i1035" type="#_x0000_t75" style="width:84.75pt;height:40.5pt" o:ole="">
-            <v:imagedata r:id="rId29" o:title=""/>
+          <v:shape id="_x0000_i1026" type="#_x0000_t75" style="width:95.25pt;height:40.5pt" o:ole="">
+            <v:imagedata r:id="rId31" o:title=""/>
           </v:shape>
-          <o:OLEObject Type="Embed" ProgID="Package" ShapeID="_x0000_i1035" DrawAspect="Content" ObjectID="_1479286041" r:id="rId30"/>
+          <o:OLEObject Type="Embed" ProgID="Package" ShapeID="_x0000_i1026" DrawAspect="Content" ObjectID="_1480271667" r:id="rId32"/>
         </w:object>
       </w:r>
     </w:p>
@@ -16484,7 +15588,7 @@
       <w:r>
         <w:t xml:space="preserve">Pour d’informations sur </w:t>
       </w:r>
-      <w:hyperlink r:id="rId31" w:history="1">
+      <w:hyperlink r:id="rId33" w:history="1">
         <w:r>
           <w:rPr>
             <w:rStyle w:val="Lienhypertexte"/>
@@ -16498,16 +15602,11 @@
       <w:pPr>
         <w:pStyle w:val="Titre3"/>
       </w:pPr>
-      <w:bookmarkStart w:id="119" w:name="_Toc405543564"/>
-      <w:r>
-        <w:t xml:space="preserve">Scripts </w:t>
-      </w:r>
-      <w:proofErr w:type="spellStart"/>
-      <w:r>
-        <w:t>Scilab</w:t>
-      </w:r>
-      <w:bookmarkEnd w:id="119"/>
-      <w:proofErr w:type="spellEnd"/>
+      <w:bookmarkStart w:id="120" w:name="_Toc405543564"/>
+      <w:r>
+        <w:t>Scripts Scilab</w:t>
+      </w:r>
+      <w:bookmarkEnd w:id="120"/>
     </w:p>
     <w:p>
       <w:r>
@@ -16517,294 +15616,205 @@
         <w:rPr>
           <w:i/>
         </w:rPr>
-        <w:t>.\</w:t>
-      </w:r>
-      <w:proofErr w:type="spellStart"/>
+        <w:t>.\Scilab\DOCUMENTER.sce</w:t>
+      </w:r>
+      <w:r>
+        <w:t xml:space="preserve"> permet de documenter les scripts présents dans </w:t>
+      </w:r>
+      <w:r>
+        <w:t xml:space="preserve">le répertoire </w:t>
+      </w:r>
       <w:r>
         <w:rPr>
           <w:i/>
         </w:rPr>
-        <w:t>Scilab</w:t>
-      </w:r>
-      <w:proofErr w:type="spellEnd"/>
+        <w:t>.\Scilab\Sources</w:t>
+      </w:r>
+      <w:r>
+        <w:t xml:space="preserve"> à la manière de Doxygen.</w:t>
+      </w:r>
+    </w:p>
+    <w:p>
+      <w:r>
+        <w:t xml:space="preserve">Le format de sortie est un fichier .txt comprenant la liste des </w:t>
+      </w:r>
       <w:r>
         <w:rPr>
           <w:i/>
         </w:rPr>
-        <w:t>\</w:t>
-      </w:r>
-      <w:proofErr w:type="spellStart"/>
+        <w:t>bug</w:t>
+      </w:r>
       <w:r>
         <w:rPr>
           <w:i/>
         </w:rPr>
+        <w:t>s</w:t>
+      </w:r>
+      <w:r>
+        <w:t xml:space="preserve">, des </w:t>
+      </w:r>
+      <w:r>
+        <w:rPr>
+          <w:i/>
+        </w:rPr>
+        <w:t>todo</w:t>
+      </w:r>
+      <w:r>
+        <w:rPr>
+          <w:i/>
+        </w:rPr>
+        <w:t>s</w:t>
+      </w:r>
+      <w:r>
+        <w:t xml:space="preserve">, des </w:t>
+      </w:r>
+      <w:r>
+        <w:rPr>
+          <w:i/>
+        </w:rPr>
+        <w:t>structures</w:t>
+      </w:r>
+      <w:r>
+        <w:t xml:space="preserve">, des </w:t>
+      </w:r>
+      <w:r>
+        <w:rPr>
+          <w:i/>
+        </w:rPr>
+        <w:t>fichiers</w:t>
+      </w:r>
+      <w:r>
+        <w:t xml:space="preserve"> </w:t>
+      </w:r>
+      <w:r>
+        <w:t xml:space="preserve">et des </w:t>
+      </w:r>
+      <w:r>
+        <w:rPr>
+          <w:i/>
+        </w:rPr>
+        <w:t>fonctions</w:t>
+      </w:r>
+      <w:r>
+        <w:t xml:space="preserve"> comme il est possible de voir dans le fichier ci-dessous</w:t>
+      </w:r>
+      <w:r>
+        <w:t>.</w:t>
+      </w:r>
+      <w:r>
+        <w:t xml:space="preserve"> L’affichage en console permet de suivre l’exécution et de voir les éventuelles erreurs.</w:t>
+      </w:r>
+    </w:p>
+    <w:p>
+      <w:pPr>
+        <w:jc w:val="center"/>
+      </w:pPr>
+      <w:r>
+        <w:object w:dxaOrig="2940" w:dyaOrig="810">
+          <v:shape id="_x0000_i1025" type="#_x0000_t75" style="width:147pt;height:40.5pt" o:ole="">
+            <v:imagedata r:id="rId34" o:title=""/>
+          </v:shape>
+          <o:OLEObject Type="Embed" ProgID="Package" ShapeID="_x0000_i1025" DrawAspect="Content" ObjectID="_1480271668" r:id="rId35"/>
+        </w:object>
+      </w:r>
+    </w:p>
+    <w:p>
+      <w:r>
+        <w:t xml:space="preserve">La configuration s’effectue dans le script </w:t>
+      </w:r>
+      <w:r>
+        <w:rPr>
+          <w:i/>
+        </w:rPr>
         <w:t>DOCUMENTER.sce</w:t>
       </w:r>
-      <w:proofErr w:type="spellEnd"/>
-      <w:r>
-        <w:t xml:space="preserve"> permet de documenter les scripts présents dans </w:t>
-      </w:r>
-      <w:r>
-        <w:t xml:space="preserve">le répertoire </w:t>
-      </w:r>
       <w:r>
         <w:rPr>
           <w:i/>
         </w:rPr>
-        <w:t>.\</w:t>
-      </w:r>
-      <w:proofErr w:type="spellStart"/>
+        <w:t xml:space="preserve">. </w:t>
+      </w:r>
+      <w:r>
+        <w:t xml:space="preserve">Comme décrit </w:t>
+      </w:r>
+      <w:r>
+        <w:t>par</w:t>
+      </w:r>
+      <w:r>
+        <w:t xml:space="preserve"> la </w:t>
+      </w:r>
+      <w:fldSimple w:instr=" REF _Ref405538496 \h  \* MERGEFORMAT ">
+        <w:r>
+          <w:rPr>
+            <w:i/>
+          </w:rPr>
+          <w:t xml:space="preserve">Figure </w:t>
+        </w:r>
+        <w:r>
+          <w:rPr>
+            <w:i/>
+            <w:noProof/>
+          </w:rPr>
+          <w:t>14</w:t>
+        </w:r>
+      </w:fldSimple>
+      <w:r>
+        <w:t>,</w:t>
+      </w:r>
       <w:r>
         <w:rPr>
           <w:i/>
         </w:rPr>
-        <w:t>Scilab</w:t>
-      </w:r>
-      <w:proofErr w:type="spellEnd"/>
+        <w:t xml:space="preserve"> </w:t>
+      </w:r>
+      <w:r>
+        <w:t xml:space="preserve">il faut renseigner le </w:t>
+      </w:r>
       <w:r>
         <w:rPr>
           <w:i/>
         </w:rPr>
-        <w:t>\Sources</w:t>
-      </w:r>
-      <w:r>
-        <w:t xml:space="preserve"> à la manière de </w:t>
-      </w:r>
-      <w:proofErr w:type="spellStart"/>
-      <w:r>
-        <w:t>Doxygen</w:t>
-      </w:r>
-      <w:proofErr w:type="spellEnd"/>
+        <w:t>chemin du répertoire cible</w:t>
+      </w:r>
+      <w:r>
+        <w:t xml:space="preserve">, le </w:t>
+      </w:r>
+      <w:r>
+        <w:rPr>
+          <w:i/>
+        </w:rPr>
+        <w:t>nom du fichier</w:t>
+      </w:r>
+      <w:r>
+        <w:t xml:space="preserve"> </w:t>
+      </w:r>
+      <w:r>
+        <w:rPr>
+          <w:i/>
+        </w:rPr>
+        <w:t>de sortie</w:t>
+      </w:r>
+      <w:r>
+        <w:t xml:space="preserve"> et le </w:t>
+      </w:r>
+      <w:r>
+        <w:rPr>
+          <w:i/>
+        </w:rPr>
+        <w:t>nom du projet</w:t>
+      </w:r>
       <w:r>
         <w:t>.</w:t>
       </w:r>
     </w:p>
     <w:p>
+      <w:pPr>
+        <w:pStyle w:val="Illustration"/>
+      </w:pPr>
       <w:r>
         <w:lastRenderedPageBreak/>
-        <w:t>Le format de sortie est un fichier .</w:t>
-      </w:r>
-      <w:proofErr w:type="spellStart"/>
-      <w:r>
-        <w:t>txt</w:t>
-      </w:r>
-      <w:proofErr w:type="spellEnd"/>
-      <w:r>
-        <w:t xml:space="preserve"> comprenant la liste des </w:t>
-      </w:r>
-      <w:r>
-        <w:rPr>
-          <w:i/>
-        </w:rPr>
-        <w:t>bug</w:t>
-      </w:r>
-      <w:r>
-        <w:rPr>
-          <w:i/>
-        </w:rPr>
-        <w:t>s</w:t>
-      </w:r>
-      <w:r>
-        <w:t xml:space="preserve">, des </w:t>
-      </w:r>
-      <w:proofErr w:type="spellStart"/>
-      <w:r>
-        <w:rPr>
-          <w:i/>
-        </w:rPr>
-        <w:t>todo</w:t>
-      </w:r>
-      <w:r>
-        <w:rPr>
-          <w:i/>
-        </w:rPr>
-        <w:t>s</w:t>
-      </w:r>
-      <w:proofErr w:type="spellEnd"/>
-      <w:r>
-        <w:t xml:space="preserve">, des </w:t>
-      </w:r>
-      <w:r>
-        <w:rPr>
-          <w:i/>
-        </w:rPr>
-        <w:t>structures</w:t>
-      </w:r>
-      <w:r>
-        <w:t xml:space="preserve">, des </w:t>
-      </w:r>
-      <w:r>
-        <w:rPr>
-          <w:i/>
-        </w:rPr>
-        <w:t>fichiers</w:t>
-      </w:r>
-      <w:r>
-        <w:t xml:space="preserve"> </w:t>
-      </w:r>
-      <w:r>
-        <w:t xml:space="preserve">et des </w:t>
-      </w:r>
-      <w:r>
-        <w:rPr>
-          <w:i/>
-        </w:rPr>
-        <w:t>fonctions</w:t>
-      </w:r>
-      <w:r>
-        <w:t xml:space="preserve"> comme il est possible de voir dans le fichier ci-dessous</w:t>
-      </w:r>
-      <w:r>
-        <w:t>.</w:t>
-      </w:r>
-      <w:r>
-        <w:t xml:space="preserve"> L’affichage en console permet de suivre l’exécution et de voir les éventuelles erreurs.</w:t>
-      </w:r>
-    </w:p>
-    <w:p>
-      <w:pPr>
-        <w:jc w:val="center"/>
-      </w:pPr>
-      <w:r>
-        <w:object w:dxaOrig="2940" w:dyaOrig="810">
-          <v:shape id="_x0000_i1032" type="#_x0000_t75" style="width:147pt;height:40.5pt" o:ole="">
-            <v:imagedata r:id="rId32" o:title=""/>
-          </v:shape>
-          <o:OLEObject Type="Embed" ProgID="Package" ShapeID="_x0000_i1032" DrawAspect="Content" ObjectID="_1479286042" r:id="rId33"/>
-        </w:object>
-      </w:r>
-    </w:p>
-    <w:p>
-      <w:r>
-        <w:t xml:space="preserve">La configuration s’effectue dans le script </w:t>
-      </w:r>
-      <w:proofErr w:type="spellStart"/>
-      <w:r>
-        <w:rPr>
-          <w:i/>
-        </w:rPr>
-        <w:t>DOCUMENTER.sce</w:t>
-      </w:r>
-      <w:proofErr w:type="spellEnd"/>
-      <w:r>
-        <w:rPr>
-          <w:i/>
-        </w:rPr>
-        <w:t xml:space="preserve">. </w:t>
-      </w:r>
-      <w:r>
-        <w:t xml:space="preserve">Comme décrit </w:t>
-      </w:r>
-      <w:r>
-        <w:t>par</w:t>
-      </w:r>
-      <w:r>
-        <w:t xml:space="preserve"> la </w:t>
-      </w:r>
-      <w:r>
-        <w:rPr>
-          <w:i/>
-        </w:rPr>
-        <w:fldChar w:fldCharType="begin"/>
-      </w:r>
-      <w:r>
-        <w:rPr>
-          <w:i/>
-        </w:rPr>
-        <w:instrText xml:space="preserve"> REF _Ref405538496 \h </w:instrText>
-      </w:r>
-      <w:r>
-        <w:rPr>
-          <w:i/>
-        </w:rPr>
-      </w:r>
-      <w:r>
-        <w:rPr>
-          <w:i/>
-        </w:rPr>
-        <w:instrText xml:space="preserve"> \* MERGEFORMAT </w:instrText>
-      </w:r>
-      <w:r>
-        <w:rPr>
-          <w:i/>
-        </w:rPr>
-        <w:fldChar w:fldCharType="separate"/>
-      </w:r>
-      <w:r>
-        <w:rPr>
-          <w:i/>
-        </w:rPr>
-        <w:t xml:space="preserve">Figure </w:t>
-      </w:r>
-      <w:r>
-        <w:rPr>
-          <w:i/>
-          <w:noProof/>
-        </w:rPr>
-        <w:t>14</w:t>
-      </w:r>
-      <w:r>
-        <w:rPr>
-          <w:i/>
-        </w:rPr>
-        <w:fldChar w:fldCharType="end"/>
-      </w:r>
-      <w:r>
-        <w:t>,</w:t>
-      </w:r>
-      <w:r>
-        <w:rPr>
-          <w:i/>
-        </w:rPr>
-        <w:t xml:space="preserve"> </w:t>
-      </w:r>
-      <w:r>
-        <w:t xml:space="preserve">il faut renseigner le </w:t>
-      </w:r>
-      <w:r>
-        <w:rPr>
-          <w:i/>
-        </w:rPr>
-        <w:t>chemin du répertoire cible</w:t>
-      </w:r>
-      <w:r>
-        <w:t xml:space="preserve">, le </w:t>
-      </w:r>
-      <w:r>
-        <w:rPr>
-          <w:i/>
-        </w:rPr>
-        <w:t>nom du fichier</w:t>
-      </w:r>
-      <w:r>
-        <w:t xml:space="preserve"> </w:t>
-      </w:r>
-      <w:r>
-        <w:rPr>
-          <w:i/>
-        </w:rPr>
-        <w:t>de sortie</w:t>
-      </w:r>
-      <w:r>
-        <w:t xml:space="preserve"> et le </w:t>
-      </w:r>
-      <w:r>
-        <w:rPr>
-          <w:i/>
-        </w:rPr>
-        <w:t>nom du projet</w:t>
-      </w:r>
-      <w:r>
-        <w:t>.</w:t>
-      </w:r>
-    </w:p>
-    <w:p>
-      <w:pPr>
-        <w:pStyle w:val="Illustration"/>
-      </w:pPr>
-      <w:r>
         <w:drawing>
-          <wp:inline distT="0" distB="0" distL="0" distR="0" wp14:anchorId="360E6A07" wp14:editId="620667EE">
+          <wp:inline distT="0" distB="0" distL="0" distR="0">
             <wp:extent cx="5753100" cy="1800013"/>
             <wp:effectExtent l="0" t="0" r="0" b="0"/>
             <wp:docPr id="15" name="Image 15"/>
@@ -16819,10 +15829,10 @@
                     <pic:cNvPicPr/>
                   </pic:nvPicPr>
                   <pic:blipFill rotWithShape="1">
-                    <a:blip r:embed="rId34" cstate="print">
+                    <a:blip r:embed="rId36" cstate="print">
                       <a:extLst>
                         <a:ext uri="{28A0092B-C50C-407E-A947-70E740481C1C}">
-                          <a14:useLocalDpi xmlns:a14="http://schemas.microsoft.com/office/drawing/2010/main" val="0"/>
+                          <a14:useLocalDpi xmlns:a14="http://schemas.microsoft.com/office/drawing/2010/main" xmlns:wps="http://schemas.microsoft.com/office/word/2010/wordprocessingShape" xmlns:wpi="http://schemas.microsoft.com/office/word/2010/wordprocessingInk" xmlns:wpg="http://schemas.microsoft.com/office/word/2010/wordprocessingGroup" xmlns:w14="http://schemas.microsoft.com/office/word/2010/wordml" xmlns:w="http://schemas.openxmlformats.org/wordprocessingml/2006/main" xmlns:w10="urn:schemas-microsoft-com:office:word" xmlns:wp14="http://schemas.microsoft.com/office/word/2010/wordprocessingDrawing" xmlns:v="urn:schemas-microsoft-com:vml" xmlns:o="urn:schemas-microsoft-com:office:office" xmlns:mc="http://schemas.openxmlformats.org/markup-compatibility/2006" xmlns:wpc="http://schemas.microsoft.com/office/word/2010/wordprocessingCanvas" xmlns="" val="0"/>
                         </a:ext>
                       </a:extLst>
                     </a:blip>
@@ -16842,7 +15852,7 @@
                     </a:ln>
                     <a:extLst>
                       <a:ext uri="{53640926-AAD7-44D8-BBD7-CCE9431645EC}">
-                        <a14:shadowObscured xmlns:a14="http://schemas.microsoft.com/office/drawing/2010/main"/>
+                        <a14:shadowObscured xmlns:a14="http://schemas.microsoft.com/office/drawing/2010/main" xmlns:wps="http://schemas.microsoft.com/office/word/2010/wordprocessingShape" xmlns:wpi="http://schemas.microsoft.com/office/word/2010/wordprocessingInk" xmlns:wpg="http://schemas.microsoft.com/office/word/2010/wordprocessingGroup" xmlns:w14="http://schemas.microsoft.com/office/word/2010/wordml" xmlns:w="http://schemas.openxmlformats.org/wordprocessingml/2006/main" xmlns:w10="urn:schemas-microsoft-com:office:word" xmlns:wp14="http://schemas.microsoft.com/office/word/2010/wordprocessingDrawing" xmlns:v="urn:schemas-microsoft-com:vml" xmlns:o="urn:schemas-microsoft-com:office:office" xmlns:mc="http://schemas.openxmlformats.org/markup-compatibility/2006" xmlns:wpc="http://schemas.microsoft.com/office/word/2010/wordprocessingCanvas" xmlns=""/>
                       </a:ext>
                     </a:extLst>
                   </pic:spPr>
@@ -16857,8 +15867,8 @@
       <w:pPr>
         <w:pStyle w:val="Lgende"/>
       </w:pPr>
-      <w:bookmarkStart w:id="120" w:name="_Ref405538496"/>
-      <w:bookmarkStart w:id="121" w:name="_Toc405543578"/>
+      <w:bookmarkStart w:id="121" w:name="_Ref405538496"/>
+      <w:bookmarkStart w:id="122" w:name="_Toc405543578"/>
       <w:r>
         <w:t xml:space="preserve">Figure </w:t>
       </w:r>
@@ -16870,7 +15880,7 @@
           <w:t>14</w:t>
         </w:r>
       </w:fldSimple>
-      <w:bookmarkEnd w:id="120"/>
+      <w:bookmarkEnd w:id="121"/>
       <w:r>
         <w:rPr>
           <w:noProof/>
@@ -16886,7 +15896,7 @@
         </w:rPr>
         <w:t>onfiguration</w:t>
       </w:r>
-      <w:bookmarkEnd w:id="121"/>
+      <w:bookmarkEnd w:id="122"/>
     </w:p>
     <w:p>
       <w:r>
@@ -16895,108 +15905,42 @@
       <w:r>
         <w:t xml:space="preserve">données dans le </w:t>
       </w:r>
-      <w:r>
-        <w:rPr>
-          <w:i/>
-        </w:rPr>
-        <w:fldChar w:fldCharType="begin"/>
-      </w:r>
-      <w:r>
-        <w:rPr>
-          <w:i/>
-        </w:rPr>
-        <w:instrText xml:space="preserve"> REF _Ref405541714 \h </w:instrText>
-      </w:r>
-      <w:r>
-        <w:rPr>
-          <w:i/>
-        </w:rPr>
-      </w:r>
-      <w:r>
-        <w:rPr>
-          <w:i/>
-        </w:rPr>
-        <w:instrText xml:space="preserve"> \* MERGEFORMAT </w:instrText>
-      </w:r>
-      <w:r>
-        <w:rPr>
-          <w:i/>
-        </w:rPr>
-        <w:fldChar w:fldCharType="separate"/>
-      </w:r>
-      <w:r>
-        <w:rPr>
-          <w:i/>
-        </w:rPr>
-        <w:t xml:space="preserve">Tableau </w:t>
-      </w:r>
-      <w:r>
-        <w:rPr>
-          <w:i/>
-          <w:noProof/>
-        </w:rPr>
-        <w:t>3</w:t>
-      </w:r>
-      <w:r>
-        <w:rPr>
-          <w:i/>
-        </w:rPr>
-        <w:fldChar w:fldCharType="end"/>
-      </w:r>
+      <w:fldSimple w:instr=" REF _Ref405541714 \h  \* MERGEFORMAT ">
+        <w:r>
+          <w:rPr>
+            <w:i/>
+          </w:rPr>
+          <w:t xml:space="preserve">Tableau </w:t>
+        </w:r>
+        <w:r>
+          <w:rPr>
+            <w:i/>
+            <w:noProof/>
+          </w:rPr>
+          <w:t>3</w:t>
+        </w:r>
+      </w:fldSimple>
       <w:r>
         <w:t>, quelle que soit leur casse</w:t>
       </w:r>
       <w:r>
         <w:t xml:space="preserve">. La </w:t>
       </w:r>
-      <w:r>
-        <w:rPr>
-          <w:i/>
-        </w:rPr>
-        <w:fldChar w:fldCharType="begin"/>
-      </w:r>
-      <w:r>
-        <w:rPr>
-          <w:i/>
-        </w:rPr>
-        <w:instrText xml:space="preserve"> REF _Ref405541781 \h </w:instrText>
-      </w:r>
-      <w:r>
-        <w:rPr>
-          <w:i/>
-        </w:rPr>
-      </w:r>
-      <w:r>
-        <w:rPr>
-          <w:i/>
-        </w:rPr>
-        <w:instrText xml:space="preserve"> \* MERGEFORMAT </w:instrText>
-      </w:r>
-      <w:r>
-        <w:rPr>
-          <w:i/>
-        </w:rPr>
-        <w:fldChar w:fldCharType="separate"/>
-      </w:r>
-      <w:r>
-        <w:rPr>
-          <w:i/>
-        </w:rPr>
-        <w:t xml:space="preserve">Figure </w:t>
-      </w:r>
-      <w:r>
-        <w:rPr>
-          <w:i/>
-          <w:noProof/>
-        </w:rPr>
-        <w:t>15</w:t>
-      </w:r>
-      <w:r>
-        <w:rPr>
-          <w:i/>
-        </w:rPr>
-        <w:fldChar w:fldCharType="end"/>
-      </w:r>
+      <w:fldSimple w:instr=" REF _Ref405541781 \h  \* MERGEFORMAT ">
+        <w:r>
+          <w:rPr>
+            <w:i/>
+          </w:rPr>
+          <w:t xml:space="preserve">Figure </w:t>
+        </w:r>
+        <w:r>
+          <w:rPr>
+            <w:i/>
+            <w:noProof/>
+          </w:rPr>
+          <w:t>15</w:t>
+        </w:r>
+      </w:fldSimple>
       <w:r>
         <w:t xml:space="preserve"> </w:t>
       </w:r>
@@ -17014,7 +15958,7 @@
         <w:jc w:val="center"/>
         <w:tblInd w:w="109" w:type="dxa"/>
         <w:tblLayout w:type="fixed"/>
-        <w:tblLook w:val="04A0" w:firstRow="1" w:lastRow="0" w:firstColumn="1" w:lastColumn="0" w:noHBand="0" w:noVBand="1"/>
+        <w:tblLook w:val="04A0"/>
       </w:tblPr>
       <w:tblGrid>
         <w:gridCol w:w="1045"/>
@@ -17160,11 +16104,9 @@
             <w:pPr>
               <w:jc w:val="center"/>
             </w:pPr>
-            <w:proofErr w:type="spellStart"/>
             <w:r>
               <w:t>todo</w:t>
             </w:r>
-            <w:proofErr w:type="spellEnd"/>
           </w:p>
         </w:tc>
         <w:tc>
@@ -17372,11 +16314,9 @@
             <w:pPr>
               <w:jc w:val="center"/>
             </w:pPr>
-            <w:proofErr w:type="spellStart"/>
             <w:r>
               <w:t>author</w:t>
             </w:r>
-            <w:proofErr w:type="spellEnd"/>
           </w:p>
         </w:tc>
         <w:tc>
@@ -17510,11 +16450,9 @@
             <w:pPr>
               <w:jc w:val="center"/>
             </w:pPr>
-            <w:proofErr w:type="spellStart"/>
             <w:r>
               <w:t>brief</w:t>
             </w:r>
-            <w:proofErr w:type="spellEnd"/>
           </w:p>
         </w:tc>
         <w:tc>
@@ -17583,11 +16521,9 @@
             <w:pPr>
               <w:jc w:val="center"/>
             </w:pPr>
-            <w:proofErr w:type="spellStart"/>
             <w:r>
               <w:t>fn</w:t>
             </w:r>
-            <w:proofErr w:type="spellEnd"/>
           </w:p>
         </w:tc>
         <w:tc>
@@ -17656,11 +16592,9 @@
             <w:pPr>
               <w:jc w:val="center"/>
             </w:pPr>
-            <w:proofErr w:type="spellStart"/>
             <w:r>
               <w:t>param</w:t>
             </w:r>
-            <w:proofErr w:type="spellEnd"/>
           </w:p>
         </w:tc>
         <w:tc>
@@ -17794,11 +16728,9 @@
             <w:pPr>
               <w:jc w:val="center"/>
             </w:pPr>
-            <w:proofErr w:type="spellStart"/>
             <w:r>
               <w:t>stc</w:t>
             </w:r>
-            <w:proofErr w:type="spellEnd"/>
           </w:p>
         </w:tc>
         <w:tc>
@@ -17856,8 +16788,8 @@
       <w:pPr>
         <w:pStyle w:val="Lgende"/>
       </w:pPr>
-      <w:bookmarkStart w:id="122" w:name="_Ref405541714"/>
-      <w:bookmarkStart w:id="123" w:name="_Toc405543582"/>
+      <w:bookmarkStart w:id="123" w:name="_Ref405541714"/>
+      <w:bookmarkStart w:id="124" w:name="_Toc405543582"/>
       <w:r>
         <w:t xml:space="preserve">Tableau </w:t>
       </w:r>
@@ -17869,11 +16801,11 @@
           <w:t>3</w:t>
         </w:r>
       </w:fldSimple>
-      <w:bookmarkEnd w:id="122"/>
+      <w:bookmarkEnd w:id="123"/>
       <w:r>
         <w:t xml:space="preserve"> – Documentation, liste des balises</w:t>
       </w:r>
-      <w:bookmarkEnd w:id="123"/>
+      <w:bookmarkEnd w:id="124"/>
     </w:p>
     <w:p/>
     <w:p>
@@ -17882,7 +16814,7 @@
       </w:pPr>
       <w:r>
         <w:drawing>
-          <wp:inline distT="0" distB="0" distL="0" distR="0" wp14:anchorId="486A0638" wp14:editId="01DB63EA">
+          <wp:inline distT="0" distB="0" distL="0" distR="0">
             <wp:extent cx="5760000" cy="2873318"/>
             <wp:effectExtent l="0" t="0" r="0" b="0"/>
             <wp:docPr id="1" name="Image 1"/>
@@ -17897,7 +16829,7 @@
                     <pic:cNvPicPr/>
                   </pic:nvPicPr>
                   <pic:blipFill rotWithShape="1">
-                    <a:blip r:embed="rId35"/>
+                    <a:blip r:embed="rId37" cstate="print"/>
                     <a:srcRect l="1157" t="16986" r="27601" b="31579"/>
                     <a:stretch/>
                   </pic:blipFill>
@@ -17914,7 +16846,7 @@
                     </a:ln>
                     <a:extLst>
                       <a:ext uri="{53640926-AAD7-44D8-BBD7-CCE9431645EC}">
-                        <a14:shadowObscured xmlns:a14="http://schemas.microsoft.com/office/drawing/2010/main"/>
+                        <a14:shadowObscured xmlns:a14="http://schemas.microsoft.com/office/drawing/2010/main" xmlns:wps="http://schemas.microsoft.com/office/word/2010/wordprocessingShape" xmlns:wpi="http://schemas.microsoft.com/office/word/2010/wordprocessingInk" xmlns:wpg="http://schemas.microsoft.com/office/word/2010/wordprocessingGroup" xmlns:w14="http://schemas.microsoft.com/office/word/2010/wordml" xmlns:w="http://schemas.openxmlformats.org/wordprocessingml/2006/main" xmlns:w10="urn:schemas-microsoft-com:office:word" xmlns:wp14="http://schemas.microsoft.com/office/word/2010/wordprocessingDrawing" xmlns:v="urn:schemas-microsoft-com:vml" xmlns:o="urn:schemas-microsoft-com:office:office" xmlns:mc="http://schemas.openxmlformats.org/markup-compatibility/2006" xmlns:wpc="http://schemas.microsoft.com/office/word/2010/wordprocessingCanvas" xmlns=""/>
                       </a:ext>
                     </a:extLst>
                   </pic:spPr>
@@ -17929,8 +16861,8 @@
       <w:pPr>
         <w:pStyle w:val="Lgende"/>
       </w:pPr>
-      <w:bookmarkStart w:id="124" w:name="_Ref405541781"/>
-      <w:bookmarkStart w:id="125" w:name="_Toc405543579"/>
+      <w:bookmarkStart w:id="125" w:name="_Ref405541781"/>
+      <w:bookmarkStart w:id="126" w:name="_Toc405543579"/>
       <w:r>
         <w:t xml:space="preserve">Figure </w:t>
       </w:r>
@@ -17942,14 +16874,14 @@
           <w:t>15</w:t>
         </w:r>
       </w:fldSimple>
-      <w:bookmarkEnd w:id="124"/>
+      <w:bookmarkEnd w:id="125"/>
       <w:r>
         <w:rPr>
           <w:noProof/>
         </w:rPr>
         <w:t xml:space="preserve"> – Configuration, exemple de balises</w:t>
       </w:r>
-      <w:bookmarkEnd w:id="125"/>
+      <w:bookmarkEnd w:id="126"/>
     </w:p>
     <w:p>
       <w:pPr>
@@ -17958,9 +16890,9 @@
       </w:pPr>
     </w:p>
     <w:sectPr>
-      <w:headerReference w:type="default" r:id="rId36"/>
-      <w:footerReference w:type="default" r:id="rId37"/>
-      <w:footerReference w:type="first" r:id="rId38"/>
+      <w:headerReference w:type="default" r:id="rId38"/>
+      <w:footerReference w:type="default" r:id="rId39"/>
+      <w:footerReference w:type="first" r:id="rId40"/>
       <w:pgSz w:w="11906" w:h="16838"/>
       <w:pgMar w:top="1417" w:right="1417" w:bottom="1417" w:left="1417" w:header="708" w:footer="708" w:gutter="0"/>
       <w:cols w:space="708"/>
@@ -17972,7 +16904,7 @@
 </file>
 
 <file path=word/endnotes.xml><?xml version="1.0" encoding="utf-8"?>
-<w:endnotes xmlns:wpc="http://schemas.microsoft.com/office/word/2010/wordprocessingCanvas" xmlns:mc="http://schemas.openxmlformats.org/markup-compatibility/2006" xmlns:o="urn:schemas-microsoft-com:office:office" xmlns:r="http://schemas.openxmlformats.org/officeDocument/2006/relationships" xmlns:m="http://schemas.openxmlformats.org/officeDocument/2006/math" xmlns:v="urn:schemas-microsoft-com:vml" xmlns:wp14="http://schemas.microsoft.com/office/word/2010/wordprocessingDrawing" xmlns:wp="http://schemas.openxmlformats.org/drawingml/2006/wordprocessingDrawing" xmlns:w10="urn:schemas-microsoft-com:office:word" xmlns:w="http://schemas.openxmlformats.org/wordprocessingml/2006/main" xmlns:w14="http://schemas.microsoft.com/office/word/2010/wordml" xmlns:wpg="http://schemas.microsoft.com/office/word/2010/wordprocessingGroup" xmlns:wpi="http://schemas.microsoft.com/office/word/2010/wordprocessingInk" xmlns:wne="http://schemas.microsoft.com/office/word/2006/wordml" xmlns:wps="http://schemas.microsoft.com/office/word/2010/wordprocessingShape" mc:Ignorable="w14 wp14">
+<w:endnotes xmlns:ve="http://schemas.openxmlformats.org/markup-compatibility/2006" xmlns:o="urn:schemas-microsoft-com:office:office" xmlns:r="http://schemas.openxmlformats.org/officeDocument/2006/relationships" xmlns:m="http://schemas.openxmlformats.org/officeDocument/2006/math" xmlns:v="urn:schemas-microsoft-com:vml" xmlns:wp="http://schemas.openxmlformats.org/drawingml/2006/wordprocessingDrawing" xmlns:w10="urn:schemas-microsoft-com:office:word" xmlns:w="http://schemas.openxmlformats.org/wordprocessingml/2006/main" xmlns:wne="http://schemas.microsoft.com/office/word/2006/wordml">
   <w:endnote w:type="separator" w:id="-1">
     <w:p>
       <w:pPr>
@@ -17997,7 +16929,7 @@
 </file>
 
 <file path=word/footer1.xml><?xml version="1.0" encoding="utf-8"?>
-<w:ftr xmlns:wpc="http://schemas.microsoft.com/office/word/2010/wordprocessingCanvas" xmlns:mc="http://schemas.openxmlformats.org/markup-compatibility/2006" xmlns:o="urn:schemas-microsoft-com:office:office" xmlns:r="http://schemas.openxmlformats.org/officeDocument/2006/relationships" xmlns:m="http://schemas.openxmlformats.org/officeDocument/2006/math" xmlns:v="urn:schemas-microsoft-com:vml" xmlns:wp14="http://schemas.microsoft.com/office/word/2010/wordprocessingDrawing" xmlns:wp="http://schemas.openxmlformats.org/drawingml/2006/wordprocessingDrawing" xmlns:w10="urn:schemas-microsoft-com:office:word" xmlns:w="http://schemas.openxmlformats.org/wordprocessingml/2006/main" xmlns:w14="http://schemas.microsoft.com/office/word/2010/wordml" xmlns:wpg="http://schemas.microsoft.com/office/word/2010/wordprocessingGroup" xmlns:wpi="http://schemas.microsoft.com/office/word/2010/wordprocessingInk" xmlns:wne="http://schemas.microsoft.com/office/word/2006/wordml" xmlns:wps="http://schemas.microsoft.com/office/word/2010/wordprocessingShape" mc:Ignorable="w14 wp14">
+<w:ftr xmlns:ve="http://schemas.openxmlformats.org/markup-compatibility/2006" xmlns:o="urn:schemas-microsoft-com:office:office" xmlns:r="http://schemas.openxmlformats.org/officeDocument/2006/relationships" xmlns:m="http://schemas.openxmlformats.org/officeDocument/2006/math" xmlns:v="urn:schemas-microsoft-com:vml" xmlns:wp="http://schemas.openxmlformats.org/drawingml/2006/wordprocessingDrawing" xmlns:w10="urn:schemas-microsoft-com:office:word" xmlns:w="http://schemas.openxmlformats.org/wordprocessingml/2006/main" xmlns:wne="http://schemas.microsoft.com/office/word/2006/wordml">
   <w:p>
     <w:pPr>
       <w:tabs>
@@ -18103,7 +17035,7 @@
 </file>
 
 <file path=word/footer2.xml><?xml version="1.0" encoding="utf-8"?>
-<w:ftr xmlns:wpc="http://schemas.microsoft.com/office/word/2010/wordprocessingCanvas" xmlns:mc="http://schemas.openxmlformats.org/markup-compatibility/2006" xmlns:o="urn:schemas-microsoft-com:office:office" xmlns:r="http://schemas.openxmlformats.org/officeDocument/2006/relationships" xmlns:m="http://schemas.openxmlformats.org/officeDocument/2006/math" xmlns:v="urn:schemas-microsoft-com:vml" xmlns:wp14="http://schemas.microsoft.com/office/word/2010/wordprocessingDrawing" xmlns:wp="http://schemas.openxmlformats.org/drawingml/2006/wordprocessingDrawing" xmlns:w10="urn:schemas-microsoft-com:office:word" xmlns:w="http://schemas.openxmlformats.org/wordprocessingml/2006/main" xmlns:w14="http://schemas.microsoft.com/office/word/2010/wordml" xmlns:wpg="http://schemas.microsoft.com/office/word/2010/wordprocessingGroup" xmlns:wpi="http://schemas.microsoft.com/office/word/2010/wordprocessingInk" xmlns:wne="http://schemas.microsoft.com/office/word/2006/wordml" xmlns:wps="http://schemas.microsoft.com/office/word/2010/wordprocessingShape" mc:Ignorable="w14 wp14">
+<w:ftr xmlns:ve="http://schemas.openxmlformats.org/markup-compatibility/2006" xmlns:o="urn:schemas-microsoft-com:office:office" xmlns:r="http://schemas.openxmlformats.org/officeDocument/2006/relationships" xmlns:m="http://schemas.openxmlformats.org/officeDocument/2006/math" xmlns:v="urn:schemas-microsoft-com:vml" xmlns:wp="http://schemas.openxmlformats.org/drawingml/2006/wordprocessingDrawing" xmlns:w10="urn:schemas-microsoft-com:office:word" xmlns:w="http://schemas.openxmlformats.org/wordprocessingml/2006/main" xmlns:wne="http://schemas.microsoft.com/office/word/2006/wordml">
   <w:p>
     <w:pPr>
       <w:spacing w:after="0" w:line="360" w:lineRule="auto"/>
@@ -18125,7 +17057,7 @@
 </file>
 
 <file path=word/footnotes.xml><?xml version="1.0" encoding="utf-8"?>
-<w:footnotes xmlns:wpc="http://schemas.microsoft.com/office/word/2010/wordprocessingCanvas" xmlns:mc="http://schemas.openxmlformats.org/markup-compatibility/2006" xmlns:o="urn:schemas-microsoft-com:office:office" xmlns:r="http://schemas.openxmlformats.org/officeDocument/2006/relationships" xmlns:m="http://schemas.openxmlformats.org/officeDocument/2006/math" xmlns:v="urn:schemas-microsoft-com:vml" xmlns:wp14="http://schemas.microsoft.com/office/word/2010/wordprocessingDrawing" xmlns:wp="http://schemas.openxmlformats.org/drawingml/2006/wordprocessingDrawing" xmlns:w10="urn:schemas-microsoft-com:office:word" xmlns:w="http://schemas.openxmlformats.org/wordprocessingml/2006/main" xmlns:w14="http://schemas.microsoft.com/office/word/2010/wordml" xmlns:wpg="http://schemas.microsoft.com/office/word/2010/wordprocessingGroup" xmlns:wpi="http://schemas.microsoft.com/office/word/2010/wordprocessingInk" xmlns:wne="http://schemas.microsoft.com/office/word/2006/wordml" xmlns:wps="http://schemas.microsoft.com/office/word/2010/wordprocessingShape" mc:Ignorable="w14 wp14">
+<w:footnotes xmlns:ve="http://schemas.openxmlformats.org/markup-compatibility/2006" xmlns:o="urn:schemas-microsoft-com:office:office" xmlns:r="http://schemas.openxmlformats.org/officeDocument/2006/relationships" xmlns:m="http://schemas.openxmlformats.org/officeDocument/2006/math" xmlns:v="urn:schemas-microsoft-com:vml" xmlns:wp="http://schemas.openxmlformats.org/drawingml/2006/wordprocessingDrawing" xmlns:w10="urn:schemas-microsoft-com:office:word" xmlns:w="http://schemas.openxmlformats.org/wordprocessingml/2006/main" xmlns:wne="http://schemas.microsoft.com/office/word/2006/wordml">
   <w:footnote w:type="separator" w:id="-1">
     <w:p>
       <w:pPr>
@@ -18150,7 +17082,7 @@
 </file>
 
 <file path=word/header1.xml><?xml version="1.0" encoding="utf-8"?>
-<w:hdr xmlns:wpc="http://schemas.microsoft.com/office/word/2010/wordprocessingCanvas" xmlns:mc="http://schemas.openxmlformats.org/markup-compatibility/2006" xmlns:o="urn:schemas-microsoft-com:office:office" xmlns:r="http://schemas.openxmlformats.org/officeDocument/2006/relationships" xmlns:m="http://schemas.openxmlformats.org/officeDocument/2006/math" xmlns:v="urn:schemas-microsoft-com:vml" xmlns:wp14="http://schemas.microsoft.com/office/word/2010/wordprocessingDrawing" xmlns:wp="http://schemas.openxmlformats.org/drawingml/2006/wordprocessingDrawing" xmlns:w10="urn:schemas-microsoft-com:office:word" xmlns:w="http://schemas.openxmlformats.org/wordprocessingml/2006/main" xmlns:w14="http://schemas.microsoft.com/office/word/2010/wordml" xmlns:wpg="http://schemas.microsoft.com/office/word/2010/wordprocessingGroup" xmlns:wpi="http://schemas.microsoft.com/office/word/2010/wordprocessingInk" xmlns:wne="http://schemas.microsoft.com/office/word/2006/wordml" xmlns:wps="http://schemas.microsoft.com/office/word/2010/wordprocessingShape" mc:Ignorable="w14 wp14">
+<w:hdr xmlns:ve="http://schemas.openxmlformats.org/markup-compatibility/2006" xmlns:o="urn:schemas-microsoft-com:office:office" xmlns:r="http://schemas.openxmlformats.org/officeDocument/2006/relationships" xmlns:m="http://schemas.openxmlformats.org/officeDocument/2006/math" xmlns:v="urn:schemas-microsoft-com:vml" xmlns:wp="http://schemas.openxmlformats.org/drawingml/2006/wordprocessingDrawing" xmlns:w10="urn:schemas-microsoft-com:office:word" xmlns:w="http://schemas.openxmlformats.org/wordprocessingml/2006/main" xmlns:wne="http://schemas.microsoft.com/office/word/2006/wordml">
   <w:p>
     <w:pPr>
       <w:tabs>
@@ -18227,7 +17159,7 @@
 </file>
 
 <file path=word/numbering.xml><?xml version="1.0" encoding="utf-8"?>
-<w:numbering xmlns:wpc="http://schemas.microsoft.com/office/word/2010/wordprocessingCanvas" xmlns:mc="http://schemas.openxmlformats.org/markup-compatibility/2006" xmlns:o="urn:schemas-microsoft-com:office:office" xmlns:r="http://schemas.openxmlformats.org/officeDocument/2006/relationships" xmlns:m="http://schemas.openxmlformats.org/officeDocument/2006/math" xmlns:v="urn:schemas-microsoft-com:vml" xmlns:wp14="http://schemas.microsoft.com/office/word/2010/wordprocessingDrawing" xmlns:wp="http://schemas.openxmlformats.org/drawingml/2006/wordprocessingDrawing" xmlns:w10="urn:schemas-microsoft-com:office:word" xmlns:w="http://schemas.openxmlformats.org/wordprocessingml/2006/main" xmlns:w14="http://schemas.microsoft.com/office/word/2010/wordml" xmlns:wpg="http://schemas.microsoft.com/office/word/2010/wordprocessingGroup" xmlns:wpi="http://schemas.microsoft.com/office/word/2010/wordprocessingInk" xmlns:wne="http://schemas.microsoft.com/office/word/2006/wordml" xmlns:wps="http://schemas.microsoft.com/office/word/2010/wordprocessingShape" mc:Ignorable="w14 wp14">
+<w:numbering xmlns:ve="http://schemas.openxmlformats.org/markup-compatibility/2006" xmlns:o="urn:schemas-microsoft-com:office:office" xmlns:r="http://schemas.openxmlformats.org/officeDocument/2006/relationships" xmlns:m="http://schemas.openxmlformats.org/officeDocument/2006/math" xmlns:v="urn:schemas-microsoft-com:vml" xmlns:wp="http://schemas.openxmlformats.org/drawingml/2006/wordprocessingDrawing" xmlns:w10="urn:schemas-microsoft-com:office:word" xmlns:w="http://schemas.openxmlformats.org/wordprocessingml/2006/main" xmlns:wne="http://schemas.microsoft.com/office/word/2006/wordml">
   <w:abstractNum w:abstractNumId="0">
     <w:nsid w:val="06DE1850"/>
     <w:multiLevelType w:val="multilevel"/>
@@ -19002,7 +17934,7 @@
 </file>
 
 <file path=word/styles.xml><?xml version="1.0" encoding="utf-8"?>
-<w:styles xmlns:mc="http://schemas.openxmlformats.org/markup-compatibility/2006" xmlns:r="http://schemas.openxmlformats.org/officeDocument/2006/relationships" xmlns:w="http://schemas.openxmlformats.org/wordprocessingml/2006/main" xmlns:w14="http://schemas.microsoft.com/office/word/2010/wordml" mc:Ignorable="w14">
+<w:styles xmlns:r="http://schemas.openxmlformats.org/officeDocument/2006/relationships" xmlns:w="http://schemas.openxmlformats.org/wordprocessingml/2006/main">
   <w:docDefaults>
     <w:rPrDefault>
       <w:rPr>
@@ -19433,6 +18365,7 @@
     <w:uiPriority w:val="99"/>
     <w:semiHidden/>
     <w:unhideWhenUsed/>
+    <w:qFormat/>
     <w:tblPr>
       <w:tblInd w:w="0" w:type="dxa"/>
       <w:tblCellMar>
@@ -19884,6 +18817,7 @@
       <w:spacing w:after="0" w:line="240" w:lineRule="auto"/>
     </w:pPr>
     <w:tblPr>
+      <w:tblInd w:w="0" w:type="dxa"/>
       <w:tblBorders>
         <w:top w:val="single" w:sz="4" w:space="0" w:color="auto"/>
         <w:left w:val="single" w:sz="4" w:space="0" w:color="auto"/>
@@ -19892,6 +18826,12 @@
         <w:insideH w:val="single" w:sz="4" w:space="0" w:color="auto"/>
         <w:insideV w:val="single" w:sz="4" w:space="0" w:color="auto"/>
       </w:tblBorders>
+      <w:tblCellMar>
+        <w:top w:w="0" w:type="dxa"/>
+        <w:left w:w="108" w:type="dxa"/>
+        <w:bottom w:w="0" w:type="dxa"/>
+        <w:right w:w="108" w:type="dxa"/>
+      </w:tblCellMar>
     </w:tblPr>
   </w:style>
   <w:style w:type="paragraph" w:customStyle="1" w:styleId="Default">
@@ -20476,7 +19416,7 @@
 </file>
 
 <file path=customXml/itemProps1.xml><?xml version="1.0" encoding="utf-8"?>
-<ds:datastoreItem xmlns:ds="http://schemas.openxmlformats.org/officeDocument/2006/customXml" ds:itemID="{F0785C86-E3DC-4443-91DD-2CB8866A6120}">
+<ds:datastoreItem xmlns:ds="http://schemas.openxmlformats.org/officeDocument/2006/customXml" ds:itemID="{5B2A4F31-DF81-4E5E-8D20-25E8B69D0AF7}">
   <ds:schemaRefs>
     <ds:schemaRef ds:uri="http://schemas.openxmlformats.org/officeDocument/2006/bibliography"/>
   </ds:schemaRefs>

</xml_diff>